<commit_message>
Update with details and report
</commit_message>
<xml_diff>
--- a/Task3/TaskReport_Task3_Sofia.docx
+++ b/Task3/TaskReport_Task3_Sofia.docx
@@ -576,7 +576,17 @@
           <w:sz w:val="28"/>
           <w:szCs w:val="28"/>
         </w:rPr>
-        <w:t xml:space="preserve"> is 48.5</w:t>
+        <w:t xml:space="preserve"> is </w:t>
+      </w:r>
+      <w:r>
+        <w:rPr>
+          <w:rFonts w:ascii="Times New Roman" w:eastAsia="Times New Roman" w:hAnsi="Times New Roman" w:cs="Times New Roman"/>
+          <w:bCs/>
+          <w:color w:val="000000"/>
+          <w:sz w:val="28"/>
+          <w:szCs w:val="28"/>
+        </w:rPr>
+        <w:t>233.3</w:t>
       </w:r>
     </w:p>
     <w:p>
@@ -612,7 +622,7 @@
           <w:sz w:val="28"/>
           <w:szCs w:val="28"/>
         </w:rPr>
-        <w:t xml:space="preserve"> is</w:t>
+        <w:t xml:space="preserve"> </w:t>
       </w:r>
       <w:r>
         <w:rPr>
@@ -622,7 +632,7 @@
           <w:sz w:val="28"/>
           <w:szCs w:val="28"/>
         </w:rPr>
-        <w:t xml:space="preserve"> happened when open random page</w:t>
+        <w:t>: no errors found during test</w:t>
       </w:r>
     </w:p>
     <w:p>
@@ -700,7 +710,6 @@
           <w:szCs w:val="28"/>
         </w:rPr>
       </w:pPr>
-      <w:proofErr w:type="spellStart"/>
       <w:r>
         <w:rPr>
           <w:b/>
@@ -709,18 +718,7 @@
           <w:sz w:val="28"/>
           <w:szCs w:val="28"/>
         </w:rPr>
-        <w:t>Metricts</w:t>
-      </w:r>
-      <w:proofErr w:type="spellEnd"/>
-      <w:r>
-        <w:rPr>
-          <w:b/>
-          <w:bCs/>
-          <w:color w:val="000000"/>
-          <w:sz w:val="28"/>
-          <w:szCs w:val="28"/>
-        </w:rPr>
-        <w:t xml:space="preserve"> </w:t>
+        <w:t xml:space="preserve">Metricts </w:t>
       </w:r>
     </w:p>
     <w:p>
@@ -1218,7 +1216,7 @@
           <w:sz w:val="28"/>
           <w:szCs w:val="28"/>
         </w:rPr>
-        <w:t>50</w:t>
+        <w:t>233.3</w:t>
       </w:r>
       <w:r>
         <w:rPr>
@@ -1247,17 +1245,17 @@
         <w:tblLook w:val="04A0" w:firstRow="1" w:lastRow="0" w:firstColumn="1" w:lastColumn="0" w:noHBand="0" w:noVBand="1"/>
       </w:tblPr>
       <w:tblGrid>
-        <w:gridCol w:w="1871"/>
-        <w:gridCol w:w="960"/>
-        <w:gridCol w:w="911"/>
+        <w:gridCol w:w="1870"/>
+        <w:gridCol w:w="922"/>
+        <w:gridCol w:w="910"/>
         <w:gridCol w:w="865"/>
         <w:gridCol w:w="848"/>
         <w:gridCol w:w="848"/>
         <w:gridCol w:w="848"/>
         <w:gridCol w:w="553"/>
-        <w:gridCol w:w="588"/>
+        <w:gridCol w:w="629"/>
         <w:gridCol w:w="836"/>
-        <w:gridCol w:w="1212"/>
+        <w:gridCol w:w="1211"/>
       </w:tblGrid>
       <w:tr>
         <w:trPr>
@@ -1272,7 +1270,7 @@
               <w:bottom w:val="single" w:sz="4" w:space="0" w:color="auto"/>
               <w:right w:val="single" w:sz="4" w:space="0" w:color="auto"/>
             </w:tcBorders>
-            <w:shd w:val="clear" w:color="000000" w:fill="B4C6E7"/>
+            <w:shd w:val="clear" w:color="000000" w:fill="8EA9DB"/>
             <w:noWrap/>
             <w:vAlign w:val="bottom"/>
             <w:hideMark/>
@@ -1302,14 +1300,14 @@
         </w:tc>
         <w:tc>
           <w:tcPr>
-            <w:tcW w:w="1020" w:type="dxa"/>
+            <w:tcW w:w="980" w:type="dxa"/>
             <w:tcBorders>
               <w:top w:val="single" w:sz="4" w:space="0" w:color="auto"/>
               <w:left w:val="nil"/>
               <w:bottom w:val="single" w:sz="4" w:space="0" w:color="auto"/>
               <w:right w:val="single" w:sz="4" w:space="0" w:color="auto"/>
             </w:tcBorders>
-            <w:shd w:val="clear" w:color="000000" w:fill="B4C6E7"/>
+            <w:shd w:val="clear" w:color="000000" w:fill="8EA9DB"/>
             <w:noWrap/>
             <w:vAlign w:val="bottom"/>
             <w:hideMark/>
@@ -1346,7 +1344,7 @@
               <w:bottom w:val="single" w:sz="4" w:space="0" w:color="auto"/>
               <w:right w:val="single" w:sz="4" w:space="0" w:color="auto"/>
             </w:tcBorders>
-            <w:shd w:val="clear" w:color="000000" w:fill="B4C6E7"/>
+            <w:shd w:val="clear" w:color="000000" w:fill="8EA9DB"/>
             <w:noWrap/>
             <w:vAlign w:val="bottom"/>
             <w:hideMark/>
@@ -1383,7 +1381,7 @@
               <w:bottom w:val="single" w:sz="4" w:space="0" w:color="auto"/>
               <w:right w:val="single" w:sz="4" w:space="0" w:color="auto"/>
             </w:tcBorders>
-            <w:shd w:val="clear" w:color="000000" w:fill="B4C6E7"/>
+            <w:shd w:val="clear" w:color="000000" w:fill="8EA9DB"/>
             <w:noWrap/>
             <w:vAlign w:val="bottom"/>
             <w:hideMark/>
@@ -1420,7 +1418,7 @@
               <w:bottom w:val="single" w:sz="4" w:space="0" w:color="auto"/>
               <w:right w:val="single" w:sz="4" w:space="0" w:color="auto"/>
             </w:tcBorders>
-            <w:shd w:val="clear" w:color="000000" w:fill="B4C6E7"/>
+            <w:shd w:val="clear" w:color="000000" w:fill="8EA9DB"/>
             <w:noWrap/>
             <w:vAlign w:val="bottom"/>
             <w:hideMark/>
@@ -1457,7 +1455,7 @@
               <w:bottom w:val="single" w:sz="4" w:space="0" w:color="auto"/>
               <w:right w:val="single" w:sz="4" w:space="0" w:color="auto"/>
             </w:tcBorders>
-            <w:shd w:val="clear" w:color="000000" w:fill="B4C6E7"/>
+            <w:shd w:val="clear" w:color="000000" w:fill="8EA9DB"/>
             <w:noWrap/>
             <w:vAlign w:val="bottom"/>
             <w:hideMark/>
@@ -1494,7 +1492,7 @@
               <w:bottom w:val="single" w:sz="4" w:space="0" w:color="auto"/>
               <w:right w:val="single" w:sz="4" w:space="0" w:color="auto"/>
             </w:tcBorders>
-            <w:shd w:val="clear" w:color="000000" w:fill="B4C6E7"/>
+            <w:shd w:val="clear" w:color="000000" w:fill="8EA9DB"/>
             <w:noWrap/>
             <w:vAlign w:val="bottom"/>
             <w:hideMark/>
@@ -1531,7 +1529,7 @@
               <w:bottom w:val="single" w:sz="4" w:space="0" w:color="auto"/>
               <w:right w:val="single" w:sz="4" w:space="0" w:color="auto"/>
             </w:tcBorders>
-            <w:shd w:val="clear" w:color="000000" w:fill="B4C6E7"/>
+            <w:shd w:val="clear" w:color="000000" w:fill="8EA9DB"/>
             <w:noWrap/>
             <w:vAlign w:val="bottom"/>
             <w:hideMark/>
@@ -1561,14 +1559,14 @@
         </w:tc>
         <w:tc>
           <w:tcPr>
-            <w:tcW w:w="500" w:type="dxa"/>
+            <w:tcW w:w="540" w:type="dxa"/>
             <w:tcBorders>
               <w:top w:val="single" w:sz="4" w:space="0" w:color="auto"/>
               <w:left w:val="nil"/>
               <w:bottom w:val="single" w:sz="4" w:space="0" w:color="auto"/>
               <w:right w:val="single" w:sz="4" w:space="0" w:color="auto"/>
             </w:tcBorders>
-            <w:shd w:val="clear" w:color="000000" w:fill="B4C6E7"/>
+            <w:shd w:val="clear" w:color="000000" w:fill="8EA9DB"/>
             <w:noWrap/>
             <w:vAlign w:val="bottom"/>
             <w:hideMark/>
@@ -1605,7 +1603,7 @@
               <w:bottom w:val="single" w:sz="4" w:space="0" w:color="auto"/>
               <w:right w:val="single" w:sz="4" w:space="0" w:color="auto"/>
             </w:tcBorders>
-            <w:shd w:val="clear" w:color="000000" w:fill="B4C6E7"/>
+            <w:shd w:val="clear" w:color="000000" w:fill="8EA9DB"/>
             <w:noWrap/>
             <w:vAlign w:val="bottom"/>
             <w:hideMark/>
@@ -1642,7 +1640,7 @@
               <w:bottom w:val="single" w:sz="4" w:space="0" w:color="auto"/>
               <w:right w:val="single" w:sz="4" w:space="0" w:color="auto"/>
             </w:tcBorders>
-            <w:shd w:val="clear" w:color="000000" w:fill="B4C6E7"/>
+            <w:shd w:val="clear" w:color="000000" w:fill="8EA9DB"/>
             <w:noWrap/>
             <w:vAlign w:val="bottom"/>
             <w:hideMark/>
@@ -1710,35 +1708,35 @@
         </w:tc>
         <w:tc>
           <w:tcPr>
-            <w:tcW w:w="1020" w:type="dxa"/>
-            <w:tcBorders>
-              <w:top w:val="nil"/>
-              <w:left w:val="nil"/>
-              <w:bottom w:val="single" w:sz="4" w:space="0" w:color="auto"/>
-              <w:right w:val="single" w:sz="4" w:space="0" w:color="auto"/>
-            </w:tcBorders>
-            <w:shd w:val="clear" w:color="auto" w:fill="auto"/>
-            <w:noWrap/>
-            <w:vAlign w:val="bottom"/>
-            <w:hideMark/>
-          </w:tcPr>
-          <w:p>
-            <w:pPr>
-              <w:spacing w:after="0" w:line="240" w:lineRule="auto"/>
-              <w:jc w:val="right"/>
-              <w:rPr>
-                <w:rFonts w:ascii="Calibri" w:eastAsia="Times New Roman" w:hAnsi="Calibri" w:cs="Calibri"/>
-                <w:color w:val="000000"/>
-                <w:lang w:eastAsia="zh-CN"/>
-              </w:rPr>
-            </w:pPr>
-            <w:r>
-              <w:rPr>
-                <w:rFonts w:ascii="Calibri" w:eastAsia="Times New Roman" w:hAnsi="Calibri" w:cs="Calibri"/>
-                <w:color w:val="000000"/>
-                <w:lang w:eastAsia="zh-CN"/>
-              </w:rPr>
-              <w:t>133</w:t>
+            <w:tcW w:w="980" w:type="dxa"/>
+            <w:tcBorders>
+              <w:top w:val="nil"/>
+              <w:left w:val="nil"/>
+              <w:bottom w:val="single" w:sz="4" w:space="0" w:color="auto"/>
+              <w:right w:val="single" w:sz="4" w:space="0" w:color="auto"/>
+            </w:tcBorders>
+            <w:shd w:val="clear" w:color="auto" w:fill="auto"/>
+            <w:noWrap/>
+            <w:vAlign w:val="bottom"/>
+            <w:hideMark/>
+          </w:tcPr>
+          <w:p>
+            <w:pPr>
+              <w:spacing w:after="0" w:line="240" w:lineRule="auto"/>
+              <w:jc w:val="right"/>
+              <w:rPr>
+                <w:rFonts w:ascii="Calibri" w:eastAsia="Times New Roman" w:hAnsi="Calibri" w:cs="Calibri"/>
+                <w:color w:val="000000"/>
+                <w:lang w:eastAsia="zh-CN"/>
+              </w:rPr>
+            </w:pPr>
+            <w:r>
+              <w:rPr>
+                <w:rFonts w:ascii="Calibri" w:eastAsia="Times New Roman" w:hAnsi="Calibri" w:cs="Calibri"/>
+                <w:color w:val="000000"/>
+                <w:lang w:eastAsia="zh-CN"/>
+              </w:rPr>
+              <w:t>577</w:t>
             </w:r>
           </w:p>
         </w:tc>
@@ -1772,7 +1770,7 @@
                 <w:color w:val="000000"/>
                 <w:lang w:eastAsia="zh-CN"/>
               </w:rPr>
-              <w:t>180</w:t>
+              <w:t>1507</w:t>
             </w:r>
           </w:p>
         </w:tc>
@@ -1806,7 +1804,7 @@
                 <w:color w:val="000000"/>
                 <w:lang w:eastAsia="zh-CN"/>
               </w:rPr>
-              <w:t>136</w:t>
+              <w:t>1429</w:t>
             </w:r>
           </w:p>
         </w:tc>
@@ -1840,7 +1838,7 @@
                 <w:color w:val="000000"/>
                 <w:lang w:eastAsia="zh-CN"/>
               </w:rPr>
-              <w:t>404</w:t>
+              <w:t>2954</w:t>
             </w:r>
           </w:p>
         </w:tc>
@@ -1874,7 +1872,7 @@
                 <w:color w:val="000000"/>
                 <w:lang w:eastAsia="zh-CN"/>
               </w:rPr>
-              <w:t>434</w:t>
+              <w:t>3131</w:t>
             </w:r>
           </w:p>
         </w:tc>
@@ -1908,7 +1906,7 @@
                 <w:color w:val="000000"/>
                 <w:lang w:eastAsia="zh-CN"/>
               </w:rPr>
-              <w:t>500</w:t>
+              <w:t>3578</w:t>
             </w:r>
           </w:p>
         </w:tc>
@@ -1942,41 +1940,41 @@
                 <w:color w:val="000000"/>
                 <w:lang w:eastAsia="zh-CN"/>
               </w:rPr>
-              <w:t>11</w:t>
-            </w:r>
-          </w:p>
-        </w:tc>
-        <w:tc>
-          <w:tcPr>
-            <w:tcW w:w="500" w:type="dxa"/>
-            <w:tcBorders>
-              <w:top w:val="nil"/>
-              <w:left w:val="nil"/>
-              <w:bottom w:val="single" w:sz="4" w:space="0" w:color="auto"/>
-              <w:right w:val="single" w:sz="4" w:space="0" w:color="auto"/>
-            </w:tcBorders>
-            <w:shd w:val="clear" w:color="auto" w:fill="auto"/>
-            <w:noWrap/>
-            <w:vAlign w:val="bottom"/>
-            <w:hideMark/>
-          </w:tcPr>
-          <w:p>
-            <w:pPr>
-              <w:spacing w:after="0" w:line="240" w:lineRule="auto"/>
-              <w:jc w:val="right"/>
-              <w:rPr>
-                <w:rFonts w:ascii="Calibri" w:eastAsia="Times New Roman" w:hAnsi="Calibri" w:cs="Calibri"/>
-                <w:color w:val="000000"/>
-                <w:lang w:eastAsia="zh-CN"/>
-              </w:rPr>
-            </w:pPr>
-            <w:r>
-              <w:rPr>
-                <w:rFonts w:ascii="Calibri" w:eastAsia="Times New Roman" w:hAnsi="Calibri" w:cs="Calibri"/>
-                <w:color w:val="000000"/>
-                <w:lang w:eastAsia="zh-CN"/>
-              </w:rPr>
-              <w:t>519</w:t>
+              <w:t>12</w:t>
+            </w:r>
+          </w:p>
+        </w:tc>
+        <w:tc>
+          <w:tcPr>
+            <w:tcW w:w="540" w:type="dxa"/>
+            <w:tcBorders>
+              <w:top w:val="nil"/>
+              <w:left w:val="nil"/>
+              <w:bottom w:val="single" w:sz="4" w:space="0" w:color="auto"/>
+              <w:right w:val="single" w:sz="4" w:space="0" w:color="auto"/>
+            </w:tcBorders>
+            <w:shd w:val="clear" w:color="auto" w:fill="auto"/>
+            <w:noWrap/>
+            <w:vAlign w:val="bottom"/>
+            <w:hideMark/>
+          </w:tcPr>
+          <w:p>
+            <w:pPr>
+              <w:spacing w:after="0" w:line="240" w:lineRule="auto"/>
+              <w:jc w:val="right"/>
+              <w:rPr>
+                <w:rFonts w:ascii="Calibri" w:eastAsia="Times New Roman" w:hAnsi="Calibri" w:cs="Calibri"/>
+                <w:color w:val="000000"/>
+                <w:lang w:eastAsia="zh-CN"/>
+              </w:rPr>
+            </w:pPr>
+            <w:r>
+              <w:rPr>
+                <w:rFonts w:ascii="Calibri" w:eastAsia="Times New Roman" w:hAnsi="Calibri" w:cs="Calibri"/>
+                <w:color w:val="000000"/>
+                <w:lang w:eastAsia="zh-CN"/>
+              </w:rPr>
+              <w:t>4079</w:t>
             </w:r>
           </w:p>
         </w:tc>
@@ -2044,7 +2042,7 @@
                 <w:color w:val="000000"/>
                 <w:lang w:eastAsia="zh-CN"/>
               </w:rPr>
-              <w:t>0.50283</w:t>
+              <w:t>0.85116</w:t>
             </w:r>
           </w:p>
         </w:tc>
@@ -2082,41 +2080,41 @@
                 <w:color w:val="000000"/>
                 <w:lang w:eastAsia="zh-CN"/>
               </w:rPr>
-              <w:t>Open predefined date</w:t>
-            </w:r>
-          </w:p>
-        </w:tc>
-        <w:tc>
-          <w:tcPr>
-            <w:tcW w:w="1020" w:type="dxa"/>
-            <w:tcBorders>
-              <w:top w:val="nil"/>
-              <w:left w:val="nil"/>
-              <w:bottom w:val="single" w:sz="4" w:space="0" w:color="auto"/>
-              <w:right w:val="single" w:sz="4" w:space="0" w:color="auto"/>
-            </w:tcBorders>
-            <w:shd w:val="clear" w:color="auto" w:fill="auto"/>
-            <w:noWrap/>
-            <w:vAlign w:val="bottom"/>
-            <w:hideMark/>
-          </w:tcPr>
-          <w:p>
-            <w:pPr>
-              <w:spacing w:after="0" w:line="240" w:lineRule="auto"/>
-              <w:jc w:val="right"/>
-              <w:rPr>
-                <w:rFonts w:ascii="Calibri" w:eastAsia="Times New Roman" w:hAnsi="Calibri" w:cs="Calibri"/>
-                <w:color w:val="000000"/>
-                <w:lang w:eastAsia="zh-CN"/>
-              </w:rPr>
-            </w:pPr>
-            <w:r>
-              <w:rPr>
-                <w:rFonts w:ascii="Calibri" w:eastAsia="Times New Roman" w:hAnsi="Calibri" w:cs="Calibri"/>
-                <w:color w:val="000000"/>
-                <w:lang w:eastAsia="zh-CN"/>
-              </w:rPr>
-              <w:t>70</w:t>
+              <w:t>Open Large Calendar</w:t>
+            </w:r>
+          </w:p>
+        </w:tc>
+        <w:tc>
+          <w:tcPr>
+            <w:tcW w:w="980" w:type="dxa"/>
+            <w:tcBorders>
+              <w:top w:val="nil"/>
+              <w:left w:val="nil"/>
+              <w:bottom w:val="single" w:sz="4" w:space="0" w:color="auto"/>
+              <w:right w:val="single" w:sz="4" w:space="0" w:color="auto"/>
+            </w:tcBorders>
+            <w:shd w:val="clear" w:color="auto" w:fill="auto"/>
+            <w:noWrap/>
+            <w:vAlign w:val="bottom"/>
+            <w:hideMark/>
+          </w:tcPr>
+          <w:p>
+            <w:pPr>
+              <w:spacing w:after="0" w:line="240" w:lineRule="auto"/>
+              <w:jc w:val="right"/>
+              <w:rPr>
+                <w:rFonts w:ascii="Calibri" w:eastAsia="Times New Roman" w:hAnsi="Calibri" w:cs="Calibri"/>
+                <w:color w:val="000000"/>
+                <w:lang w:eastAsia="zh-CN"/>
+              </w:rPr>
+            </w:pPr>
+            <w:r>
+              <w:rPr>
+                <w:rFonts w:ascii="Calibri" w:eastAsia="Times New Roman" w:hAnsi="Calibri" w:cs="Calibri"/>
+                <w:color w:val="000000"/>
+                <w:lang w:eastAsia="zh-CN"/>
+              </w:rPr>
+              <w:t>3441</w:t>
             </w:r>
           </w:p>
         </w:tc>
@@ -2150,7 +2148,7 @@
                 <w:color w:val="000000"/>
                 <w:lang w:eastAsia="zh-CN"/>
               </w:rPr>
-              <w:t>190</w:t>
+              <w:t>1632</w:t>
             </w:r>
           </w:p>
         </w:tc>
@@ -2184,7 +2182,7 @@
                 <w:color w:val="000000"/>
                 <w:lang w:eastAsia="zh-CN"/>
               </w:rPr>
-              <w:t>177</w:t>
+              <w:t>1572</w:t>
             </w:r>
           </w:p>
         </w:tc>
@@ -2218,7 +2216,7 @@
                 <w:color w:val="000000"/>
                 <w:lang w:eastAsia="zh-CN"/>
               </w:rPr>
-              <w:t>416</w:t>
+              <w:t>2987</w:t>
             </w:r>
           </w:p>
         </w:tc>
@@ -2252,7 +2250,7 @@
                 <w:color w:val="000000"/>
                 <w:lang w:eastAsia="zh-CN"/>
               </w:rPr>
-              <w:t>449</w:t>
+              <w:t>3104</w:t>
             </w:r>
           </w:p>
         </w:tc>
@@ -2286,7 +2284,7 @@
                 <w:color w:val="000000"/>
                 <w:lang w:eastAsia="zh-CN"/>
               </w:rPr>
-              <w:t>497</w:t>
+              <w:t>3624</w:t>
             </w:r>
           </w:p>
         </w:tc>
@@ -2320,41 +2318,41 @@
                 <w:color w:val="000000"/>
                 <w:lang w:eastAsia="zh-CN"/>
               </w:rPr>
-              <w:t>9</w:t>
-            </w:r>
-          </w:p>
-        </w:tc>
-        <w:tc>
-          <w:tcPr>
-            <w:tcW w:w="500" w:type="dxa"/>
-            <w:tcBorders>
-              <w:top w:val="nil"/>
-              <w:left w:val="nil"/>
-              <w:bottom w:val="single" w:sz="4" w:space="0" w:color="auto"/>
-              <w:right w:val="single" w:sz="4" w:space="0" w:color="auto"/>
-            </w:tcBorders>
-            <w:shd w:val="clear" w:color="auto" w:fill="auto"/>
-            <w:noWrap/>
-            <w:vAlign w:val="bottom"/>
-            <w:hideMark/>
-          </w:tcPr>
-          <w:p>
-            <w:pPr>
-              <w:spacing w:after="0" w:line="240" w:lineRule="auto"/>
-              <w:jc w:val="right"/>
-              <w:rPr>
-                <w:rFonts w:ascii="Calibri" w:eastAsia="Times New Roman" w:hAnsi="Calibri" w:cs="Calibri"/>
-                <w:color w:val="000000"/>
-                <w:lang w:eastAsia="zh-CN"/>
-              </w:rPr>
-            </w:pPr>
-            <w:r>
-              <w:rPr>
-                <w:rFonts w:ascii="Calibri" w:eastAsia="Times New Roman" w:hAnsi="Calibri" w:cs="Calibri"/>
-                <w:color w:val="000000"/>
-                <w:lang w:eastAsia="zh-CN"/>
-              </w:rPr>
-              <w:t>524</w:t>
+              <w:t>11</w:t>
+            </w:r>
+          </w:p>
+        </w:tc>
+        <w:tc>
+          <w:tcPr>
+            <w:tcW w:w="540" w:type="dxa"/>
+            <w:tcBorders>
+              <w:top w:val="nil"/>
+              <w:left w:val="nil"/>
+              <w:bottom w:val="single" w:sz="4" w:space="0" w:color="auto"/>
+              <w:right w:val="single" w:sz="4" w:space="0" w:color="auto"/>
+            </w:tcBorders>
+            <w:shd w:val="clear" w:color="auto" w:fill="auto"/>
+            <w:noWrap/>
+            <w:vAlign w:val="bottom"/>
+            <w:hideMark/>
+          </w:tcPr>
+          <w:p>
+            <w:pPr>
+              <w:spacing w:after="0" w:line="240" w:lineRule="auto"/>
+              <w:jc w:val="right"/>
+              <w:rPr>
+                <w:rFonts w:ascii="Calibri" w:eastAsia="Times New Roman" w:hAnsi="Calibri" w:cs="Calibri"/>
+                <w:color w:val="000000"/>
+                <w:lang w:eastAsia="zh-CN"/>
+              </w:rPr>
+            </w:pPr>
+            <w:r>
+              <w:rPr>
+                <w:rFonts w:ascii="Calibri" w:eastAsia="Times New Roman" w:hAnsi="Calibri" w:cs="Calibri"/>
+                <w:color w:val="000000"/>
+                <w:lang w:eastAsia="zh-CN"/>
+              </w:rPr>
+              <w:t>4168</w:t>
             </w:r>
           </w:p>
         </w:tc>
@@ -2422,7 +2420,7 @@
                 <w:color w:val="000000"/>
                 <w:lang w:eastAsia="zh-CN"/>
               </w:rPr>
-              <w:t>0.2656</w:t>
+              <w:t>5.1035</w:t>
             </w:r>
           </w:p>
         </w:tc>
@@ -2460,41 +2458,41 @@
                 <w:color w:val="000000"/>
                 <w:lang w:eastAsia="zh-CN"/>
               </w:rPr>
-              <w:t>Open Large Calendar</w:t>
-            </w:r>
-          </w:p>
-        </w:tc>
-        <w:tc>
-          <w:tcPr>
-            <w:tcW w:w="1020" w:type="dxa"/>
-            <w:tcBorders>
-              <w:top w:val="nil"/>
-              <w:left w:val="nil"/>
-              <w:bottom w:val="single" w:sz="4" w:space="0" w:color="auto"/>
-              <w:right w:val="single" w:sz="4" w:space="0" w:color="auto"/>
-            </w:tcBorders>
-            <w:shd w:val="clear" w:color="auto" w:fill="auto"/>
-            <w:noWrap/>
-            <w:vAlign w:val="bottom"/>
-            <w:hideMark/>
-          </w:tcPr>
-          <w:p>
-            <w:pPr>
-              <w:spacing w:after="0" w:line="240" w:lineRule="auto"/>
-              <w:jc w:val="right"/>
-              <w:rPr>
-                <w:rFonts w:ascii="Calibri" w:eastAsia="Times New Roman" w:hAnsi="Calibri" w:cs="Calibri"/>
-                <w:color w:val="000000"/>
-                <w:lang w:eastAsia="zh-CN"/>
-              </w:rPr>
-            </w:pPr>
-            <w:r>
-              <w:rPr>
-                <w:rFonts w:ascii="Calibri" w:eastAsia="Times New Roman" w:hAnsi="Calibri" w:cs="Calibri"/>
-                <w:color w:val="000000"/>
-                <w:lang w:eastAsia="zh-CN"/>
-              </w:rPr>
-              <w:t>132</w:t>
+              <w:t>Open Contacts</w:t>
+            </w:r>
+          </w:p>
+        </w:tc>
+        <w:tc>
+          <w:tcPr>
+            <w:tcW w:w="980" w:type="dxa"/>
+            <w:tcBorders>
+              <w:top w:val="nil"/>
+              <w:left w:val="nil"/>
+              <w:bottom w:val="single" w:sz="4" w:space="0" w:color="auto"/>
+              <w:right w:val="single" w:sz="4" w:space="0" w:color="auto"/>
+            </w:tcBorders>
+            <w:shd w:val="clear" w:color="auto" w:fill="auto"/>
+            <w:noWrap/>
+            <w:vAlign w:val="bottom"/>
+            <w:hideMark/>
+          </w:tcPr>
+          <w:p>
+            <w:pPr>
+              <w:spacing w:after="0" w:line="240" w:lineRule="auto"/>
+              <w:jc w:val="right"/>
+              <w:rPr>
+                <w:rFonts w:ascii="Calibri" w:eastAsia="Times New Roman" w:hAnsi="Calibri" w:cs="Calibri"/>
+                <w:color w:val="000000"/>
+                <w:lang w:eastAsia="zh-CN"/>
+              </w:rPr>
+            </w:pPr>
+            <w:r>
+              <w:rPr>
+                <w:rFonts w:ascii="Calibri" w:eastAsia="Times New Roman" w:hAnsi="Calibri" w:cs="Calibri"/>
+                <w:color w:val="000000"/>
+                <w:lang w:eastAsia="zh-CN"/>
+              </w:rPr>
+              <w:t>3533</w:t>
             </w:r>
           </w:p>
         </w:tc>
@@ -2528,7 +2526,7 @@
                 <w:color w:val="000000"/>
                 <w:lang w:eastAsia="zh-CN"/>
               </w:rPr>
-              <w:t>198</w:t>
+              <w:t>1583</w:t>
             </w:r>
           </w:p>
         </w:tc>
@@ -2562,7 +2560,7 @@
                 <w:color w:val="000000"/>
                 <w:lang w:eastAsia="zh-CN"/>
               </w:rPr>
-              <w:t>172</w:t>
+              <w:t>1522</w:t>
             </w:r>
           </w:p>
         </w:tc>
@@ -2596,7 +2594,7 @@
                 <w:color w:val="000000"/>
                 <w:lang w:eastAsia="zh-CN"/>
               </w:rPr>
-              <w:t>411</w:t>
+              <w:t>2965</w:t>
             </w:r>
           </w:p>
         </w:tc>
@@ -2630,7 +2628,7 @@
                 <w:color w:val="000000"/>
                 <w:lang w:eastAsia="zh-CN"/>
               </w:rPr>
-              <w:t>490</w:t>
+              <w:t>3121</w:t>
             </w:r>
           </w:p>
         </w:tc>
@@ -2664,7 +2662,7 @@
                 <w:color w:val="000000"/>
                 <w:lang w:eastAsia="zh-CN"/>
               </w:rPr>
-              <w:t>592</w:t>
+              <w:t>3586</w:t>
             </w:r>
           </w:p>
         </w:tc>
@@ -2698,41 +2696,41 @@
                 <w:color w:val="000000"/>
                 <w:lang w:eastAsia="zh-CN"/>
               </w:rPr>
-              <w:t>19</w:t>
-            </w:r>
-          </w:p>
-        </w:tc>
-        <w:tc>
-          <w:tcPr>
-            <w:tcW w:w="500" w:type="dxa"/>
-            <w:tcBorders>
-              <w:top w:val="nil"/>
-              <w:left w:val="nil"/>
-              <w:bottom w:val="single" w:sz="4" w:space="0" w:color="auto"/>
-              <w:right w:val="single" w:sz="4" w:space="0" w:color="auto"/>
-            </w:tcBorders>
-            <w:shd w:val="clear" w:color="auto" w:fill="auto"/>
-            <w:noWrap/>
-            <w:vAlign w:val="bottom"/>
-            <w:hideMark/>
-          </w:tcPr>
-          <w:p>
-            <w:pPr>
-              <w:spacing w:after="0" w:line="240" w:lineRule="auto"/>
-              <w:jc w:val="right"/>
-              <w:rPr>
-                <w:rFonts w:ascii="Calibri" w:eastAsia="Times New Roman" w:hAnsi="Calibri" w:cs="Calibri"/>
-                <w:color w:val="000000"/>
-                <w:lang w:eastAsia="zh-CN"/>
-              </w:rPr>
-            </w:pPr>
-            <w:r>
-              <w:rPr>
-                <w:rFonts w:ascii="Calibri" w:eastAsia="Times New Roman" w:hAnsi="Calibri" w:cs="Calibri"/>
-                <w:color w:val="000000"/>
-                <w:lang w:eastAsia="zh-CN"/>
-              </w:rPr>
-              <w:t>599</w:t>
+              <w:t>8</w:t>
+            </w:r>
+          </w:p>
+        </w:tc>
+        <w:tc>
+          <w:tcPr>
+            <w:tcW w:w="540" w:type="dxa"/>
+            <w:tcBorders>
+              <w:top w:val="nil"/>
+              <w:left w:val="nil"/>
+              <w:bottom w:val="single" w:sz="4" w:space="0" w:color="auto"/>
+              <w:right w:val="single" w:sz="4" w:space="0" w:color="auto"/>
+            </w:tcBorders>
+            <w:shd w:val="clear" w:color="auto" w:fill="auto"/>
+            <w:noWrap/>
+            <w:vAlign w:val="bottom"/>
+            <w:hideMark/>
+          </w:tcPr>
+          <w:p>
+            <w:pPr>
+              <w:spacing w:after="0" w:line="240" w:lineRule="auto"/>
+              <w:jc w:val="right"/>
+              <w:rPr>
+                <w:rFonts w:ascii="Calibri" w:eastAsia="Times New Roman" w:hAnsi="Calibri" w:cs="Calibri"/>
+                <w:color w:val="000000"/>
+                <w:lang w:eastAsia="zh-CN"/>
+              </w:rPr>
+            </w:pPr>
+            <w:r>
+              <w:rPr>
+                <w:rFonts w:ascii="Calibri" w:eastAsia="Times New Roman" w:hAnsi="Calibri" w:cs="Calibri"/>
+                <w:color w:val="000000"/>
+                <w:lang w:eastAsia="zh-CN"/>
+              </w:rPr>
+              <w:t>4098</w:t>
             </w:r>
           </w:p>
         </w:tc>
@@ -2800,7 +2798,7 @@
                 <w:color w:val="000000"/>
                 <w:lang w:eastAsia="zh-CN"/>
               </w:rPr>
-              <w:t>0.50126</w:t>
+              <w:t>5.24</w:t>
             </w:r>
           </w:p>
         </w:tc>
@@ -2844,35 +2842,35 @@
         </w:tc>
         <w:tc>
           <w:tcPr>
-            <w:tcW w:w="1020" w:type="dxa"/>
-            <w:tcBorders>
-              <w:top w:val="nil"/>
-              <w:left w:val="nil"/>
-              <w:bottom w:val="single" w:sz="4" w:space="0" w:color="auto"/>
-              <w:right w:val="single" w:sz="4" w:space="0" w:color="auto"/>
-            </w:tcBorders>
-            <w:shd w:val="clear" w:color="auto" w:fill="auto"/>
-            <w:noWrap/>
-            <w:vAlign w:val="bottom"/>
-            <w:hideMark/>
-          </w:tcPr>
-          <w:p>
-            <w:pPr>
-              <w:spacing w:after="0" w:line="240" w:lineRule="auto"/>
-              <w:jc w:val="right"/>
-              <w:rPr>
-                <w:rFonts w:ascii="Calibri" w:eastAsia="Times New Roman" w:hAnsi="Calibri" w:cs="Calibri"/>
-                <w:color w:val="000000"/>
-                <w:lang w:eastAsia="zh-CN"/>
-              </w:rPr>
-            </w:pPr>
-            <w:r>
-              <w:rPr>
-                <w:rFonts w:ascii="Calibri" w:eastAsia="Times New Roman" w:hAnsi="Calibri" w:cs="Calibri"/>
-                <w:color w:val="000000"/>
-                <w:lang w:eastAsia="zh-CN"/>
-              </w:rPr>
-              <w:t>1165</w:t>
+            <w:tcW w:w="980" w:type="dxa"/>
+            <w:tcBorders>
+              <w:top w:val="nil"/>
+              <w:left w:val="nil"/>
+              <w:bottom w:val="single" w:sz="4" w:space="0" w:color="auto"/>
+              <w:right w:val="single" w:sz="4" w:space="0" w:color="auto"/>
+            </w:tcBorders>
+            <w:shd w:val="clear" w:color="auto" w:fill="auto"/>
+            <w:noWrap/>
+            <w:vAlign w:val="bottom"/>
+            <w:hideMark/>
+          </w:tcPr>
+          <w:p>
+            <w:pPr>
+              <w:spacing w:after="0" w:line="240" w:lineRule="auto"/>
+              <w:jc w:val="right"/>
+              <w:rPr>
+                <w:rFonts w:ascii="Calibri" w:eastAsia="Times New Roman" w:hAnsi="Calibri" w:cs="Calibri"/>
+                <w:color w:val="000000"/>
+                <w:lang w:eastAsia="zh-CN"/>
+              </w:rPr>
+            </w:pPr>
+            <w:r>
+              <w:rPr>
+                <w:rFonts w:ascii="Calibri" w:eastAsia="Times New Roman" w:hAnsi="Calibri" w:cs="Calibri"/>
+                <w:color w:val="000000"/>
+                <w:lang w:eastAsia="zh-CN"/>
+              </w:rPr>
+              <w:t>3500</w:t>
             </w:r>
           </w:p>
         </w:tc>
@@ -2906,7 +2904,7 @@
                 <w:color w:val="000000"/>
                 <w:lang w:eastAsia="zh-CN"/>
               </w:rPr>
-              <w:t>180</w:t>
+              <w:t>1594</w:t>
             </w:r>
           </w:p>
         </w:tc>
@@ -2940,7 +2938,7 @@
                 <w:color w:val="000000"/>
                 <w:lang w:eastAsia="zh-CN"/>
               </w:rPr>
-              <w:t>141</w:t>
+              <w:t>1537</w:t>
             </w:r>
           </w:p>
         </w:tc>
@@ -2974,7 +2972,7 @@
                 <w:color w:val="000000"/>
                 <w:lang w:eastAsia="zh-CN"/>
               </w:rPr>
-              <w:t>410</w:t>
+              <w:t>2969</w:t>
             </w:r>
           </w:p>
         </w:tc>
@@ -3008,7 +3006,7 @@
                 <w:color w:val="000000"/>
                 <w:lang w:eastAsia="zh-CN"/>
               </w:rPr>
-              <w:t>451</w:t>
+              <w:t>3109</w:t>
             </w:r>
           </w:p>
         </w:tc>
@@ -3042,7 +3040,7 @@
                 <w:color w:val="000000"/>
                 <w:lang w:eastAsia="zh-CN"/>
               </w:rPr>
-              <w:t>519</w:t>
+              <w:t>3574</w:t>
             </w:r>
           </w:p>
         </w:tc>
@@ -3082,35 +3080,35 @@
         </w:tc>
         <w:tc>
           <w:tcPr>
-            <w:tcW w:w="500" w:type="dxa"/>
-            <w:tcBorders>
-              <w:top w:val="nil"/>
-              <w:left w:val="nil"/>
-              <w:bottom w:val="single" w:sz="4" w:space="0" w:color="auto"/>
-              <w:right w:val="single" w:sz="4" w:space="0" w:color="auto"/>
-            </w:tcBorders>
-            <w:shd w:val="clear" w:color="auto" w:fill="auto"/>
-            <w:noWrap/>
-            <w:vAlign w:val="bottom"/>
-            <w:hideMark/>
-          </w:tcPr>
-          <w:p>
-            <w:pPr>
-              <w:spacing w:after="0" w:line="240" w:lineRule="auto"/>
-              <w:jc w:val="right"/>
-              <w:rPr>
-                <w:rFonts w:ascii="Calibri" w:eastAsia="Times New Roman" w:hAnsi="Calibri" w:cs="Calibri"/>
-                <w:color w:val="000000"/>
-                <w:lang w:eastAsia="zh-CN"/>
-              </w:rPr>
-            </w:pPr>
-            <w:r>
-              <w:rPr>
-                <w:rFonts w:ascii="Calibri" w:eastAsia="Times New Roman" w:hAnsi="Calibri" w:cs="Calibri"/>
-                <w:color w:val="000000"/>
-                <w:lang w:eastAsia="zh-CN"/>
-              </w:rPr>
-              <w:t>613</w:t>
+            <w:tcW w:w="540" w:type="dxa"/>
+            <w:tcBorders>
+              <w:top w:val="nil"/>
+              <w:left w:val="nil"/>
+              <w:bottom w:val="single" w:sz="4" w:space="0" w:color="auto"/>
+              <w:right w:val="single" w:sz="4" w:space="0" w:color="auto"/>
+            </w:tcBorders>
+            <w:shd w:val="clear" w:color="auto" w:fill="auto"/>
+            <w:noWrap/>
+            <w:vAlign w:val="bottom"/>
+            <w:hideMark/>
+          </w:tcPr>
+          <w:p>
+            <w:pPr>
+              <w:spacing w:after="0" w:line="240" w:lineRule="auto"/>
+              <w:jc w:val="right"/>
+              <w:rPr>
+                <w:rFonts w:ascii="Calibri" w:eastAsia="Times New Roman" w:hAnsi="Calibri" w:cs="Calibri"/>
+                <w:color w:val="000000"/>
+                <w:lang w:eastAsia="zh-CN"/>
+              </w:rPr>
+            </w:pPr>
+            <w:r>
+              <w:rPr>
+                <w:rFonts w:ascii="Calibri" w:eastAsia="Times New Roman" w:hAnsi="Calibri" w:cs="Calibri"/>
+                <w:color w:val="000000"/>
+                <w:lang w:eastAsia="zh-CN"/>
+              </w:rPr>
+              <w:t>4142</w:t>
             </w:r>
           </w:p>
         </w:tc>
@@ -3178,7 +3176,7 @@
                 <w:color w:val="000000"/>
                 <w:lang w:eastAsia="zh-CN"/>
               </w:rPr>
-              <w:t>4.40737</w:t>
+              <w:t>5.19826</w:t>
             </w:r>
           </w:p>
         </w:tc>
@@ -3216,41 +3214,41 @@
                 <w:color w:val="000000"/>
                 <w:lang w:eastAsia="zh-CN"/>
               </w:rPr>
-              <w:t>Open random page</w:t>
-            </w:r>
-          </w:p>
-        </w:tc>
-        <w:tc>
-          <w:tcPr>
-            <w:tcW w:w="1020" w:type="dxa"/>
-            <w:tcBorders>
-              <w:top w:val="nil"/>
-              <w:left w:val="nil"/>
-              <w:bottom w:val="single" w:sz="4" w:space="0" w:color="auto"/>
-              <w:right w:val="single" w:sz="4" w:space="0" w:color="auto"/>
-            </w:tcBorders>
-            <w:shd w:val="clear" w:color="auto" w:fill="auto"/>
-            <w:noWrap/>
-            <w:vAlign w:val="bottom"/>
-            <w:hideMark/>
-          </w:tcPr>
-          <w:p>
-            <w:pPr>
-              <w:spacing w:after="0" w:line="240" w:lineRule="auto"/>
-              <w:jc w:val="right"/>
-              <w:rPr>
-                <w:rFonts w:ascii="Calibri" w:eastAsia="Times New Roman" w:hAnsi="Calibri" w:cs="Calibri"/>
-                <w:color w:val="000000"/>
-                <w:lang w:eastAsia="zh-CN"/>
-              </w:rPr>
-            </w:pPr>
-            <w:r>
-              <w:rPr>
-                <w:rFonts w:ascii="Calibri" w:eastAsia="Times New Roman" w:hAnsi="Calibri" w:cs="Calibri"/>
-                <w:color w:val="000000"/>
-                <w:lang w:eastAsia="zh-CN"/>
-              </w:rPr>
-              <w:t>1198</w:t>
+              <w:t>Search by name</w:t>
+            </w:r>
+          </w:p>
+        </w:tc>
+        <w:tc>
+          <w:tcPr>
+            <w:tcW w:w="980" w:type="dxa"/>
+            <w:tcBorders>
+              <w:top w:val="nil"/>
+              <w:left w:val="nil"/>
+              <w:bottom w:val="single" w:sz="4" w:space="0" w:color="auto"/>
+              <w:right w:val="single" w:sz="4" w:space="0" w:color="auto"/>
+            </w:tcBorders>
+            <w:shd w:val="clear" w:color="auto" w:fill="auto"/>
+            <w:noWrap/>
+            <w:vAlign w:val="bottom"/>
+            <w:hideMark/>
+          </w:tcPr>
+          <w:p>
+            <w:pPr>
+              <w:spacing w:after="0" w:line="240" w:lineRule="auto"/>
+              <w:jc w:val="right"/>
+              <w:rPr>
+                <w:rFonts w:ascii="Calibri" w:eastAsia="Times New Roman" w:hAnsi="Calibri" w:cs="Calibri"/>
+                <w:color w:val="000000"/>
+                <w:lang w:eastAsia="zh-CN"/>
+              </w:rPr>
+            </w:pPr>
+            <w:r>
+              <w:rPr>
+                <w:rFonts w:ascii="Calibri" w:eastAsia="Times New Roman" w:hAnsi="Calibri" w:cs="Calibri"/>
+                <w:color w:val="000000"/>
+                <w:lang w:eastAsia="zh-CN"/>
+              </w:rPr>
+              <w:t>3462</w:t>
             </w:r>
           </w:p>
         </w:tc>
@@ -3284,7 +3282,7 @@
                 <w:color w:val="000000"/>
                 <w:lang w:eastAsia="zh-CN"/>
               </w:rPr>
-              <w:t>172</w:t>
+              <w:t>1605</w:t>
             </w:r>
           </w:p>
         </w:tc>
@@ -3318,7 +3316,7 @@
                 <w:color w:val="000000"/>
                 <w:lang w:eastAsia="zh-CN"/>
               </w:rPr>
-              <w:t>139</w:t>
+              <w:t>1526</w:t>
             </w:r>
           </w:p>
         </w:tc>
@@ -3352,7 +3350,7 @@
                 <w:color w:val="000000"/>
                 <w:lang w:eastAsia="zh-CN"/>
               </w:rPr>
-              <w:t>387</w:t>
+              <w:t>2974</w:t>
             </w:r>
           </w:p>
         </w:tc>
@@ -3386,7 +3384,7 @@
                 <w:color w:val="000000"/>
                 <w:lang w:eastAsia="zh-CN"/>
               </w:rPr>
-              <w:t>445</w:t>
+              <w:t>3108</w:t>
             </w:r>
           </w:p>
         </w:tc>
@@ -3420,7 +3418,7 @@
                 <w:color w:val="000000"/>
                 <w:lang w:eastAsia="zh-CN"/>
               </w:rPr>
-              <w:t>530</w:t>
+              <w:t>3694</w:t>
             </w:r>
           </w:p>
         </w:tc>
@@ -3454,41 +3452,41 @@
                 <w:color w:val="000000"/>
                 <w:lang w:eastAsia="zh-CN"/>
               </w:rPr>
-              <w:t>0</w:t>
-            </w:r>
-          </w:p>
-        </w:tc>
-        <w:tc>
-          <w:tcPr>
-            <w:tcW w:w="500" w:type="dxa"/>
-            <w:tcBorders>
-              <w:top w:val="nil"/>
-              <w:left w:val="nil"/>
-              <w:bottom w:val="single" w:sz="4" w:space="0" w:color="auto"/>
-              <w:right w:val="single" w:sz="4" w:space="0" w:color="auto"/>
-            </w:tcBorders>
-            <w:shd w:val="clear" w:color="auto" w:fill="auto"/>
-            <w:noWrap/>
-            <w:vAlign w:val="bottom"/>
-            <w:hideMark/>
-          </w:tcPr>
-          <w:p>
-            <w:pPr>
-              <w:spacing w:after="0" w:line="240" w:lineRule="auto"/>
-              <w:jc w:val="right"/>
-              <w:rPr>
-                <w:rFonts w:ascii="Calibri" w:eastAsia="Times New Roman" w:hAnsi="Calibri" w:cs="Calibri"/>
-                <w:color w:val="000000"/>
-                <w:lang w:eastAsia="zh-CN"/>
-              </w:rPr>
-            </w:pPr>
-            <w:r>
-              <w:rPr>
-                <w:rFonts w:ascii="Calibri" w:eastAsia="Times New Roman" w:hAnsi="Calibri" w:cs="Calibri"/>
-                <w:color w:val="000000"/>
-                <w:lang w:eastAsia="zh-CN"/>
-              </w:rPr>
-              <w:t>609</w:t>
+              <w:t>12</w:t>
+            </w:r>
+          </w:p>
+        </w:tc>
+        <w:tc>
+          <w:tcPr>
+            <w:tcW w:w="540" w:type="dxa"/>
+            <w:tcBorders>
+              <w:top w:val="nil"/>
+              <w:left w:val="nil"/>
+              <w:bottom w:val="single" w:sz="4" w:space="0" w:color="auto"/>
+              <w:right w:val="single" w:sz="4" w:space="0" w:color="auto"/>
+            </w:tcBorders>
+            <w:shd w:val="clear" w:color="auto" w:fill="auto"/>
+            <w:noWrap/>
+            <w:vAlign w:val="bottom"/>
+            <w:hideMark/>
+          </w:tcPr>
+          <w:p>
+            <w:pPr>
+              <w:spacing w:after="0" w:line="240" w:lineRule="auto"/>
+              <w:jc w:val="right"/>
+              <w:rPr>
+                <w:rFonts w:ascii="Calibri" w:eastAsia="Times New Roman" w:hAnsi="Calibri" w:cs="Calibri"/>
+                <w:color w:val="000000"/>
+                <w:lang w:eastAsia="zh-CN"/>
+              </w:rPr>
+            </w:pPr>
+            <w:r>
+              <w:rPr>
+                <w:rFonts w:ascii="Calibri" w:eastAsia="Times New Roman" w:hAnsi="Calibri" w:cs="Calibri"/>
+                <w:color w:val="000000"/>
+                <w:lang w:eastAsia="zh-CN"/>
+              </w:rPr>
+              <w:t>4145</w:t>
             </w:r>
           </w:p>
         </w:tc>
@@ -3522,7 +3520,7 @@
                 <w:color w:val="000000"/>
                 <w:lang w:eastAsia="zh-CN"/>
               </w:rPr>
-              <w:t>1.25%</w:t>
+              <w:t>0.00%</w:t>
             </w:r>
           </w:p>
         </w:tc>
@@ -3556,7 +3554,7 @@
                 <w:color w:val="000000"/>
                 <w:lang w:eastAsia="zh-CN"/>
               </w:rPr>
-              <w:t>4.54087</w:t>
+              <w:t>5.14243</w:t>
             </w:r>
           </w:p>
         </w:tc>
@@ -3594,41 +3592,41 @@
                 <w:color w:val="000000"/>
                 <w:lang w:eastAsia="zh-CN"/>
               </w:rPr>
-              <w:t>Open Contacts</w:t>
-            </w:r>
-          </w:p>
-        </w:tc>
-        <w:tc>
-          <w:tcPr>
-            <w:tcW w:w="1020" w:type="dxa"/>
-            <w:tcBorders>
-              <w:top w:val="nil"/>
-              <w:left w:val="nil"/>
-              <w:bottom w:val="single" w:sz="4" w:space="0" w:color="auto"/>
-              <w:right w:val="single" w:sz="4" w:space="0" w:color="auto"/>
-            </w:tcBorders>
-            <w:shd w:val="clear" w:color="auto" w:fill="auto"/>
-            <w:noWrap/>
-            <w:vAlign w:val="bottom"/>
-            <w:hideMark/>
-          </w:tcPr>
-          <w:p>
-            <w:pPr>
-              <w:spacing w:after="0" w:line="240" w:lineRule="auto"/>
-              <w:jc w:val="right"/>
-              <w:rPr>
-                <w:rFonts w:ascii="Calibri" w:eastAsia="Times New Roman" w:hAnsi="Calibri" w:cs="Calibri"/>
-                <w:color w:val="000000"/>
-                <w:lang w:eastAsia="zh-CN"/>
-              </w:rPr>
-            </w:pPr>
-            <w:r>
-              <w:rPr>
-                <w:rFonts w:ascii="Calibri" w:eastAsia="Times New Roman" w:hAnsi="Calibri" w:cs="Calibri"/>
-                <w:color w:val="000000"/>
-                <w:lang w:eastAsia="zh-CN"/>
-              </w:rPr>
-              <w:t>131</w:t>
+              <w:t>Open a post</w:t>
+            </w:r>
+          </w:p>
+        </w:tc>
+        <w:tc>
+          <w:tcPr>
+            <w:tcW w:w="980" w:type="dxa"/>
+            <w:tcBorders>
+              <w:top w:val="nil"/>
+              <w:left w:val="nil"/>
+              <w:bottom w:val="single" w:sz="4" w:space="0" w:color="auto"/>
+              <w:right w:val="single" w:sz="4" w:space="0" w:color="auto"/>
+            </w:tcBorders>
+            <w:shd w:val="clear" w:color="auto" w:fill="auto"/>
+            <w:noWrap/>
+            <w:vAlign w:val="bottom"/>
+            <w:hideMark/>
+          </w:tcPr>
+          <w:p>
+            <w:pPr>
+              <w:spacing w:after="0" w:line="240" w:lineRule="auto"/>
+              <w:jc w:val="right"/>
+              <w:rPr>
+                <w:rFonts w:ascii="Calibri" w:eastAsia="Times New Roman" w:hAnsi="Calibri" w:cs="Calibri"/>
+                <w:color w:val="000000"/>
+                <w:lang w:eastAsia="zh-CN"/>
+              </w:rPr>
+            </w:pPr>
+            <w:r>
+              <w:rPr>
+                <w:rFonts w:ascii="Calibri" w:eastAsia="Times New Roman" w:hAnsi="Calibri" w:cs="Calibri"/>
+                <w:color w:val="000000"/>
+                <w:lang w:eastAsia="zh-CN"/>
+              </w:rPr>
+              <w:t>12982</w:t>
             </w:r>
           </w:p>
         </w:tc>
@@ -3662,7 +3660,7 @@
                 <w:color w:val="000000"/>
                 <w:lang w:eastAsia="zh-CN"/>
               </w:rPr>
-              <w:t>179</w:t>
+              <w:t>1615</w:t>
             </w:r>
           </w:p>
         </w:tc>
@@ -3696,7 +3694,7 @@
                 <w:color w:val="000000"/>
                 <w:lang w:eastAsia="zh-CN"/>
               </w:rPr>
-              <w:t>141</w:t>
+              <w:t>1536</w:t>
             </w:r>
           </w:p>
         </w:tc>
@@ -3730,7 +3728,7 @@
                 <w:color w:val="000000"/>
                 <w:lang w:eastAsia="zh-CN"/>
               </w:rPr>
-              <w:t>383</w:t>
+              <w:t>2990</w:t>
             </w:r>
           </w:p>
         </w:tc>
@@ -3764,7 +3762,7 @@
                 <w:color w:val="000000"/>
                 <w:lang w:eastAsia="zh-CN"/>
               </w:rPr>
-              <w:t>462</w:t>
+              <w:t>3122</w:t>
             </w:r>
           </w:p>
         </w:tc>
@@ -3798,7 +3796,7 @@
                 <w:color w:val="000000"/>
                 <w:lang w:eastAsia="zh-CN"/>
               </w:rPr>
-              <w:t>494</w:t>
+              <w:t>3614</w:t>
             </w:r>
           </w:p>
         </w:tc>
@@ -3832,41 +3830,41 @@
                 <w:color w:val="000000"/>
                 <w:lang w:eastAsia="zh-CN"/>
               </w:rPr>
-              <w:t>8</w:t>
-            </w:r>
-          </w:p>
-        </w:tc>
-        <w:tc>
-          <w:tcPr>
-            <w:tcW w:w="500" w:type="dxa"/>
-            <w:tcBorders>
-              <w:top w:val="nil"/>
-              <w:left w:val="nil"/>
-              <w:bottom w:val="single" w:sz="4" w:space="0" w:color="auto"/>
-              <w:right w:val="single" w:sz="4" w:space="0" w:color="auto"/>
-            </w:tcBorders>
-            <w:shd w:val="clear" w:color="auto" w:fill="auto"/>
-            <w:noWrap/>
-            <w:vAlign w:val="bottom"/>
-            <w:hideMark/>
-          </w:tcPr>
-          <w:p>
-            <w:pPr>
-              <w:spacing w:after="0" w:line="240" w:lineRule="auto"/>
-              <w:jc w:val="right"/>
-              <w:rPr>
-                <w:rFonts w:ascii="Calibri" w:eastAsia="Times New Roman" w:hAnsi="Calibri" w:cs="Calibri"/>
-                <w:color w:val="000000"/>
-                <w:lang w:eastAsia="zh-CN"/>
-              </w:rPr>
-            </w:pPr>
-            <w:r>
-              <w:rPr>
-                <w:rFonts w:ascii="Calibri" w:eastAsia="Times New Roman" w:hAnsi="Calibri" w:cs="Calibri"/>
-                <w:color w:val="000000"/>
-                <w:lang w:eastAsia="zh-CN"/>
-              </w:rPr>
-              <w:t>496</w:t>
+              <w:t>10</w:t>
+            </w:r>
+          </w:p>
+        </w:tc>
+        <w:tc>
+          <w:tcPr>
+            <w:tcW w:w="540" w:type="dxa"/>
+            <w:tcBorders>
+              <w:top w:val="nil"/>
+              <w:left w:val="nil"/>
+              <w:bottom w:val="single" w:sz="4" w:space="0" w:color="auto"/>
+              <w:right w:val="single" w:sz="4" w:space="0" w:color="auto"/>
+            </w:tcBorders>
+            <w:shd w:val="clear" w:color="auto" w:fill="auto"/>
+            <w:noWrap/>
+            <w:vAlign w:val="bottom"/>
+            <w:hideMark/>
+          </w:tcPr>
+          <w:p>
+            <w:pPr>
+              <w:spacing w:after="0" w:line="240" w:lineRule="auto"/>
+              <w:jc w:val="right"/>
+              <w:rPr>
+                <w:rFonts w:ascii="Calibri" w:eastAsia="Times New Roman" w:hAnsi="Calibri" w:cs="Calibri"/>
+                <w:color w:val="000000"/>
+                <w:lang w:eastAsia="zh-CN"/>
+              </w:rPr>
+            </w:pPr>
+            <w:r>
+              <w:rPr>
+                <w:rFonts w:ascii="Calibri" w:eastAsia="Times New Roman" w:hAnsi="Calibri" w:cs="Calibri"/>
+                <w:color w:val="000000"/>
+                <w:lang w:eastAsia="zh-CN"/>
+              </w:rPr>
+              <w:t>4277</w:t>
             </w:r>
           </w:p>
         </w:tc>
@@ -3934,7 +3932,7 @@
                 <w:color w:val="000000"/>
                 <w:lang w:eastAsia="zh-CN"/>
               </w:rPr>
-              <w:t>0.50145</w:t>
+              <w:t>19.28493</w:t>
             </w:r>
           </w:p>
         </w:tc>
@@ -3972,41 +3970,41 @@
                 <w:color w:val="000000"/>
                 <w:lang w:eastAsia="zh-CN"/>
               </w:rPr>
-              <w:t>Open a post</w:t>
-            </w:r>
-          </w:p>
-        </w:tc>
-        <w:tc>
-          <w:tcPr>
-            <w:tcW w:w="1020" w:type="dxa"/>
-            <w:tcBorders>
-              <w:top w:val="nil"/>
-              <w:left w:val="nil"/>
-              <w:bottom w:val="single" w:sz="4" w:space="0" w:color="auto"/>
-              <w:right w:val="single" w:sz="4" w:space="0" w:color="auto"/>
-            </w:tcBorders>
-            <w:shd w:val="clear" w:color="auto" w:fill="auto"/>
-            <w:noWrap/>
-            <w:vAlign w:val="bottom"/>
-            <w:hideMark/>
-          </w:tcPr>
-          <w:p>
-            <w:pPr>
-              <w:spacing w:after="0" w:line="240" w:lineRule="auto"/>
-              <w:jc w:val="right"/>
-              <w:rPr>
-                <w:rFonts w:ascii="Calibri" w:eastAsia="Times New Roman" w:hAnsi="Calibri" w:cs="Calibri"/>
-                <w:color w:val="000000"/>
-                <w:lang w:eastAsia="zh-CN"/>
-              </w:rPr>
-            </w:pPr>
-            <w:r>
-              <w:rPr>
-                <w:rFonts w:ascii="Calibri" w:eastAsia="Times New Roman" w:hAnsi="Calibri" w:cs="Calibri"/>
-                <w:color w:val="000000"/>
-                <w:lang w:eastAsia="zh-CN"/>
-              </w:rPr>
-              <w:t>1691</w:t>
+              <w:t>Add Comment</w:t>
+            </w:r>
+          </w:p>
+        </w:tc>
+        <w:tc>
+          <w:tcPr>
+            <w:tcW w:w="980" w:type="dxa"/>
+            <w:tcBorders>
+              <w:top w:val="nil"/>
+              <w:left w:val="nil"/>
+              <w:bottom w:val="single" w:sz="4" w:space="0" w:color="auto"/>
+              <w:right w:val="single" w:sz="4" w:space="0" w:color="auto"/>
+            </w:tcBorders>
+            <w:shd w:val="clear" w:color="auto" w:fill="auto"/>
+            <w:noWrap/>
+            <w:vAlign w:val="bottom"/>
+            <w:hideMark/>
+          </w:tcPr>
+          <w:p>
+            <w:pPr>
+              <w:spacing w:after="0" w:line="240" w:lineRule="auto"/>
+              <w:jc w:val="right"/>
+              <w:rPr>
+                <w:rFonts w:ascii="Calibri" w:eastAsia="Times New Roman" w:hAnsi="Calibri" w:cs="Calibri"/>
+                <w:color w:val="000000"/>
+                <w:lang w:eastAsia="zh-CN"/>
+              </w:rPr>
+            </w:pPr>
+            <w:r>
+              <w:rPr>
+                <w:rFonts w:ascii="Calibri" w:eastAsia="Times New Roman" w:hAnsi="Calibri" w:cs="Calibri"/>
+                <w:color w:val="000000"/>
+                <w:lang w:eastAsia="zh-CN"/>
+              </w:rPr>
+              <w:t>12915</w:t>
             </w:r>
           </w:p>
         </w:tc>
@@ -4040,7 +4038,7 @@
                 <w:color w:val="000000"/>
                 <w:lang w:eastAsia="zh-CN"/>
               </w:rPr>
-              <w:t>189</w:t>
+              <w:t>1603</w:t>
             </w:r>
           </w:p>
         </w:tc>
@@ -4074,7 +4072,7 @@
                 <w:color w:val="000000"/>
                 <w:lang w:eastAsia="zh-CN"/>
               </w:rPr>
-              <w:t>156</w:t>
+              <w:t>1531</w:t>
             </w:r>
           </w:p>
         </w:tc>
@@ -4108,7 +4106,7 @@
                 <w:color w:val="000000"/>
                 <w:lang w:eastAsia="zh-CN"/>
               </w:rPr>
-              <w:t>412</w:t>
+              <w:t>2980</w:t>
             </w:r>
           </w:p>
         </w:tc>
@@ -4142,7 +4140,7 @@
                 <w:color w:val="000000"/>
                 <w:lang w:eastAsia="zh-CN"/>
               </w:rPr>
-              <w:t>458</w:t>
+              <w:t>3096</w:t>
             </w:r>
           </w:p>
         </w:tc>
@@ -4176,7 +4174,7 @@
                 <w:color w:val="000000"/>
                 <w:lang w:eastAsia="zh-CN"/>
               </w:rPr>
-              <w:t>527</w:t>
+              <w:t>3575</w:t>
             </w:r>
           </w:p>
         </w:tc>
@@ -4210,41 +4208,41 @@
                 <w:color w:val="000000"/>
                 <w:lang w:eastAsia="zh-CN"/>
               </w:rPr>
-              <w:t>10</w:t>
-            </w:r>
-          </w:p>
-        </w:tc>
-        <w:tc>
-          <w:tcPr>
-            <w:tcW w:w="500" w:type="dxa"/>
-            <w:tcBorders>
-              <w:top w:val="nil"/>
-              <w:left w:val="nil"/>
-              <w:bottom w:val="single" w:sz="4" w:space="0" w:color="auto"/>
-              <w:right w:val="single" w:sz="4" w:space="0" w:color="auto"/>
-            </w:tcBorders>
-            <w:shd w:val="clear" w:color="auto" w:fill="auto"/>
-            <w:noWrap/>
-            <w:vAlign w:val="bottom"/>
-            <w:hideMark/>
-          </w:tcPr>
-          <w:p>
-            <w:pPr>
-              <w:spacing w:after="0" w:line="240" w:lineRule="auto"/>
-              <w:jc w:val="right"/>
-              <w:rPr>
-                <w:rFonts w:ascii="Calibri" w:eastAsia="Times New Roman" w:hAnsi="Calibri" w:cs="Calibri"/>
-                <w:color w:val="000000"/>
-                <w:lang w:eastAsia="zh-CN"/>
-              </w:rPr>
-            </w:pPr>
-            <w:r>
-              <w:rPr>
-                <w:rFonts w:ascii="Calibri" w:eastAsia="Times New Roman" w:hAnsi="Calibri" w:cs="Calibri"/>
-                <w:color w:val="000000"/>
-                <w:lang w:eastAsia="zh-CN"/>
-              </w:rPr>
-              <w:t>610</w:t>
+              <w:t>4</w:t>
+            </w:r>
+          </w:p>
+        </w:tc>
+        <w:tc>
+          <w:tcPr>
+            <w:tcW w:w="540" w:type="dxa"/>
+            <w:tcBorders>
+              <w:top w:val="nil"/>
+              <w:left w:val="nil"/>
+              <w:bottom w:val="single" w:sz="4" w:space="0" w:color="auto"/>
+              <w:right w:val="single" w:sz="4" w:space="0" w:color="auto"/>
+            </w:tcBorders>
+            <w:shd w:val="clear" w:color="auto" w:fill="auto"/>
+            <w:noWrap/>
+            <w:vAlign w:val="bottom"/>
+            <w:hideMark/>
+          </w:tcPr>
+          <w:p>
+            <w:pPr>
+              <w:spacing w:after="0" w:line="240" w:lineRule="auto"/>
+              <w:jc w:val="right"/>
+              <w:rPr>
+                <w:rFonts w:ascii="Calibri" w:eastAsia="Times New Roman" w:hAnsi="Calibri" w:cs="Calibri"/>
+                <w:color w:val="000000"/>
+                <w:lang w:eastAsia="zh-CN"/>
+              </w:rPr>
+            </w:pPr>
+            <w:r>
+              <w:rPr>
+                <w:rFonts w:ascii="Calibri" w:eastAsia="Times New Roman" w:hAnsi="Calibri" w:cs="Calibri"/>
+                <w:color w:val="000000"/>
+                <w:lang w:eastAsia="zh-CN"/>
+              </w:rPr>
+              <w:t>4176</w:t>
             </w:r>
           </w:p>
         </w:tc>
@@ -4312,7 +4310,7 @@
                 <w:color w:val="000000"/>
                 <w:lang w:eastAsia="zh-CN"/>
               </w:rPr>
-              <w:t>6.40196</w:t>
+              <w:t>19.19016</w:t>
             </w:r>
           </w:p>
         </w:tc>
@@ -4350,41 +4348,41 @@
                 <w:color w:val="000000"/>
                 <w:lang w:eastAsia="zh-CN"/>
               </w:rPr>
-              <w:t>Add Comment</w:t>
-            </w:r>
-          </w:p>
-        </w:tc>
-        <w:tc>
-          <w:tcPr>
-            <w:tcW w:w="1020" w:type="dxa"/>
-            <w:tcBorders>
-              <w:top w:val="nil"/>
-              <w:left w:val="nil"/>
-              <w:bottom w:val="single" w:sz="4" w:space="0" w:color="auto"/>
-              <w:right w:val="single" w:sz="4" w:space="0" w:color="auto"/>
-            </w:tcBorders>
-            <w:shd w:val="clear" w:color="auto" w:fill="auto"/>
-            <w:noWrap/>
-            <w:vAlign w:val="bottom"/>
-            <w:hideMark/>
-          </w:tcPr>
-          <w:p>
-            <w:pPr>
-              <w:spacing w:after="0" w:line="240" w:lineRule="auto"/>
-              <w:jc w:val="right"/>
-              <w:rPr>
-                <w:rFonts w:ascii="Calibri" w:eastAsia="Times New Roman" w:hAnsi="Calibri" w:cs="Calibri"/>
-                <w:color w:val="000000"/>
-                <w:lang w:eastAsia="zh-CN"/>
-              </w:rPr>
-            </w:pPr>
-            <w:r>
-              <w:rPr>
-                <w:rFonts w:ascii="Calibri" w:eastAsia="Times New Roman" w:hAnsi="Calibri" w:cs="Calibri"/>
-                <w:color w:val="000000"/>
-                <w:lang w:eastAsia="zh-CN"/>
-              </w:rPr>
-              <w:t>35523</w:t>
+              <w:t>HomePage</w:t>
+            </w:r>
+          </w:p>
+        </w:tc>
+        <w:tc>
+          <w:tcPr>
+            <w:tcW w:w="980" w:type="dxa"/>
+            <w:tcBorders>
+              <w:top w:val="nil"/>
+              <w:left w:val="nil"/>
+              <w:bottom w:val="single" w:sz="4" w:space="0" w:color="auto"/>
+              <w:right w:val="single" w:sz="4" w:space="0" w:color="auto"/>
+            </w:tcBorders>
+            <w:shd w:val="clear" w:color="auto" w:fill="auto"/>
+            <w:noWrap/>
+            <w:vAlign w:val="bottom"/>
+            <w:hideMark/>
+          </w:tcPr>
+          <w:p>
+            <w:pPr>
+              <w:spacing w:after="0" w:line="240" w:lineRule="auto"/>
+              <w:jc w:val="right"/>
+              <w:rPr>
+                <w:rFonts w:ascii="Calibri" w:eastAsia="Times New Roman" w:hAnsi="Calibri" w:cs="Calibri"/>
+                <w:color w:val="000000"/>
+                <w:lang w:eastAsia="zh-CN"/>
+              </w:rPr>
+            </w:pPr>
+            <w:r>
+              <w:rPr>
+                <w:rFonts w:ascii="Calibri" w:eastAsia="Times New Roman" w:hAnsi="Calibri" w:cs="Calibri"/>
+                <w:color w:val="000000"/>
+                <w:lang w:eastAsia="zh-CN"/>
+              </w:rPr>
+              <w:t>3523</w:t>
             </w:r>
           </w:p>
         </w:tc>
@@ -4418,7 +4416,7 @@
                 <w:color w:val="000000"/>
                 <w:lang w:eastAsia="zh-CN"/>
               </w:rPr>
-              <w:t>203</w:t>
+              <w:t>1596</w:t>
             </w:r>
           </w:p>
         </w:tc>
@@ -4452,7 +4450,7 @@
                 <w:color w:val="000000"/>
                 <w:lang w:eastAsia="zh-CN"/>
               </w:rPr>
-              <w:t>186</w:t>
+              <w:t>1535</w:t>
             </w:r>
           </w:p>
         </w:tc>
@@ -4486,7 +4484,7 @@
                 <w:color w:val="000000"/>
                 <w:lang w:eastAsia="zh-CN"/>
               </w:rPr>
-              <w:t>419</w:t>
+              <w:t>2972</w:t>
             </w:r>
           </w:p>
         </w:tc>
@@ -4520,7 +4518,7 @@
                 <w:color w:val="000000"/>
                 <w:lang w:eastAsia="zh-CN"/>
               </w:rPr>
-              <w:t>469</w:t>
+              <w:t>3105</w:t>
             </w:r>
           </w:p>
         </w:tc>
@@ -4554,7 +4552,7 @@
                 <w:color w:val="000000"/>
                 <w:lang w:eastAsia="zh-CN"/>
               </w:rPr>
-              <w:t>526</w:t>
+              <w:t>3616</w:t>
             </w:r>
           </w:p>
         </w:tc>
@@ -4588,41 +4586,41 @@
                 <w:color w:val="000000"/>
                 <w:lang w:eastAsia="zh-CN"/>
               </w:rPr>
-              <w:t>3</w:t>
-            </w:r>
-          </w:p>
-        </w:tc>
-        <w:tc>
-          <w:tcPr>
-            <w:tcW w:w="500" w:type="dxa"/>
-            <w:tcBorders>
-              <w:top w:val="nil"/>
-              <w:left w:val="nil"/>
-              <w:bottom w:val="single" w:sz="4" w:space="0" w:color="auto"/>
-              <w:right w:val="single" w:sz="4" w:space="0" w:color="auto"/>
-            </w:tcBorders>
-            <w:shd w:val="clear" w:color="auto" w:fill="auto"/>
-            <w:noWrap/>
-            <w:vAlign w:val="bottom"/>
-            <w:hideMark/>
-          </w:tcPr>
-          <w:p>
-            <w:pPr>
-              <w:spacing w:after="0" w:line="240" w:lineRule="auto"/>
-              <w:jc w:val="right"/>
-              <w:rPr>
-                <w:rFonts w:ascii="Calibri" w:eastAsia="Times New Roman" w:hAnsi="Calibri" w:cs="Calibri"/>
-                <w:color w:val="000000"/>
-                <w:lang w:eastAsia="zh-CN"/>
-              </w:rPr>
-            </w:pPr>
-            <w:r>
-              <w:rPr>
-                <w:rFonts w:ascii="Calibri" w:eastAsia="Times New Roman" w:hAnsi="Calibri" w:cs="Calibri"/>
-                <w:color w:val="000000"/>
-                <w:lang w:eastAsia="zh-CN"/>
-              </w:rPr>
-              <w:t>673</w:t>
+              <w:t>11</w:t>
+            </w:r>
+          </w:p>
+        </w:tc>
+        <w:tc>
+          <w:tcPr>
+            <w:tcW w:w="540" w:type="dxa"/>
+            <w:tcBorders>
+              <w:top w:val="nil"/>
+              <w:left w:val="nil"/>
+              <w:bottom w:val="single" w:sz="4" w:space="0" w:color="auto"/>
+              <w:right w:val="single" w:sz="4" w:space="0" w:color="auto"/>
+            </w:tcBorders>
+            <w:shd w:val="clear" w:color="auto" w:fill="auto"/>
+            <w:noWrap/>
+            <w:vAlign w:val="bottom"/>
+            <w:hideMark/>
+          </w:tcPr>
+          <w:p>
+            <w:pPr>
+              <w:spacing w:after="0" w:line="240" w:lineRule="auto"/>
+              <w:jc w:val="right"/>
+              <w:rPr>
+                <w:rFonts w:ascii="Calibri" w:eastAsia="Times New Roman" w:hAnsi="Calibri" w:cs="Calibri"/>
+                <w:color w:val="000000"/>
+                <w:lang w:eastAsia="zh-CN"/>
+              </w:rPr>
+            </w:pPr>
+            <w:r>
+              <w:rPr>
+                <w:rFonts w:ascii="Calibri" w:eastAsia="Times New Roman" w:hAnsi="Calibri" w:cs="Calibri"/>
+                <w:color w:val="000000"/>
+                <w:lang w:eastAsia="zh-CN"/>
+              </w:rPr>
+              <w:t>4186</w:t>
             </w:r>
           </w:p>
         </w:tc>
@@ -4690,7 +4688,7 @@
                 <w:color w:val="000000"/>
                 <w:lang w:eastAsia="zh-CN"/>
               </w:rPr>
-              <w:t>134.34919</w:t>
+              <w:t>5.24183</w:t>
             </w:r>
           </w:p>
         </w:tc>
@@ -4728,41 +4726,41 @@
                 <w:color w:val="000000"/>
                 <w:lang w:eastAsia="zh-CN"/>
               </w:rPr>
-              <w:t>Search by name</w:t>
-            </w:r>
-          </w:p>
-        </w:tc>
-        <w:tc>
-          <w:tcPr>
-            <w:tcW w:w="1020" w:type="dxa"/>
-            <w:tcBorders>
-              <w:top w:val="nil"/>
-              <w:left w:val="nil"/>
-              <w:bottom w:val="single" w:sz="4" w:space="0" w:color="auto"/>
-              <w:right w:val="single" w:sz="4" w:space="0" w:color="auto"/>
-            </w:tcBorders>
-            <w:shd w:val="clear" w:color="auto" w:fill="auto"/>
-            <w:noWrap/>
-            <w:vAlign w:val="bottom"/>
-            <w:hideMark/>
-          </w:tcPr>
-          <w:p>
-            <w:pPr>
-              <w:spacing w:after="0" w:line="240" w:lineRule="auto"/>
-              <w:jc w:val="right"/>
-              <w:rPr>
-                <w:rFonts w:ascii="Calibri" w:eastAsia="Times New Roman" w:hAnsi="Calibri" w:cs="Calibri"/>
-                <w:color w:val="000000"/>
-                <w:lang w:eastAsia="zh-CN"/>
-              </w:rPr>
-            </w:pPr>
-            <w:r>
-              <w:rPr>
-                <w:rFonts w:ascii="Calibri" w:eastAsia="Times New Roman" w:hAnsi="Calibri" w:cs="Calibri"/>
-                <w:color w:val="000000"/>
-                <w:lang w:eastAsia="zh-CN"/>
-              </w:rPr>
-              <w:t>255</w:t>
+              <w:t>Open random page</w:t>
+            </w:r>
+          </w:p>
+        </w:tc>
+        <w:tc>
+          <w:tcPr>
+            <w:tcW w:w="980" w:type="dxa"/>
+            <w:tcBorders>
+              <w:top w:val="nil"/>
+              <w:left w:val="nil"/>
+              <w:bottom w:val="single" w:sz="4" w:space="0" w:color="auto"/>
+              <w:right w:val="single" w:sz="4" w:space="0" w:color="auto"/>
+            </w:tcBorders>
+            <w:shd w:val="clear" w:color="auto" w:fill="auto"/>
+            <w:noWrap/>
+            <w:vAlign w:val="bottom"/>
+            <w:hideMark/>
+          </w:tcPr>
+          <w:p>
+            <w:pPr>
+              <w:spacing w:after="0" w:line="240" w:lineRule="auto"/>
+              <w:jc w:val="right"/>
+              <w:rPr>
+                <w:rFonts w:ascii="Calibri" w:eastAsia="Times New Roman" w:hAnsi="Calibri" w:cs="Calibri"/>
+                <w:color w:val="000000"/>
+                <w:lang w:eastAsia="zh-CN"/>
+              </w:rPr>
+            </w:pPr>
+            <w:r>
+              <w:rPr>
+                <w:rFonts w:ascii="Calibri" w:eastAsia="Times New Roman" w:hAnsi="Calibri" w:cs="Calibri"/>
+                <w:color w:val="000000"/>
+                <w:lang w:eastAsia="zh-CN"/>
+              </w:rPr>
+              <w:t>9522</w:t>
             </w:r>
           </w:p>
         </w:tc>
@@ -4796,7 +4794,7 @@
                 <w:color w:val="000000"/>
                 <w:lang w:eastAsia="zh-CN"/>
               </w:rPr>
-              <w:t>189</w:t>
+              <w:t>1611</w:t>
             </w:r>
           </w:p>
         </w:tc>
@@ -4830,7 +4828,7 @@
                 <w:color w:val="000000"/>
                 <w:lang w:eastAsia="zh-CN"/>
               </w:rPr>
-              <w:t>153</w:t>
+              <w:t>1542</w:t>
             </w:r>
           </w:p>
         </w:tc>
@@ -4864,7 +4862,7 @@
                 <w:color w:val="000000"/>
                 <w:lang w:eastAsia="zh-CN"/>
               </w:rPr>
-              <w:t>419</w:t>
+              <w:t>2987</w:t>
             </w:r>
           </w:p>
         </w:tc>
@@ -4898,7 +4896,7 @@
                 <w:color w:val="000000"/>
                 <w:lang w:eastAsia="zh-CN"/>
               </w:rPr>
-              <w:t>478</w:t>
+              <w:t>3140</w:t>
             </w:r>
           </w:p>
         </w:tc>
@@ -4932,7 +4930,7 @@
                 <w:color w:val="000000"/>
                 <w:lang w:eastAsia="zh-CN"/>
               </w:rPr>
-              <w:t>508</w:t>
+              <w:t>3621</w:t>
             </w:r>
           </w:p>
         </w:tc>
@@ -4966,41 +4964,41 @@
                 <w:color w:val="000000"/>
                 <w:lang w:eastAsia="zh-CN"/>
               </w:rPr>
-              <w:t>12</w:t>
-            </w:r>
-          </w:p>
-        </w:tc>
-        <w:tc>
-          <w:tcPr>
-            <w:tcW w:w="500" w:type="dxa"/>
-            <w:tcBorders>
-              <w:top w:val="nil"/>
-              <w:left w:val="nil"/>
-              <w:bottom w:val="single" w:sz="4" w:space="0" w:color="auto"/>
-              <w:right w:val="single" w:sz="4" w:space="0" w:color="auto"/>
-            </w:tcBorders>
-            <w:shd w:val="clear" w:color="auto" w:fill="auto"/>
-            <w:noWrap/>
-            <w:vAlign w:val="bottom"/>
-            <w:hideMark/>
-          </w:tcPr>
-          <w:p>
-            <w:pPr>
-              <w:spacing w:after="0" w:line="240" w:lineRule="auto"/>
-              <w:jc w:val="right"/>
-              <w:rPr>
-                <w:rFonts w:ascii="Calibri" w:eastAsia="Times New Roman" w:hAnsi="Calibri" w:cs="Calibri"/>
-                <w:color w:val="000000"/>
-                <w:lang w:eastAsia="zh-CN"/>
-              </w:rPr>
-            </w:pPr>
-            <w:r>
-              <w:rPr>
-                <w:rFonts w:ascii="Calibri" w:eastAsia="Times New Roman" w:hAnsi="Calibri" w:cs="Calibri"/>
-                <w:color w:val="000000"/>
-                <w:lang w:eastAsia="zh-CN"/>
-              </w:rPr>
-              <w:t>604</w:t>
+              <w:t>8</w:t>
+            </w:r>
+          </w:p>
+        </w:tc>
+        <w:tc>
+          <w:tcPr>
+            <w:tcW w:w="540" w:type="dxa"/>
+            <w:tcBorders>
+              <w:top w:val="nil"/>
+              <w:left w:val="nil"/>
+              <w:bottom w:val="single" w:sz="4" w:space="0" w:color="auto"/>
+              <w:right w:val="single" w:sz="4" w:space="0" w:color="auto"/>
+            </w:tcBorders>
+            <w:shd w:val="clear" w:color="auto" w:fill="auto"/>
+            <w:noWrap/>
+            <w:vAlign w:val="bottom"/>
+            <w:hideMark/>
+          </w:tcPr>
+          <w:p>
+            <w:pPr>
+              <w:spacing w:after="0" w:line="240" w:lineRule="auto"/>
+              <w:jc w:val="right"/>
+              <w:rPr>
+                <w:rFonts w:ascii="Calibri" w:eastAsia="Times New Roman" w:hAnsi="Calibri" w:cs="Calibri"/>
+                <w:color w:val="000000"/>
+                <w:lang w:eastAsia="zh-CN"/>
+              </w:rPr>
+            </w:pPr>
+            <w:r>
+              <w:rPr>
+                <w:rFonts w:ascii="Calibri" w:eastAsia="Times New Roman" w:hAnsi="Calibri" w:cs="Calibri"/>
+                <w:color w:val="000000"/>
+                <w:lang w:eastAsia="zh-CN"/>
+              </w:rPr>
+              <w:t>4173</w:t>
             </w:r>
           </w:p>
         </w:tc>
@@ -5068,7 +5066,7 @@
                 <w:color w:val="000000"/>
                 <w:lang w:eastAsia="zh-CN"/>
               </w:rPr>
-              <w:t>0.96459</w:t>
+              <w:t>14.16147</w:t>
             </w:r>
           </w:p>
         </w:tc>
@@ -5106,41 +5104,419 @@
                 <w:color w:val="000000"/>
                 <w:lang w:eastAsia="zh-CN"/>
               </w:rPr>
+              <w:t>Open predefined date</w:t>
+            </w:r>
+          </w:p>
+        </w:tc>
+        <w:tc>
+          <w:tcPr>
+            <w:tcW w:w="980" w:type="dxa"/>
+            <w:tcBorders>
+              <w:top w:val="nil"/>
+              <w:left w:val="nil"/>
+              <w:bottom w:val="single" w:sz="4" w:space="0" w:color="auto"/>
+              <w:right w:val="single" w:sz="4" w:space="0" w:color="auto"/>
+            </w:tcBorders>
+            <w:shd w:val="clear" w:color="auto" w:fill="auto"/>
+            <w:noWrap/>
+            <w:vAlign w:val="bottom"/>
+            <w:hideMark/>
+          </w:tcPr>
+          <w:p>
+            <w:pPr>
+              <w:spacing w:after="0" w:line="240" w:lineRule="auto"/>
+              <w:jc w:val="right"/>
+              <w:rPr>
+                <w:rFonts w:ascii="Calibri" w:eastAsia="Times New Roman" w:hAnsi="Calibri" w:cs="Calibri"/>
+                <w:color w:val="000000"/>
+                <w:lang w:eastAsia="zh-CN"/>
+              </w:rPr>
+            </w:pPr>
+            <w:r>
+              <w:rPr>
+                <w:rFonts w:ascii="Calibri" w:eastAsia="Times New Roman" w:hAnsi="Calibri" w:cs="Calibri"/>
+                <w:color w:val="000000"/>
+                <w:lang w:eastAsia="zh-CN"/>
+              </w:rPr>
+              <w:t>3552</w:t>
+            </w:r>
+          </w:p>
+        </w:tc>
+        <w:tc>
+          <w:tcPr>
+            <w:tcW w:w="840" w:type="dxa"/>
+            <w:tcBorders>
+              <w:top w:val="nil"/>
+              <w:left w:val="nil"/>
+              <w:bottom w:val="single" w:sz="4" w:space="0" w:color="auto"/>
+              <w:right w:val="single" w:sz="4" w:space="0" w:color="auto"/>
+            </w:tcBorders>
+            <w:shd w:val="clear" w:color="auto" w:fill="auto"/>
+            <w:noWrap/>
+            <w:vAlign w:val="bottom"/>
+            <w:hideMark/>
+          </w:tcPr>
+          <w:p>
+            <w:pPr>
+              <w:spacing w:after="0" w:line="240" w:lineRule="auto"/>
+              <w:jc w:val="right"/>
+              <w:rPr>
+                <w:rFonts w:ascii="Calibri" w:eastAsia="Times New Roman" w:hAnsi="Calibri" w:cs="Calibri"/>
+                <w:color w:val="000000"/>
+                <w:lang w:eastAsia="zh-CN"/>
+              </w:rPr>
+            </w:pPr>
+            <w:r>
+              <w:rPr>
+                <w:rFonts w:ascii="Calibri" w:eastAsia="Times New Roman" w:hAnsi="Calibri" w:cs="Calibri"/>
+                <w:color w:val="000000"/>
+                <w:lang w:eastAsia="zh-CN"/>
+              </w:rPr>
+              <w:t>1591</w:t>
+            </w:r>
+          </w:p>
+        </w:tc>
+        <w:tc>
+          <w:tcPr>
+            <w:tcW w:w="800" w:type="dxa"/>
+            <w:tcBorders>
+              <w:top w:val="nil"/>
+              <w:left w:val="nil"/>
+              <w:bottom w:val="single" w:sz="4" w:space="0" w:color="auto"/>
+              <w:right w:val="single" w:sz="4" w:space="0" w:color="auto"/>
+            </w:tcBorders>
+            <w:shd w:val="clear" w:color="auto" w:fill="auto"/>
+            <w:noWrap/>
+            <w:vAlign w:val="bottom"/>
+            <w:hideMark/>
+          </w:tcPr>
+          <w:p>
+            <w:pPr>
+              <w:spacing w:after="0" w:line="240" w:lineRule="auto"/>
+              <w:jc w:val="right"/>
+              <w:rPr>
+                <w:rFonts w:ascii="Calibri" w:eastAsia="Times New Roman" w:hAnsi="Calibri" w:cs="Calibri"/>
+                <w:color w:val="000000"/>
+                <w:lang w:eastAsia="zh-CN"/>
+              </w:rPr>
+            </w:pPr>
+            <w:r>
+              <w:rPr>
+                <w:rFonts w:ascii="Calibri" w:eastAsia="Times New Roman" w:hAnsi="Calibri" w:cs="Calibri"/>
+                <w:color w:val="000000"/>
+                <w:lang w:eastAsia="zh-CN"/>
+              </w:rPr>
+              <w:t>1508</w:t>
+            </w:r>
+          </w:p>
+        </w:tc>
+        <w:tc>
+          <w:tcPr>
+            <w:tcW w:w="900" w:type="dxa"/>
+            <w:tcBorders>
+              <w:top w:val="nil"/>
+              <w:left w:val="nil"/>
+              <w:bottom w:val="single" w:sz="4" w:space="0" w:color="auto"/>
+              <w:right w:val="single" w:sz="4" w:space="0" w:color="auto"/>
+            </w:tcBorders>
+            <w:shd w:val="clear" w:color="auto" w:fill="auto"/>
+            <w:noWrap/>
+            <w:vAlign w:val="bottom"/>
+            <w:hideMark/>
+          </w:tcPr>
+          <w:p>
+            <w:pPr>
+              <w:spacing w:after="0" w:line="240" w:lineRule="auto"/>
+              <w:jc w:val="right"/>
+              <w:rPr>
+                <w:rFonts w:ascii="Calibri" w:eastAsia="Times New Roman" w:hAnsi="Calibri" w:cs="Calibri"/>
+                <w:color w:val="000000"/>
+                <w:lang w:eastAsia="zh-CN"/>
+              </w:rPr>
+            </w:pPr>
+            <w:r>
+              <w:rPr>
+                <w:rFonts w:ascii="Calibri" w:eastAsia="Times New Roman" w:hAnsi="Calibri" w:cs="Calibri"/>
+                <w:color w:val="000000"/>
+                <w:lang w:eastAsia="zh-CN"/>
+              </w:rPr>
+              <w:t>2988</w:t>
+            </w:r>
+          </w:p>
+        </w:tc>
+        <w:tc>
+          <w:tcPr>
+            <w:tcW w:w="900" w:type="dxa"/>
+            <w:tcBorders>
+              <w:top w:val="nil"/>
+              <w:left w:val="nil"/>
+              <w:bottom w:val="single" w:sz="4" w:space="0" w:color="auto"/>
+              <w:right w:val="single" w:sz="4" w:space="0" w:color="auto"/>
+            </w:tcBorders>
+            <w:shd w:val="clear" w:color="auto" w:fill="auto"/>
+            <w:noWrap/>
+            <w:vAlign w:val="bottom"/>
+            <w:hideMark/>
+          </w:tcPr>
+          <w:p>
+            <w:pPr>
+              <w:spacing w:after="0" w:line="240" w:lineRule="auto"/>
+              <w:jc w:val="right"/>
+              <w:rPr>
+                <w:rFonts w:ascii="Calibri" w:eastAsia="Times New Roman" w:hAnsi="Calibri" w:cs="Calibri"/>
+                <w:color w:val="000000"/>
+                <w:lang w:eastAsia="zh-CN"/>
+              </w:rPr>
+            </w:pPr>
+            <w:r>
+              <w:rPr>
+                <w:rFonts w:ascii="Calibri" w:eastAsia="Times New Roman" w:hAnsi="Calibri" w:cs="Calibri"/>
+                <w:color w:val="000000"/>
+                <w:lang w:eastAsia="zh-CN"/>
+              </w:rPr>
+              <w:t>3136</w:t>
+            </w:r>
+          </w:p>
+        </w:tc>
+        <w:tc>
+          <w:tcPr>
+            <w:tcW w:w="900" w:type="dxa"/>
+            <w:tcBorders>
+              <w:top w:val="nil"/>
+              <w:left w:val="nil"/>
+              <w:bottom w:val="single" w:sz="4" w:space="0" w:color="auto"/>
+              <w:right w:val="single" w:sz="4" w:space="0" w:color="auto"/>
+            </w:tcBorders>
+            <w:shd w:val="clear" w:color="auto" w:fill="auto"/>
+            <w:noWrap/>
+            <w:vAlign w:val="bottom"/>
+            <w:hideMark/>
+          </w:tcPr>
+          <w:p>
+            <w:pPr>
+              <w:spacing w:after="0" w:line="240" w:lineRule="auto"/>
+              <w:jc w:val="right"/>
+              <w:rPr>
+                <w:rFonts w:ascii="Calibri" w:eastAsia="Times New Roman" w:hAnsi="Calibri" w:cs="Calibri"/>
+                <w:color w:val="000000"/>
+                <w:lang w:eastAsia="zh-CN"/>
+              </w:rPr>
+            </w:pPr>
+            <w:r>
+              <w:rPr>
+                <w:rFonts w:ascii="Calibri" w:eastAsia="Times New Roman" w:hAnsi="Calibri" w:cs="Calibri"/>
+                <w:color w:val="000000"/>
+                <w:lang w:eastAsia="zh-CN"/>
+              </w:rPr>
+              <w:t>3651</w:t>
+            </w:r>
+          </w:p>
+        </w:tc>
+        <w:tc>
+          <w:tcPr>
+            <w:tcW w:w="460" w:type="dxa"/>
+            <w:tcBorders>
+              <w:top w:val="nil"/>
+              <w:left w:val="nil"/>
+              <w:bottom w:val="single" w:sz="4" w:space="0" w:color="auto"/>
+              <w:right w:val="single" w:sz="4" w:space="0" w:color="auto"/>
+            </w:tcBorders>
+            <w:shd w:val="clear" w:color="auto" w:fill="auto"/>
+            <w:noWrap/>
+            <w:vAlign w:val="bottom"/>
+            <w:hideMark/>
+          </w:tcPr>
+          <w:p>
+            <w:pPr>
+              <w:spacing w:after="0" w:line="240" w:lineRule="auto"/>
+              <w:jc w:val="right"/>
+              <w:rPr>
+                <w:rFonts w:ascii="Calibri" w:eastAsia="Times New Roman" w:hAnsi="Calibri" w:cs="Calibri"/>
+                <w:color w:val="000000"/>
+                <w:lang w:eastAsia="zh-CN"/>
+              </w:rPr>
+            </w:pPr>
+            <w:r>
+              <w:rPr>
+                <w:rFonts w:ascii="Calibri" w:eastAsia="Times New Roman" w:hAnsi="Calibri" w:cs="Calibri"/>
+                <w:color w:val="000000"/>
+                <w:lang w:eastAsia="zh-CN"/>
+              </w:rPr>
+              <w:t>9</w:t>
+            </w:r>
+          </w:p>
+        </w:tc>
+        <w:tc>
+          <w:tcPr>
+            <w:tcW w:w="540" w:type="dxa"/>
+            <w:tcBorders>
+              <w:top w:val="nil"/>
+              <w:left w:val="nil"/>
+              <w:bottom w:val="single" w:sz="4" w:space="0" w:color="auto"/>
+              <w:right w:val="single" w:sz="4" w:space="0" w:color="auto"/>
+            </w:tcBorders>
+            <w:shd w:val="clear" w:color="auto" w:fill="auto"/>
+            <w:noWrap/>
+            <w:vAlign w:val="bottom"/>
+            <w:hideMark/>
+          </w:tcPr>
+          <w:p>
+            <w:pPr>
+              <w:spacing w:after="0" w:line="240" w:lineRule="auto"/>
+              <w:jc w:val="right"/>
+              <w:rPr>
+                <w:rFonts w:ascii="Calibri" w:eastAsia="Times New Roman" w:hAnsi="Calibri" w:cs="Calibri"/>
+                <w:color w:val="000000"/>
+                <w:lang w:eastAsia="zh-CN"/>
+              </w:rPr>
+            </w:pPr>
+            <w:r>
+              <w:rPr>
+                <w:rFonts w:ascii="Calibri" w:eastAsia="Times New Roman" w:hAnsi="Calibri" w:cs="Calibri"/>
+                <w:color w:val="000000"/>
+                <w:lang w:eastAsia="zh-CN"/>
+              </w:rPr>
+              <w:t>4119</w:t>
+            </w:r>
+          </w:p>
+        </w:tc>
+        <w:tc>
+          <w:tcPr>
+            <w:tcW w:w="780" w:type="dxa"/>
+            <w:tcBorders>
+              <w:top w:val="nil"/>
+              <w:left w:val="nil"/>
+              <w:bottom w:val="single" w:sz="4" w:space="0" w:color="auto"/>
+              <w:right w:val="single" w:sz="4" w:space="0" w:color="auto"/>
+            </w:tcBorders>
+            <w:shd w:val="clear" w:color="auto" w:fill="auto"/>
+            <w:noWrap/>
+            <w:vAlign w:val="bottom"/>
+            <w:hideMark/>
+          </w:tcPr>
+          <w:p>
+            <w:pPr>
+              <w:spacing w:after="0" w:line="240" w:lineRule="auto"/>
+              <w:jc w:val="right"/>
+              <w:rPr>
+                <w:rFonts w:ascii="Calibri" w:eastAsia="Times New Roman" w:hAnsi="Calibri" w:cs="Calibri"/>
+                <w:color w:val="000000"/>
+                <w:lang w:eastAsia="zh-CN"/>
+              </w:rPr>
+            </w:pPr>
+            <w:r>
+              <w:rPr>
+                <w:rFonts w:ascii="Calibri" w:eastAsia="Times New Roman" w:hAnsi="Calibri" w:cs="Calibri"/>
+                <w:color w:val="000000"/>
+                <w:lang w:eastAsia="zh-CN"/>
+              </w:rPr>
+              <w:t>0.00%</w:t>
+            </w:r>
+          </w:p>
+        </w:tc>
+        <w:tc>
+          <w:tcPr>
+            <w:tcW w:w="1180" w:type="dxa"/>
+            <w:tcBorders>
+              <w:top w:val="nil"/>
+              <w:left w:val="nil"/>
+              <w:bottom w:val="single" w:sz="4" w:space="0" w:color="auto"/>
+              <w:right w:val="single" w:sz="4" w:space="0" w:color="auto"/>
+            </w:tcBorders>
+            <w:shd w:val="clear" w:color="auto" w:fill="auto"/>
+            <w:noWrap/>
+            <w:vAlign w:val="bottom"/>
+            <w:hideMark/>
+          </w:tcPr>
+          <w:p>
+            <w:pPr>
+              <w:spacing w:after="0" w:line="240" w:lineRule="auto"/>
+              <w:jc w:val="right"/>
+              <w:rPr>
+                <w:rFonts w:ascii="Calibri" w:eastAsia="Times New Roman" w:hAnsi="Calibri" w:cs="Calibri"/>
+                <w:color w:val="000000"/>
+                <w:lang w:eastAsia="zh-CN"/>
+              </w:rPr>
+            </w:pPr>
+            <w:r>
+              <w:rPr>
+                <w:rFonts w:ascii="Calibri" w:eastAsia="Times New Roman" w:hAnsi="Calibri" w:cs="Calibri"/>
+                <w:color w:val="000000"/>
+                <w:lang w:eastAsia="zh-CN"/>
+              </w:rPr>
+              <w:t>5.28683</w:t>
+            </w:r>
+          </w:p>
+        </w:tc>
+      </w:tr>
+      <w:tr>
+        <w:trPr>
+          <w:trHeight w:val="290"/>
+        </w:trPr>
+        <w:tc>
+          <w:tcPr>
+            <w:tcW w:w="2005" w:type="dxa"/>
+            <w:tcBorders>
+              <w:top w:val="nil"/>
+              <w:left w:val="single" w:sz="4" w:space="0" w:color="auto"/>
+              <w:bottom w:val="single" w:sz="4" w:space="0" w:color="auto"/>
+              <w:right w:val="single" w:sz="4" w:space="0" w:color="auto"/>
+            </w:tcBorders>
+            <w:shd w:val="clear" w:color="auto" w:fill="auto"/>
+            <w:noWrap/>
+            <w:vAlign w:val="bottom"/>
+            <w:hideMark/>
+          </w:tcPr>
+          <w:p>
+            <w:pPr>
+              <w:spacing w:after="0" w:line="240" w:lineRule="auto"/>
+              <w:rPr>
+                <w:rFonts w:ascii="Calibri" w:eastAsia="Times New Roman" w:hAnsi="Calibri" w:cs="Calibri"/>
+                <w:color w:val="000000"/>
+                <w:lang w:eastAsia="zh-CN"/>
+              </w:rPr>
+            </w:pPr>
+            <w:r>
+              <w:rPr>
+                <w:rFonts w:ascii="Calibri" w:eastAsia="Times New Roman" w:hAnsi="Calibri" w:cs="Calibri"/>
+                <w:color w:val="000000"/>
+                <w:lang w:eastAsia="zh-CN"/>
+              </w:rPr>
               <w:t>TOTAL</w:t>
             </w:r>
           </w:p>
         </w:tc>
         <w:tc>
           <w:tcPr>
-            <w:tcW w:w="1020" w:type="dxa"/>
-            <w:tcBorders>
-              <w:top w:val="nil"/>
-              <w:left w:val="nil"/>
-              <w:bottom w:val="single" w:sz="4" w:space="0" w:color="auto"/>
-              <w:right w:val="single" w:sz="4" w:space="0" w:color="auto"/>
-            </w:tcBorders>
-            <w:shd w:val="clear" w:color="auto" w:fill="auto"/>
-            <w:noWrap/>
-            <w:vAlign w:val="bottom"/>
-            <w:hideMark/>
-          </w:tcPr>
-          <w:p>
-            <w:pPr>
-              <w:spacing w:after="0" w:line="240" w:lineRule="auto"/>
-              <w:jc w:val="right"/>
-              <w:rPr>
-                <w:rFonts w:ascii="Calibri" w:eastAsia="Times New Roman" w:hAnsi="Calibri" w:cs="Calibri"/>
-                <w:color w:val="000000"/>
-                <w:lang w:eastAsia="zh-CN"/>
-              </w:rPr>
-            </w:pPr>
-            <w:r>
-              <w:rPr>
-                <w:rFonts w:ascii="Calibri" w:eastAsia="Times New Roman" w:hAnsi="Calibri" w:cs="Calibri"/>
-                <w:color w:val="000000"/>
-                <w:lang w:eastAsia="zh-CN"/>
-              </w:rPr>
-              <w:t>40298</w:t>
+            <w:tcW w:w="980" w:type="dxa"/>
+            <w:tcBorders>
+              <w:top w:val="nil"/>
+              <w:left w:val="nil"/>
+              <w:bottom w:val="single" w:sz="4" w:space="0" w:color="auto"/>
+              <w:right w:val="single" w:sz="4" w:space="0" w:color="auto"/>
+            </w:tcBorders>
+            <w:shd w:val="clear" w:color="auto" w:fill="auto"/>
+            <w:noWrap/>
+            <w:vAlign w:val="bottom"/>
+            <w:hideMark/>
+          </w:tcPr>
+          <w:p>
+            <w:pPr>
+              <w:spacing w:after="0" w:line="240" w:lineRule="auto"/>
+              <w:jc w:val="right"/>
+              <w:rPr>
+                <w:rFonts w:ascii="Calibri" w:eastAsia="Times New Roman" w:hAnsi="Calibri" w:cs="Calibri"/>
+                <w:color w:val="000000"/>
+                <w:lang w:eastAsia="zh-CN"/>
+              </w:rPr>
+            </w:pPr>
+            <w:r>
+              <w:rPr>
+                <w:rFonts w:ascii="Calibri" w:eastAsia="Times New Roman" w:hAnsi="Calibri" w:cs="Calibri"/>
+                <w:color w:val="000000"/>
+                <w:lang w:eastAsia="zh-CN"/>
+              </w:rPr>
+              <w:t>57007</w:t>
             </w:r>
           </w:p>
         </w:tc>
@@ -5174,7 +5550,7 @@
                 <w:color w:val="000000"/>
                 <w:lang w:eastAsia="zh-CN"/>
               </w:rPr>
-              <w:t>200</w:t>
+              <w:t>1605</w:t>
             </w:r>
           </w:p>
         </w:tc>
@@ -5208,7 +5584,7 @@
                 <w:color w:val="000000"/>
                 <w:lang w:eastAsia="zh-CN"/>
               </w:rPr>
-              <w:t>182</w:t>
+              <w:t>1533</w:t>
             </w:r>
           </w:p>
         </w:tc>
@@ -5242,7 +5618,7 @@
                 <w:color w:val="000000"/>
                 <w:lang w:eastAsia="zh-CN"/>
               </w:rPr>
-              <w:t>418</w:t>
+              <w:t>2983</w:t>
             </w:r>
           </w:p>
         </w:tc>
@@ -5276,7 +5652,7 @@
                 <w:color w:val="000000"/>
                 <w:lang w:eastAsia="zh-CN"/>
               </w:rPr>
-              <w:t>468</w:t>
+              <w:t>3115</w:t>
             </w:r>
           </w:p>
         </w:tc>
@@ -5310,7 +5686,7 @@
                 <w:color w:val="000000"/>
                 <w:lang w:eastAsia="zh-CN"/>
               </w:rPr>
-              <w:t>526</w:t>
+              <w:t>3611</w:t>
             </w:r>
           </w:p>
         </w:tc>
@@ -5344,41 +5720,41 @@
                 <w:color w:val="000000"/>
                 <w:lang w:eastAsia="zh-CN"/>
               </w:rPr>
-              <w:t>0</w:t>
-            </w:r>
-          </w:p>
-        </w:tc>
-        <w:tc>
-          <w:tcPr>
-            <w:tcW w:w="500" w:type="dxa"/>
-            <w:tcBorders>
-              <w:top w:val="nil"/>
-              <w:left w:val="nil"/>
-              <w:bottom w:val="single" w:sz="4" w:space="0" w:color="auto"/>
-              <w:right w:val="single" w:sz="4" w:space="0" w:color="auto"/>
-            </w:tcBorders>
-            <w:shd w:val="clear" w:color="auto" w:fill="auto"/>
-            <w:noWrap/>
-            <w:vAlign w:val="bottom"/>
-            <w:hideMark/>
-          </w:tcPr>
-          <w:p>
-            <w:pPr>
-              <w:spacing w:after="0" w:line="240" w:lineRule="auto"/>
-              <w:jc w:val="right"/>
-              <w:rPr>
-                <w:rFonts w:ascii="Calibri" w:eastAsia="Times New Roman" w:hAnsi="Calibri" w:cs="Calibri"/>
-                <w:color w:val="000000"/>
-                <w:lang w:eastAsia="zh-CN"/>
-              </w:rPr>
-            </w:pPr>
-            <w:r>
-              <w:rPr>
-                <w:rFonts w:ascii="Calibri" w:eastAsia="Times New Roman" w:hAnsi="Calibri" w:cs="Calibri"/>
-                <w:color w:val="000000"/>
-                <w:lang w:eastAsia="zh-CN"/>
-              </w:rPr>
-              <w:t>673</w:t>
+              <w:t>4</w:t>
+            </w:r>
+          </w:p>
+        </w:tc>
+        <w:tc>
+          <w:tcPr>
+            <w:tcW w:w="540" w:type="dxa"/>
+            <w:tcBorders>
+              <w:top w:val="nil"/>
+              <w:left w:val="nil"/>
+              <w:bottom w:val="single" w:sz="4" w:space="0" w:color="auto"/>
+              <w:right w:val="single" w:sz="4" w:space="0" w:color="auto"/>
+            </w:tcBorders>
+            <w:shd w:val="clear" w:color="auto" w:fill="auto"/>
+            <w:noWrap/>
+            <w:vAlign w:val="bottom"/>
+            <w:hideMark/>
+          </w:tcPr>
+          <w:p>
+            <w:pPr>
+              <w:spacing w:after="0" w:line="240" w:lineRule="auto"/>
+              <w:jc w:val="right"/>
+              <w:rPr>
+                <w:rFonts w:ascii="Calibri" w:eastAsia="Times New Roman" w:hAnsi="Calibri" w:cs="Calibri"/>
+                <w:color w:val="000000"/>
+                <w:lang w:eastAsia="zh-CN"/>
+              </w:rPr>
+            </w:pPr>
+            <w:r>
+              <w:rPr>
+                <w:rFonts w:ascii="Calibri" w:eastAsia="Times New Roman" w:hAnsi="Calibri" w:cs="Calibri"/>
+                <w:color w:val="000000"/>
+                <w:lang w:eastAsia="zh-CN"/>
+              </w:rPr>
+              <w:t>4277</w:t>
             </w:r>
           </w:p>
         </w:tc>
@@ -5412,7 +5788,7 @@
                 <w:color w:val="000000"/>
                 <w:lang w:eastAsia="zh-CN"/>
               </w:rPr>
-              <w:t>0.04%</w:t>
+              <w:t>0.00%</w:t>
             </w:r>
           </w:p>
         </w:tc>
@@ -5446,7 +5822,7 @@
                 <w:color w:val="000000"/>
                 <w:lang w:eastAsia="zh-CN"/>
               </w:rPr>
-              <w:t>151.74897</w:t>
+              <w:t>83.88946</w:t>
             </w:r>
           </w:p>
         </w:tc>
@@ -5474,10 +5850,10 @@
         </w:rPr>
         <w:lastRenderedPageBreak/>
         <w:drawing>
-          <wp:inline distT="0" distB="0" distL="0" distR="0" wp14:anchorId="516B1D26" wp14:editId="759EA330">
-            <wp:extent cx="6143625" cy="2667000"/>
+          <wp:inline distT="0" distB="0" distL="0" distR="0" wp14:anchorId="144EB1C6" wp14:editId="6FA2D263">
+            <wp:extent cx="5895975" cy="2667000"/>
             <wp:effectExtent l="0" t="0" r="9525" b="0"/>
-            <wp:docPr id="6" name="Picture 6"/>
+            <wp:docPr id="2" name="Picture 2"/>
             <wp:cNvGraphicFramePr>
               <a:graphicFrameLocks xmlns:a="http://schemas.openxmlformats.org/drawingml/2006/main" noChangeAspect="1"/>
             </wp:cNvGraphicFramePr>
@@ -5506,7 +5882,7 @@
                   <pic:spPr bwMode="auto">
                     <a:xfrm>
                       <a:off x="0" y="0"/>
-                      <a:ext cx="6143625" cy="2667000"/>
+                      <a:ext cx="5895975" cy="2667000"/>
                     </a:xfrm>
                     <a:prstGeom prst="rect">
                       <a:avLst/>
@@ -5544,10 +5920,10 @@
           <w:szCs w:val="28"/>
         </w:rPr>
         <w:drawing>
-          <wp:inline distT="0" distB="0" distL="0" distR="0" wp14:anchorId="1AB9627C" wp14:editId="3583D35A">
-            <wp:extent cx="6086475" cy="1704975"/>
-            <wp:effectExtent l="0" t="0" r="9525" b="9525"/>
-            <wp:docPr id="7" name="Picture 7"/>
+          <wp:inline distT="0" distB="0" distL="0" distR="0" wp14:anchorId="49D1FBDE" wp14:editId="422C938F">
+            <wp:extent cx="5829300" cy="1704975"/>
+            <wp:effectExtent l="0" t="0" r="0" b="9525"/>
+            <wp:docPr id="3" name="Picture 3"/>
             <wp:cNvGraphicFramePr>
               <a:graphicFrameLocks xmlns:a="http://schemas.openxmlformats.org/drawingml/2006/main" noChangeAspect="1"/>
             </wp:cNvGraphicFramePr>
@@ -5576,7 +5952,7 @@
                   <pic:spPr bwMode="auto">
                     <a:xfrm>
                       <a:off x="0" y="0"/>
-                      <a:ext cx="6086475" cy="1704975"/>
+                      <a:ext cx="5829300" cy="1704975"/>
                     </a:xfrm>
                     <a:prstGeom prst="rect">
                       <a:avLst/>
@@ -5604,18 +5980,6 @@
           <w:szCs w:val="28"/>
         </w:rPr>
       </w:pPr>
-    </w:p>
-    <w:p>
-      <w:pPr>
-        <w:pStyle w:val="NormalWeb"/>
-        <w:rPr>
-          <w:b/>
-          <w:bCs/>
-          <w:color w:val="000000"/>
-          <w:sz w:val="28"/>
-          <w:szCs w:val="28"/>
-        </w:rPr>
-      </w:pPr>
       <w:r>
         <w:rPr>
           <w:b/>
@@ -5795,7 +6159,7 @@
           <w:sz w:val="28"/>
           <w:szCs w:val="28"/>
         </w:rPr>
-        <w:t>Processor(s):1</w:t>
+        <w:t>Processor(s):</w:t>
       </w:r>
     </w:p>
     <w:p>
@@ -5855,10 +6219,8 @@
           <w:sz w:val="28"/>
           <w:szCs w:val="28"/>
         </w:rPr>
-        <w:lastRenderedPageBreak/>
         <w:t xml:space="preserve">Workstation: </w:t>
       </w:r>
-      <w:proofErr w:type="spellStart"/>
       <w:r>
         <w:rPr>
           <w:bCs/>
@@ -5868,7 +6230,6 @@
         </w:rPr>
         <w:t>Vbox</w:t>
       </w:r>
-      <w:proofErr w:type="spellEnd"/>
     </w:p>
     <w:p>
       <w:pPr>
@@ -5887,6 +6248,7 @@
           <w:sz w:val="28"/>
           <w:szCs w:val="28"/>
         </w:rPr>
+        <w:lastRenderedPageBreak/>
         <w:t xml:space="preserve">Installed memory: </w:t>
       </w:r>
       <w:r>
@@ -5925,27 +6287,7 @@
           <w:sz w:val="28"/>
           <w:szCs w:val="28"/>
         </w:rPr>
-        <w:t xml:space="preserve">Processor: Intel(R) </w:t>
-      </w:r>
-      <w:proofErr w:type="gramStart"/>
-      <w:r>
-        <w:rPr>
-          <w:bCs/>
-          <w:color w:val="000000"/>
-          <w:sz w:val="28"/>
-          <w:szCs w:val="28"/>
-        </w:rPr>
-        <w:t>Core(</w:t>
-      </w:r>
-      <w:proofErr w:type="gramEnd"/>
-      <w:r>
-        <w:rPr>
-          <w:bCs/>
-          <w:color w:val="000000"/>
-          <w:sz w:val="28"/>
-          <w:szCs w:val="28"/>
-        </w:rPr>
-        <w:t>TM) i7-7700 CPU 3.60Hz</w:t>
+        <w:t>Processor: Intel(R) Core(TM) i7-7700 CPU 3.60Hz</w:t>
       </w:r>
     </w:p>
     <w:p>
@@ -6050,27 +6392,25 @@
           <w:sz w:val="28"/>
           <w:szCs w:val="28"/>
         </w:rPr>
-        <w:t xml:space="preserve"> randomized in format </w:t>
-      </w:r>
-      <w:proofErr w:type="spellStart"/>
-      <w:r>
-        <w:rPr>
-          <w:bCs/>
-          <w:color w:val="000000"/>
-          <w:sz w:val="28"/>
-          <w:szCs w:val="28"/>
-        </w:rPr>
-        <w:t>yyyy</w:t>
-      </w:r>
-      <w:proofErr w:type="spellEnd"/>
-      <w:r>
-        <w:rPr>
-          <w:bCs/>
-          <w:color w:val="000000"/>
-          <w:sz w:val="28"/>
-          <w:szCs w:val="28"/>
-        </w:rPr>
-        <w:t>/mm/dd</w:t>
+        <w:t xml:space="preserve"> randomized in format yyyy/</w:t>
+      </w:r>
+      <w:r>
+        <w:rPr>
+          <w:bCs/>
+          <w:color w:val="000000"/>
+          <w:sz w:val="28"/>
+          <w:szCs w:val="28"/>
+        </w:rPr>
+        <w:t>MM</w:t>
+      </w:r>
+      <w:r>
+        <w:rPr>
+          <w:bCs/>
+          <w:color w:val="000000"/>
+          <w:sz w:val="28"/>
+          <w:szCs w:val="28"/>
+        </w:rPr>
+        <w:t>/dd</w:t>
       </w:r>
     </w:p>
     <w:p>
@@ -6109,27 +6449,25 @@
           <w:sz w:val="28"/>
           <w:szCs w:val="28"/>
         </w:rPr>
-        <w:t xml:space="preserve"> file in format </w:t>
-      </w:r>
-      <w:proofErr w:type="spellStart"/>
-      <w:r>
-        <w:rPr>
-          <w:bCs/>
-          <w:color w:val="000000"/>
-          <w:sz w:val="28"/>
-          <w:szCs w:val="28"/>
-        </w:rPr>
-        <w:t>yyyy</w:t>
-      </w:r>
-      <w:proofErr w:type="spellEnd"/>
-      <w:r>
-        <w:rPr>
-          <w:bCs/>
-          <w:color w:val="000000"/>
-          <w:sz w:val="28"/>
-          <w:szCs w:val="28"/>
-        </w:rPr>
-        <w:t>/mm/dd</w:t>
+        <w:t xml:space="preserve"> file in format yyyy/</w:t>
+      </w:r>
+      <w:r>
+        <w:rPr>
+          <w:bCs/>
+          <w:color w:val="000000"/>
+          <w:sz w:val="28"/>
+          <w:szCs w:val="28"/>
+        </w:rPr>
+        <w:t>MM</w:t>
+      </w:r>
+      <w:r>
+        <w:rPr>
+          <w:bCs/>
+          <w:color w:val="000000"/>
+          <w:sz w:val="28"/>
+          <w:szCs w:val="28"/>
+        </w:rPr>
+        <w:t>/dd</w:t>
       </w:r>
     </w:p>
     <w:p>
@@ -6188,7 +6526,16 @@
           <w:sz w:val="28"/>
           <w:szCs w:val="28"/>
         </w:rPr>
-        <w:t>Lorem154538686</w:t>
+        <w:t>Tester or Test</w:t>
+      </w:r>
+      <w:r>
+        <w:rPr>
+          <w:bCs/>
+          <w:color w:val="000000"/>
+          <w:sz w:val="28"/>
+          <w:szCs w:val="28"/>
+        </w:rPr>
+        <w:t>01</w:t>
       </w:r>
     </w:p>
     <w:p>
@@ -6222,188 +6569,57 @@
         </w:rPr>
         <w:t xml:space="preserve">a for POST Request Add Comment </w:t>
       </w:r>
-      <w:r>
-        <w:rPr>
-          <w:bCs/>
-          <w:color w:val="000000"/>
-          <w:sz w:val="28"/>
-          <w:szCs w:val="28"/>
-        </w:rPr>
-        <w:t xml:space="preserve">takes from GET Request of Post Page, </w:t>
-      </w:r>
-      <w:proofErr w:type="spellStart"/>
-      <w:r>
-        <w:rPr>
-          <w:bCs/>
-          <w:color w:val="000000"/>
-          <w:sz w:val="28"/>
-          <w:szCs w:val="28"/>
-        </w:rPr>
-        <w:t>Author-Name+RandomNumber</w:t>
-      </w:r>
-      <w:proofErr w:type="spellEnd"/>
-      <w:r>
-        <w:rPr>
-          <w:bCs/>
-          <w:color w:val="000000"/>
-          <w:sz w:val="28"/>
-          <w:szCs w:val="28"/>
-        </w:rPr>
-        <w:t xml:space="preserve">, </w:t>
-      </w:r>
-      <w:r>
-        <w:rPr>
-          <w:bCs/>
-          <w:color w:val="000000"/>
-          <w:sz w:val="28"/>
-          <w:szCs w:val="28"/>
-        </w:rPr>
-        <w:t>E-mail</w:t>
-      </w:r>
-      <w:r>
-        <w:rPr>
-          <w:bCs/>
-          <w:color w:val="000000"/>
-          <w:sz w:val="28"/>
-          <w:szCs w:val="28"/>
-        </w:rPr>
-        <w:t xml:space="preserve"> – </w:t>
-      </w:r>
-      <w:r>
-        <w:rPr>
-          <w:bCs/>
-          <w:color w:val="000000"/>
-          <w:sz w:val="28"/>
-          <w:szCs w:val="28"/>
-        </w:rPr>
-        <w:t>Mail</w:t>
-      </w:r>
-      <w:r>
-        <w:rPr>
-          <w:bCs/>
-          <w:color w:val="000000"/>
-          <w:sz w:val="28"/>
-          <w:szCs w:val="28"/>
-        </w:rPr>
-        <w:t>+</w:t>
-      </w:r>
-      <w:r>
-        <w:rPr>
-          <w:bCs/>
-          <w:color w:val="000000"/>
-          <w:sz w:val="28"/>
-          <w:szCs w:val="28"/>
-        </w:rPr>
-        <w:t xml:space="preserve"> </w:t>
-      </w:r>
-      <w:proofErr w:type="spellStart"/>
-      <w:r>
-        <w:rPr>
-          <w:bCs/>
-          <w:color w:val="000000"/>
-          <w:sz w:val="28"/>
-          <w:szCs w:val="28"/>
-        </w:rPr>
-        <w:t>RandomNumber</w:t>
-      </w:r>
-      <w:proofErr w:type="spellEnd"/>
-      <w:r>
-        <w:rPr>
-          <w:bCs/>
-          <w:color w:val="000000"/>
-          <w:sz w:val="28"/>
-          <w:szCs w:val="28"/>
-        </w:rPr>
-        <w:t xml:space="preserve"> @mail</w:t>
-      </w:r>
-      <w:r>
-        <w:rPr>
-          <w:bCs/>
-          <w:color w:val="000000"/>
-          <w:sz w:val="28"/>
-          <w:szCs w:val="28"/>
-        </w:rPr>
-        <w:t xml:space="preserve">, Text of comment - </w:t>
-      </w:r>
-      <w:r>
-        <w:rPr>
-          <w:bCs/>
-          <w:color w:val="000000"/>
-          <w:sz w:val="28"/>
-          <w:szCs w:val="28"/>
-        </w:rPr>
-        <w:t xml:space="preserve">Hello </w:t>
-      </w:r>
-      <w:proofErr w:type="spellStart"/>
-      <w:r>
-        <w:rPr>
-          <w:bCs/>
-          <w:color w:val="000000"/>
-          <w:sz w:val="28"/>
-          <w:szCs w:val="28"/>
-        </w:rPr>
-        <w:t>its</w:t>
-      </w:r>
-      <w:proofErr w:type="spellEnd"/>
-      <w:r>
-        <w:rPr>
-          <w:bCs/>
-          <w:color w:val="000000"/>
-          <w:sz w:val="28"/>
-          <w:szCs w:val="28"/>
-        </w:rPr>
-        <w:t xml:space="preserve"> my comment</w:t>
-      </w:r>
-      <w:r>
-        <w:rPr>
-          <w:bCs/>
-          <w:color w:val="000000"/>
-          <w:sz w:val="28"/>
-          <w:szCs w:val="28"/>
-        </w:rPr>
-        <w:t>+</w:t>
-      </w:r>
-      <w:r>
-        <w:rPr>
-          <w:bCs/>
-          <w:color w:val="000000"/>
-          <w:sz w:val="28"/>
-          <w:szCs w:val="28"/>
-        </w:rPr>
-        <w:t xml:space="preserve"> </w:t>
-      </w:r>
-      <w:proofErr w:type="spellStart"/>
-      <w:r>
-        <w:rPr>
-          <w:bCs/>
-          <w:color w:val="000000"/>
-          <w:sz w:val="28"/>
-          <w:szCs w:val="28"/>
-        </w:rPr>
-        <w:t>RandomNumber</w:t>
-      </w:r>
-      <w:proofErr w:type="spellEnd"/>
     </w:p>
     <w:p>
       <w:pPr>
         <w:pStyle w:val="NormalWeb"/>
         <w:rPr>
-          <w:b/>
-          <w:bCs/>
-          <w:color w:val="000000"/>
-          <w:sz w:val="28"/>
-          <w:szCs w:val="28"/>
-        </w:rPr>
-      </w:pPr>
-      <w:r>
-        <w:rPr>
-          <w:b/>
-          <w:bCs/>
-          <w:color w:val="000000"/>
-          <w:sz w:val="28"/>
-          <w:szCs w:val="28"/>
-        </w:rPr>
-        <w:t xml:space="preserve">Scenario: </w:t>
+          <w:color w:val="000000"/>
+          <w:sz w:val="28"/>
+          <w:szCs w:val="28"/>
+        </w:rPr>
+      </w:pPr>
+      <w:r>
+        <w:rPr>
+          <w:color w:val="000000"/>
+          <w:sz w:val="28"/>
+          <w:szCs w:val="28"/>
+        </w:rPr>
+        <w:t xml:space="preserve">Author : </w:t>
+      </w:r>
+      <w:r>
+        <w:rPr>
+          <w:color w:val="000000"/>
+          <w:sz w:val="28"/>
+          <w:szCs w:val="28"/>
+        </w:rPr>
+        <w:t>Sofia_${__Random(1,100)}</w:t>
+      </w:r>
+    </w:p>
+    <w:p>
+      <w:pPr>
+        <w:pStyle w:val="NormalWeb"/>
+        <w:rPr>
+          <w:color w:val="000000"/>
+          <w:sz w:val="28"/>
+          <w:szCs w:val="28"/>
+        </w:rPr>
+      </w:pPr>
+      <w:r>
+        <w:rPr>
+          <w:color w:val="000000"/>
+          <w:sz w:val="28"/>
+          <w:szCs w:val="28"/>
+        </w:rPr>
+        <w:t xml:space="preserve">Comments: </w:t>
+      </w:r>
+      <w:r>
+        <w:rPr>
+          <w:color w:val="000000"/>
+          <w:sz w:val="28"/>
+          <w:szCs w:val="28"/>
+        </w:rPr>
+        <w:t>${__RandomString(10,abcdefghijklmnopqrstuvwxyz,random_string)}</w:t>
       </w:r>
     </w:p>
     <w:p>
@@ -7922,6 +8138,25 @@
 </file>
 
 <file path=customXml/item1.xml><?xml version="1.0" encoding="utf-8"?>
+<b:Sources xmlns:b="http://schemas.openxmlformats.org/officeDocument/2006/bibliography" xmlns="http://schemas.openxmlformats.org/officeDocument/2006/bibliography" SelectedStyle="\APASixthEditionOfficeOnline.xsl" StyleName="APA" Version="6"/>
+</file>
+
+<file path=customXml/item2.xml><?xml version="1.0" encoding="utf-8"?>
+<p:properties xmlns:p="http://schemas.microsoft.com/office/2006/metadata/properties" xmlns:xsi="http://www.w3.org/2001/XMLSchema-instance" xmlns:pc="http://schemas.microsoft.com/office/infopath/2007/PartnerControls">
+  <documentManagement/>
+</p:properties>
+</file>
+
+<file path=customXml/item3.xml><?xml version="1.0" encoding="utf-8"?>
+<?mso-contentType ?>
+<FormTemplates xmlns="http://schemas.microsoft.com/sharepoint/v3/contenttype/forms">
+  <Display>DocumentLibraryForm</Display>
+  <Edit>DocumentLibraryForm</Edit>
+  <New>DocumentLibraryForm</New>
+</FormTemplates>
+</file>
+
+<file path=customXml/item4.xml><?xml version="1.0" encoding="utf-8"?>
 <ct:contentTypeSchema xmlns:ct="http://schemas.microsoft.com/office/2006/metadata/contentType" xmlns:ma="http://schemas.microsoft.com/office/2006/metadata/properties/metaAttributes" ct:_="" ma:_="" ma:contentTypeName="Document" ma:contentTypeID="0x010100F4B27F810FC04A4588F5F54E0AF1216E" ma:contentTypeVersion="12" ma:contentTypeDescription="Create a new document." ma:contentTypeScope="" ma:versionID="53d35dab6b3b61b20a79d0a4391fb7d5">
   <xsd:schema xmlns:xsd="http://www.w3.org/2001/XMLSchema" xmlns:xs="http://www.w3.org/2001/XMLSchema" xmlns:p="http://schemas.microsoft.com/office/2006/metadata/properties" xmlns:ns3="9d0fb873-c850-471b-abf0-5b23169f533d" xmlns:ns4="b7f665f5-098d-467f-a8d5-a91d72f85d80" targetNamespace="http://schemas.microsoft.com/office/2006/metadata/properties" ma:root="true" ma:fieldsID="75322315ceedbbcabc842fa7cb4bdcc9" ns3:_="" ns4:_="">
     <xsd:import namespace="9d0fb873-c850-471b-abf0-5b23169f533d"/>
@@ -8138,26 +8373,32 @@
 </ct:contentTypeSchema>
 </file>
 
-<file path=customXml/item2.xml><?xml version="1.0" encoding="utf-8"?>
-<?mso-contentType ?>
-<FormTemplates xmlns="http://schemas.microsoft.com/sharepoint/v3/contenttype/forms">
-  <Display>DocumentLibraryForm</Display>
-  <Edit>DocumentLibraryForm</Edit>
-  <New>DocumentLibraryForm</New>
-</FormTemplates>
+<file path=customXml/itemProps1.xml><?xml version="1.0" encoding="utf-8"?>
+<ds:datastoreItem xmlns:ds="http://schemas.openxmlformats.org/officeDocument/2006/customXml" ds:itemID="{344CEF1D-77E1-4A50-94F3-6CF1D119425A}">
+  <ds:schemaRefs>
+    <ds:schemaRef ds:uri="http://schemas.openxmlformats.org/officeDocument/2006/bibliography"/>
+  </ds:schemaRefs>
+</ds:datastoreItem>
 </file>
 
-<file path=customXml/item3.xml><?xml version="1.0" encoding="utf-8"?>
-<p:properties xmlns:p="http://schemas.microsoft.com/office/2006/metadata/properties" xmlns:xsi="http://www.w3.org/2001/XMLSchema-instance" xmlns:pc="http://schemas.microsoft.com/office/infopath/2007/PartnerControls">
-  <documentManagement/>
-</p:properties>
+<file path=customXml/itemProps2.xml><?xml version="1.0" encoding="utf-8"?>
+<ds:datastoreItem xmlns:ds="http://schemas.openxmlformats.org/officeDocument/2006/customXml" ds:itemID="{86A11579-2787-4C00-8CDD-1BF71D3E413E}">
+  <ds:schemaRefs>
+    <ds:schemaRef ds:uri="http://schemas.microsoft.com/office/2006/metadata/properties"/>
+    <ds:schemaRef ds:uri="http://schemas.microsoft.com/office/infopath/2007/PartnerControls"/>
+  </ds:schemaRefs>
+</ds:datastoreItem>
 </file>
 
-<file path=customXml/item4.xml><?xml version="1.0" encoding="utf-8"?>
-<b:Sources xmlns:b="http://schemas.openxmlformats.org/officeDocument/2006/bibliography" xmlns="http://schemas.openxmlformats.org/officeDocument/2006/bibliography" SelectedStyle="\APASixthEditionOfficeOnline.xsl" StyleName="APA" Version="6"/>
+<file path=customXml/itemProps3.xml><?xml version="1.0" encoding="utf-8"?>
+<ds:datastoreItem xmlns:ds="http://schemas.openxmlformats.org/officeDocument/2006/customXml" ds:itemID="{EE22E8DA-4EC3-4275-99C2-DF90C6899FF3}">
+  <ds:schemaRefs>
+    <ds:schemaRef ds:uri="http://schemas.microsoft.com/sharepoint/v3/contenttype/forms"/>
+  </ds:schemaRefs>
+</ds:datastoreItem>
 </file>
 
-<file path=customXml/itemProps1.xml><?xml version="1.0" encoding="utf-8"?>
+<file path=customXml/itemProps4.xml><?xml version="1.0" encoding="utf-8"?>
 <ds:datastoreItem xmlns:ds="http://schemas.openxmlformats.org/officeDocument/2006/customXml" ds:itemID="{5728E0D3-6A90-458A-B931-49B9B26E1FD1}">
   <ds:schemaRefs>
     <ds:schemaRef ds:uri="http://schemas.microsoft.com/office/2006/metadata/contentType"/>
@@ -8174,29 +8415,4 @@
     <ds:schemaRef ds:uri="http://schemas.microsoft.com/internal/obd"/>
   </ds:schemaRefs>
 </ds:datastoreItem>
-</file>
-
-<file path=customXml/itemProps2.xml><?xml version="1.0" encoding="utf-8"?>
-<ds:datastoreItem xmlns:ds="http://schemas.openxmlformats.org/officeDocument/2006/customXml" ds:itemID="{EE22E8DA-4EC3-4275-99C2-DF90C6899FF3}">
-  <ds:schemaRefs>
-    <ds:schemaRef ds:uri="http://schemas.microsoft.com/sharepoint/v3/contenttype/forms"/>
-  </ds:schemaRefs>
-</ds:datastoreItem>
-</file>
-
-<file path=customXml/itemProps3.xml><?xml version="1.0" encoding="utf-8"?>
-<ds:datastoreItem xmlns:ds="http://schemas.openxmlformats.org/officeDocument/2006/customXml" ds:itemID="{86A11579-2787-4C00-8CDD-1BF71D3E413E}">
-  <ds:schemaRefs>
-    <ds:schemaRef ds:uri="http://schemas.microsoft.com/office/2006/metadata/properties"/>
-    <ds:schemaRef ds:uri="http://schemas.microsoft.com/office/infopath/2007/PartnerControls"/>
-  </ds:schemaRefs>
-</ds:datastoreItem>
-</file>
-
-<file path=customXml/itemProps4.xml><?xml version="1.0" encoding="utf-8"?>
-<ds:datastoreItem xmlns:ds="http://schemas.openxmlformats.org/officeDocument/2006/customXml" ds:itemID="{344CEF1D-77E1-4A50-94F3-6CF1D119425A}">
-  <ds:schemaRefs>
-    <ds:schemaRef ds:uri="http://schemas.openxmlformats.org/officeDocument/2006/bibliography"/>
-  </ds:schemaRefs>
-</ds:datastoreItem>
 </file>
</xml_diff>

<commit_message>
Update report for capacity testing
</commit_message>
<xml_diff>
--- a/Task3/TaskReport_Task3_Sofia.docx
+++ b/Task3/TaskReport_Task3_Sofia.docx
@@ -586,7 +586,7 @@
           <w:sz w:val="28"/>
           <w:szCs w:val="28"/>
         </w:rPr>
-        <w:t>233.3</w:t>
+        <w:t>134</w:t>
       </w:r>
     </w:p>
     <w:p>
@@ -612,8 +612,9 @@
           <w:sz w:val="28"/>
           <w:szCs w:val="28"/>
         </w:rPr>
-        <w:t>The most common error</w:t>
-      </w:r>
+        <w:t xml:space="preserve">The most common </w:t>
+      </w:r>
+      <w:proofErr w:type="gramStart"/>
       <w:r>
         <w:rPr>
           <w:rFonts w:ascii="Times New Roman" w:eastAsia="Times New Roman" w:hAnsi="Times New Roman" w:cs="Times New Roman"/>
@@ -622,6 +623,16 @@
           <w:sz w:val="28"/>
           <w:szCs w:val="28"/>
         </w:rPr>
+        <w:t>error</w:t>
+      </w:r>
+      <w:r>
+        <w:rPr>
+          <w:rFonts w:ascii="Times New Roman" w:eastAsia="Times New Roman" w:hAnsi="Times New Roman" w:cs="Times New Roman"/>
+          <w:bCs/>
+          <w:color w:val="000000"/>
+          <w:sz w:val="28"/>
+          <w:szCs w:val="28"/>
+        </w:rPr>
         <w:t xml:space="preserve"> </w:t>
       </w:r>
       <w:r>
@@ -632,7 +643,18 @@
           <w:sz w:val="28"/>
           <w:szCs w:val="28"/>
         </w:rPr>
-        <w:t>: no errors found during test</w:t>
+        <w:t>:</w:t>
+      </w:r>
+      <w:proofErr w:type="gramEnd"/>
+      <w:r>
+        <w:rPr>
+          <w:rFonts w:ascii="Times New Roman" w:eastAsia="Times New Roman" w:hAnsi="Times New Roman" w:cs="Times New Roman"/>
+          <w:bCs/>
+          <w:color w:val="000000"/>
+          <w:sz w:val="28"/>
+          <w:szCs w:val="28"/>
+        </w:rPr>
+        <w:t xml:space="preserve"> no errors found during test</w:t>
       </w:r>
     </w:p>
     <w:p>
@@ -710,6 +732,7 @@
           <w:szCs w:val="28"/>
         </w:rPr>
       </w:pPr>
+      <w:proofErr w:type="spellStart"/>
       <w:r>
         <w:rPr>
           <w:b/>
@@ -718,7 +741,18 @@
           <w:sz w:val="28"/>
           <w:szCs w:val="28"/>
         </w:rPr>
-        <w:t xml:space="preserve">Metricts </w:t>
+        <w:t>Metricts</w:t>
+      </w:r>
+      <w:proofErr w:type="spellEnd"/>
+      <w:r>
+        <w:rPr>
+          <w:b/>
+          <w:bCs/>
+          <w:color w:val="000000"/>
+          <w:sz w:val="28"/>
+          <w:szCs w:val="28"/>
+        </w:rPr>
+        <w:t xml:space="preserve"> </w:t>
       </w:r>
     </w:p>
     <w:p>
@@ -1216,7 +1250,7 @@
           <w:sz w:val="28"/>
           <w:szCs w:val="28"/>
         </w:rPr>
-        <w:t>233.3</w:t>
+        <w:t>134</w:t>
       </w:r>
       <w:r>
         <w:rPr>
@@ -1241,21 +1275,21 @@
     </w:p>
     <w:tbl>
       <w:tblPr>
-        <w:tblW w:w="10285" w:type="dxa"/>
+        <w:tblW w:w="10325" w:type="dxa"/>
         <w:tblLook w:val="04A0" w:firstRow="1" w:lastRow="0" w:firstColumn="1" w:lastColumn="0" w:noHBand="0" w:noVBand="1"/>
       </w:tblPr>
       <w:tblGrid>
-        <w:gridCol w:w="1870"/>
-        <w:gridCol w:w="922"/>
-        <w:gridCol w:w="910"/>
-        <w:gridCol w:w="865"/>
-        <w:gridCol w:w="848"/>
-        <w:gridCol w:w="848"/>
-        <w:gridCol w:w="848"/>
-        <w:gridCol w:w="553"/>
-        <w:gridCol w:w="629"/>
-        <w:gridCol w:w="836"/>
-        <w:gridCol w:w="1211"/>
+        <w:gridCol w:w="1861"/>
+        <w:gridCol w:w="956"/>
+        <w:gridCol w:w="907"/>
+        <w:gridCol w:w="862"/>
+        <w:gridCol w:w="845"/>
+        <w:gridCol w:w="845"/>
+        <w:gridCol w:w="845"/>
+        <w:gridCol w:w="552"/>
+        <w:gridCol w:w="627"/>
+        <w:gridCol w:w="833"/>
+        <w:gridCol w:w="1207"/>
       </w:tblGrid>
       <w:tr>
         <w:trPr>
@@ -1300,7 +1334,7 @@
         </w:tc>
         <w:tc>
           <w:tcPr>
-            <w:tcW w:w="980" w:type="dxa"/>
+            <w:tcW w:w="1020" w:type="dxa"/>
             <w:tcBorders>
               <w:top w:val="single" w:sz="4" w:space="0" w:color="auto"/>
               <w:left w:val="nil"/>
@@ -1708,35 +1742,35 @@
         </w:tc>
         <w:tc>
           <w:tcPr>
-            <w:tcW w:w="980" w:type="dxa"/>
-            <w:tcBorders>
-              <w:top w:val="nil"/>
-              <w:left w:val="nil"/>
-              <w:bottom w:val="single" w:sz="4" w:space="0" w:color="auto"/>
-              <w:right w:val="single" w:sz="4" w:space="0" w:color="auto"/>
-            </w:tcBorders>
-            <w:shd w:val="clear" w:color="auto" w:fill="auto"/>
-            <w:noWrap/>
-            <w:vAlign w:val="bottom"/>
-            <w:hideMark/>
-          </w:tcPr>
-          <w:p>
-            <w:pPr>
-              <w:spacing w:after="0" w:line="240" w:lineRule="auto"/>
-              <w:jc w:val="right"/>
-              <w:rPr>
-                <w:rFonts w:ascii="Calibri" w:eastAsia="Times New Roman" w:hAnsi="Calibri" w:cs="Calibri"/>
-                <w:color w:val="000000"/>
-                <w:lang w:eastAsia="zh-CN"/>
-              </w:rPr>
-            </w:pPr>
-            <w:r>
-              <w:rPr>
-                <w:rFonts w:ascii="Calibri" w:eastAsia="Times New Roman" w:hAnsi="Calibri" w:cs="Calibri"/>
-                <w:color w:val="000000"/>
-                <w:lang w:eastAsia="zh-CN"/>
-              </w:rPr>
-              <w:t>577</w:t>
+            <w:tcW w:w="1020" w:type="dxa"/>
+            <w:tcBorders>
+              <w:top w:val="nil"/>
+              <w:left w:val="nil"/>
+              <w:bottom w:val="single" w:sz="4" w:space="0" w:color="auto"/>
+              <w:right w:val="single" w:sz="4" w:space="0" w:color="auto"/>
+            </w:tcBorders>
+            <w:shd w:val="clear" w:color="auto" w:fill="auto"/>
+            <w:noWrap/>
+            <w:vAlign w:val="bottom"/>
+            <w:hideMark/>
+          </w:tcPr>
+          <w:p>
+            <w:pPr>
+              <w:spacing w:after="0" w:line="240" w:lineRule="auto"/>
+              <w:jc w:val="right"/>
+              <w:rPr>
+                <w:rFonts w:ascii="Calibri" w:eastAsia="Times New Roman" w:hAnsi="Calibri" w:cs="Calibri"/>
+                <w:color w:val="000000"/>
+                <w:lang w:eastAsia="zh-CN"/>
+              </w:rPr>
+            </w:pPr>
+            <w:r>
+              <w:rPr>
+                <w:rFonts w:ascii="Calibri" w:eastAsia="Times New Roman" w:hAnsi="Calibri" w:cs="Calibri"/>
+                <w:color w:val="000000"/>
+                <w:lang w:eastAsia="zh-CN"/>
+              </w:rPr>
+              <w:t>423</w:t>
             </w:r>
           </w:p>
         </w:tc>
@@ -1770,7 +1804,7 @@
                 <w:color w:val="000000"/>
                 <w:lang w:eastAsia="zh-CN"/>
               </w:rPr>
-              <w:t>1507</w:t>
+              <w:t>487</w:t>
             </w:r>
           </w:p>
         </w:tc>
@@ -1804,7 +1838,7 @@
                 <w:color w:val="000000"/>
                 <w:lang w:eastAsia="zh-CN"/>
               </w:rPr>
-              <w:t>1429</w:t>
+              <w:t>304</w:t>
             </w:r>
           </w:p>
         </w:tc>
@@ -1838,7 +1872,7 @@
                 <w:color w:val="000000"/>
                 <w:lang w:eastAsia="zh-CN"/>
               </w:rPr>
-              <w:t>2954</w:t>
+              <w:t>1209</w:t>
             </w:r>
           </w:p>
         </w:tc>
@@ -1872,7 +1906,7 @@
                 <w:color w:val="000000"/>
                 <w:lang w:eastAsia="zh-CN"/>
               </w:rPr>
-              <w:t>3131</w:t>
+              <w:t>1414</w:t>
             </w:r>
           </w:p>
         </w:tc>
@@ -1906,7 +1940,7 @@
                 <w:color w:val="000000"/>
                 <w:lang w:eastAsia="zh-CN"/>
               </w:rPr>
-              <w:t>3578</w:t>
+              <w:t>1752</w:t>
             </w:r>
           </w:p>
         </w:tc>
@@ -1974,7 +2008,7 @@
                 <w:color w:val="000000"/>
                 <w:lang w:eastAsia="zh-CN"/>
               </w:rPr>
-              <w:t>4079</w:t>
+              <w:t>2310</w:t>
             </w:r>
           </w:p>
         </w:tc>
@@ -2042,7 +2076,7 @@
                 <w:color w:val="000000"/>
                 <w:lang w:eastAsia="zh-CN"/>
               </w:rPr>
-              <w:t>0.85116</w:t>
+              <w:t>0.86411</w:t>
             </w:r>
           </w:p>
         </w:tc>
@@ -2080,41 +2114,41 @@
                 <w:color w:val="000000"/>
                 <w:lang w:eastAsia="zh-CN"/>
               </w:rPr>
-              <w:t>Open Large Calendar</w:t>
-            </w:r>
-          </w:p>
-        </w:tc>
-        <w:tc>
-          <w:tcPr>
-            <w:tcW w:w="980" w:type="dxa"/>
-            <w:tcBorders>
-              <w:top w:val="nil"/>
-              <w:left w:val="nil"/>
-              <w:bottom w:val="single" w:sz="4" w:space="0" w:color="auto"/>
-              <w:right w:val="single" w:sz="4" w:space="0" w:color="auto"/>
-            </w:tcBorders>
-            <w:shd w:val="clear" w:color="auto" w:fill="auto"/>
-            <w:noWrap/>
-            <w:vAlign w:val="bottom"/>
-            <w:hideMark/>
-          </w:tcPr>
-          <w:p>
-            <w:pPr>
-              <w:spacing w:after="0" w:line="240" w:lineRule="auto"/>
-              <w:jc w:val="right"/>
-              <w:rPr>
-                <w:rFonts w:ascii="Calibri" w:eastAsia="Times New Roman" w:hAnsi="Calibri" w:cs="Calibri"/>
-                <w:color w:val="000000"/>
-                <w:lang w:eastAsia="zh-CN"/>
-              </w:rPr>
-            </w:pPr>
-            <w:r>
-              <w:rPr>
-                <w:rFonts w:ascii="Calibri" w:eastAsia="Times New Roman" w:hAnsi="Calibri" w:cs="Calibri"/>
-                <w:color w:val="000000"/>
-                <w:lang w:eastAsia="zh-CN"/>
-              </w:rPr>
-              <w:t>3441</w:t>
+              <w:t>Open Contacts</w:t>
+            </w:r>
+          </w:p>
+        </w:tc>
+        <w:tc>
+          <w:tcPr>
+            <w:tcW w:w="1020" w:type="dxa"/>
+            <w:tcBorders>
+              <w:top w:val="nil"/>
+              <w:left w:val="nil"/>
+              <w:bottom w:val="single" w:sz="4" w:space="0" w:color="auto"/>
+              <w:right w:val="single" w:sz="4" w:space="0" w:color="auto"/>
+            </w:tcBorders>
+            <w:shd w:val="clear" w:color="auto" w:fill="auto"/>
+            <w:noWrap/>
+            <w:vAlign w:val="bottom"/>
+            <w:hideMark/>
+          </w:tcPr>
+          <w:p>
+            <w:pPr>
+              <w:spacing w:after="0" w:line="240" w:lineRule="auto"/>
+              <w:jc w:val="right"/>
+              <w:rPr>
+                <w:rFonts w:ascii="Calibri" w:eastAsia="Times New Roman" w:hAnsi="Calibri" w:cs="Calibri"/>
+                <w:color w:val="000000"/>
+                <w:lang w:eastAsia="zh-CN"/>
+              </w:rPr>
+            </w:pPr>
+            <w:r>
+              <w:rPr>
+                <w:rFonts w:ascii="Calibri" w:eastAsia="Times New Roman" w:hAnsi="Calibri" w:cs="Calibri"/>
+                <w:color w:val="000000"/>
+                <w:lang w:eastAsia="zh-CN"/>
+              </w:rPr>
+              <w:t>2285</w:t>
             </w:r>
           </w:p>
         </w:tc>
@@ -2148,7 +2182,7 @@
                 <w:color w:val="000000"/>
                 <w:lang w:eastAsia="zh-CN"/>
               </w:rPr>
-              <w:t>1632</w:t>
+              <w:t>533</w:t>
             </w:r>
           </w:p>
         </w:tc>
@@ -2182,7 +2216,7 @@
                 <w:color w:val="000000"/>
                 <w:lang w:eastAsia="zh-CN"/>
               </w:rPr>
-              <w:t>1572</w:t>
+              <w:t>445</w:t>
             </w:r>
           </w:p>
         </w:tc>
@@ -2216,7 +2250,7 @@
                 <w:color w:val="000000"/>
                 <w:lang w:eastAsia="zh-CN"/>
               </w:rPr>
-              <w:t>2987</w:t>
+              <w:t>1246</w:t>
             </w:r>
           </w:p>
         </w:tc>
@@ -2250,7 +2284,7 @@
                 <w:color w:val="000000"/>
                 <w:lang w:eastAsia="zh-CN"/>
               </w:rPr>
-              <w:t>3104</w:t>
+              <w:t>1463</w:t>
             </w:r>
           </w:p>
         </w:tc>
@@ -2284,7 +2318,7 @@
                 <w:color w:val="000000"/>
                 <w:lang w:eastAsia="zh-CN"/>
               </w:rPr>
-              <w:t>3624</w:t>
+              <w:t>1781</w:t>
             </w:r>
           </w:p>
         </w:tc>
@@ -2318,7 +2352,7 @@
                 <w:color w:val="000000"/>
                 <w:lang w:eastAsia="zh-CN"/>
               </w:rPr>
-              <w:t>11</w:t>
+              <w:t>8</w:t>
             </w:r>
           </w:p>
         </w:tc>
@@ -2352,7 +2386,7 @@
                 <w:color w:val="000000"/>
                 <w:lang w:eastAsia="zh-CN"/>
               </w:rPr>
-              <w:t>4168</w:t>
+              <w:t>2320</w:t>
             </w:r>
           </w:p>
         </w:tc>
@@ -2420,7 +2454,7 @@
                 <w:color w:val="000000"/>
                 <w:lang w:eastAsia="zh-CN"/>
               </w:rPr>
-              <w:t>5.1035</w:t>
+              <w:t>4.67431</w:t>
             </w:r>
           </w:p>
         </w:tc>
@@ -2458,41 +2492,57 @@
                 <w:color w:val="000000"/>
                 <w:lang w:eastAsia="zh-CN"/>
               </w:rPr>
-              <w:t>Open Contacts</w:t>
-            </w:r>
-          </w:p>
-        </w:tc>
-        <w:tc>
-          <w:tcPr>
-            <w:tcW w:w="980" w:type="dxa"/>
-            <w:tcBorders>
-              <w:top w:val="nil"/>
-              <w:left w:val="nil"/>
-              <w:bottom w:val="single" w:sz="4" w:space="0" w:color="auto"/>
-              <w:right w:val="single" w:sz="4" w:space="0" w:color="auto"/>
-            </w:tcBorders>
-            <w:shd w:val="clear" w:color="auto" w:fill="auto"/>
-            <w:noWrap/>
-            <w:vAlign w:val="bottom"/>
-            <w:hideMark/>
-          </w:tcPr>
-          <w:p>
-            <w:pPr>
-              <w:spacing w:after="0" w:line="240" w:lineRule="auto"/>
-              <w:jc w:val="right"/>
-              <w:rPr>
-                <w:rFonts w:ascii="Calibri" w:eastAsia="Times New Roman" w:hAnsi="Calibri" w:cs="Calibri"/>
-                <w:color w:val="000000"/>
-                <w:lang w:eastAsia="zh-CN"/>
-              </w:rPr>
-            </w:pPr>
-            <w:r>
-              <w:rPr>
-                <w:rFonts w:ascii="Calibri" w:eastAsia="Times New Roman" w:hAnsi="Calibri" w:cs="Calibri"/>
-                <w:color w:val="000000"/>
-                <w:lang w:eastAsia="zh-CN"/>
-              </w:rPr>
-              <w:t>3533</w:t>
+              <w:t>Home</w:t>
+            </w:r>
+            <w:r>
+              <w:rPr>
+                <w:rFonts w:ascii="Calibri" w:eastAsia="Times New Roman" w:hAnsi="Calibri" w:cs="Calibri"/>
+                <w:color w:val="000000"/>
+                <w:lang w:eastAsia="zh-CN"/>
+              </w:rPr>
+              <w:t xml:space="preserve"> </w:t>
+            </w:r>
+            <w:r>
+              <w:rPr>
+                <w:rFonts w:ascii="Calibri" w:eastAsia="Times New Roman" w:hAnsi="Calibri" w:cs="Calibri"/>
+                <w:color w:val="000000"/>
+                <w:lang w:eastAsia="zh-CN"/>
+              </w:rPr>
+              <w:t>Page</w:t>
+            </w:r>
+          </w:p>
+        </w:tc>
+        <w:tc>
+          <w:tcPr>
+            <w:tcW w:w="1020" w:type="dxa"/>
+            <w:tcBorders>
+              <w:top w:val="nil"/>
+              <w:left w:val="nil"/>
+              <w:bottom w:val="single" w:sz="4" w:space="0" w:color="auto"/>
+              <w:right w:val="single" w:sz="4" w:space="0" w:color="auto"/>
+            </w:tcBorders>
+            <w:shd w:val="clear" w:color="auto" w:fill="auto"/>
+            <w:noWrap/>
+            <w:vAlign w:val="bottom"/>
+            <w:hideMark/>
+          </w:tcPr>
+          <w:p>
+            <w:pPr>
+              <w:spacing w:after="0" w:line="240" w:lineRule="auto"/>
+              <w:jc w:val="right"/>
+              <w:rPr>
+                <w:rFonts w:ascii="Calibri" w:eastAsia="Times New Roman" w:hAnsi="Calibri" w:cs="Calibri"/>
+                <w:color w:val="000000"/>
+                <w:lang w:eastAsia="zh-CN"/>
+              </w:rPr>
+            </w:pPr>
+            <w:r>
+              <w:rPr>
+                <w:rFonts w:ascii="Calibri" w:eastAsia="Times New Roman" w:hAnsi="Calibri" w:cs="Calibri"/>
+                <w:color w:val="000000"/>
+                <w:lang w:eastAsia="zh-CN"/>
+              </w:rPr>
+              <w:t>2356</w:t>
             </w:r>
           </w:p>
         </w:tc>
@@ -2526,7 +2576,7 @@
                 <w:color w:val="000000"/>
                 <w:lang w:eastAsia="zh-CN"/>
               </w:rPr>
-              <w:t>1583</w:t>
+              <w:t>530</w:t>
             </w:r>
           </w:p>
         </w:tc>
@@ -2560,7 +2610,7 @@
                 <w:color w:val="000000"/>
                 <w:lang w:eastAsia="zh-CN"/>
               </w:rPr>
-              <w:t>1522</w:t>
+              <w:t>428</w:t>
             </w:r>
           </w:p>
         </w:tc>
@@ -2594,7 +2644,7 @@
                 <w:color w:val="000000"/>
                 <w:lang w:eastAsia="zh-CN"/>
               </w:rPr>
-              <w:t>2965</w:t>
+              <w:t>1258</w:t>
             </w:r>
           </w:p>
         </w:tc>
@@ -2628,7 +2678,7 @@
                 <w:color w:val="000000"/>
                 <w:lang w:eastAsia="zh-CN"/>
               </w:rPr>
-              <w:t>3121</w:t>
+              <w:t>1558</w:t>
             </w:r>
           </w:p>
         </w:tc>
@@ -2662,7 +2712,7 @@
                 <w:color w:val="000000"/>
                 <w:lang w:eastAsia="zh-CN"/>
               </w:rPr>
-              <w:t>3586</w:t>
+              <w:t>1842</w:t>
             </w:r>
           </w:p>
         </w:tc>
@@ -2696,7 +2746,7 @@
                 <w:color w:val="000000"/>
                 <w:lang w:eastAsia="zh-CN"/>
               </w:rPr>
-              <w:t>8</w:t>
+              <w:t>11</w:t>
             </w:r>
           </w:p>
         </w:tc>
@@ -2730,7 +2780,7 @@
                 <w:color w:val="000000"/>
                 <w:lang w:eastAsia="zh-CN"/>
               </w:rPr>
-              <w:t>4098</w:t>
+              <w:t>2304</w:t>
             </w:r>
           </w:p>
         </w:tc>
@@ -2798,7 +2848,7 @@
                 <w:color w:val="000000"/>
                 <w:lang w:eastAsia="zh-CN"/>
               </w:rPr>
-              <w:t>5.24</w:t>
+              <w:t>4.83915</w:t>
             </w:r>
           </w:p>
         </w:tc>
@@ -2836,41 +2886,41 @@
                 <w:color w:val="000000"/>
                 <w:lang w:eastAsia="zh-CN"/>
               </w:rPr>
-              <w:t>Open a random date</w:t>
-            </w:r>
-          </w:p>
-        </w:tc>
-        <w:tc>
-          <w:tcPr>
-            <w:tcW w:w="980" w:type="dxa"/>
-            <w:tcBorders>
-              <w:top w:val="nil"/>
-              <w:left w:val="nil"/>
-              <w:bottom w:val="single" w:sz="4" w:space="0" w:color="auto"/>
-              <w:right w:val="single" w:sz="4" w:space="0" w:color="auto"/>
-            </w:tcBorders>
-            <w:shd w:val="clear" w:color="auto" w:fill="auto"/>
-            <w:noWrap/>
-            <w:vAlign w:val="bottom"/>
-            <w:hideMark/>
-          </w:tcPr>
-          <w:p>
-            <w:pPr>
-              <w:spacing w:after="0" w:line="240" w:lineRule="auto"/>
-              <w:jc w:val="right"/>
-              <w:rPr>
-                <w:rFonts w:ascii="Calibri" w:eastAsia="Times New Roman" w:hAnsi="Calibri" w:cs="Calibri"/>
-                <w:color w:val="000000"/>
-                <w:lang w:eastAsia="zh-CN"/>
-              </w:rPr>
-            </w:pPr>
-            <w:r>
-              <w:rPr>
-                <w:rFonts w:ascii="Calibri" w:eastAsia="Times New Roman" w:hAnsi="Calibri" w:cs="Calibri"/>
-                <w:color w:val="000000"/>
-                <w:lang w:eastAsia="zh-CN"/>
-              </w:rPr>
-              <w:t>3500</w:t>
+              <w:t>Open Large Calendar</w:t>
+            </w:r>
+          </w:p>
+        </w:tc>
+        <w:tc>
+          <w:tcPr>
+            <w:tcW w:w="1020" w:type="dxa"/>
+            <w:tcBorders>
+              <w:top w:val="nil"/>
+              <w:left w:val="nil"/>
+              <w:bottom w:val="single" w:sz="4" w:space="0" w:color="auto"/>
+              <w:right w:val="single" w:sz="4" w:space="0" w:color="auto"/>
+            </w:tcBorders>
+            <w:shd w:val="clear" w:color="auto" w:fill="auto"/>
+            <w:noWrap/>
+            <w:vAlign w:val="bottom"/>
+            <w:hideMark/>
+          </w:tcPr>
+          <w:p>
+            <w:pPr>
+              <w:spacing w:after="0" w:line="240" w:lineRule="auto"/>
+              <w:jc w:val="right"/>
+              <w:rPr>
+                <w:rFonts w:ascii="Calibri" w:eastAsia="Times New Roman" w:hAnsi="Calibri" w:cs="Calibri"/>
+                <w:color w:val="000000"/>
+                <w:lang w:eastAsia="zh-CN"/>
+              </w:rPr>
+            </w:pPr>
+            <w:r>
+              <w:rPr>
+                <w:rFonts w:ascii="Calibri" w:eastAsia="Times New Roman" w:hAnsi="Calibri" w:cs="Calibri"/>
+                <w:color w:val="000000"/>
+                <w:lang w:eastAsia="zh-CN"/>
+              </w:rPr>
+              <w:t>2406</w:t>
             </w:r>
           </w:p>
         </w:tc>
@@ -2904,7 +2954,7 @@
                 <w:color w:val="000000"/>
                 <w:lang w:eastAsia="zh-CN"/>
               </w:rPr>
-              <w:t>1594</w:t>
+              <w:t>533</w:t>
             </w:r>
           </w:p>
         </w:tc>
@@ -2938,7 +2988,7 @@
                 <w:color w:val="000000"/>
                 <w:lang w:eastAsia="zh-CN"/>
               </w:rPr>
-              <w:t>1537</w:t>
+              <w:t>431</w:t>
             </w:r>
           </w:p>
         </w:tc>
@@ -2972,7 +3022,7 @@
                 <w:color w:val="000000"/>
                 <w:lang w:eastAsia="zh-CN"/>
               </w:rPr>
-              <w:t>2969</w:t>
+              <w:t>1277</w:t>
             </w:r>
           </w:p>
         </w:tc>
@@ -3006,7 +3056,7 @@
                 <w:color w:val="000000"/>
                 <w:lang w:eastAsia="zh-CN"/>
               </w:rPr>
-              <w:t>3109</w:t>
+              <w:t>1534</w:t>
             </w:r>
           </w:p>
         </w:tc>
@@ -3040,7 +3090,7 @@
                 <w:color w:val="000000"/>
                 <w:lang w:eastAsia="zh-CN"/>
               </w:rPr>
-              <w:t>3574</w:t>
+              <w:t>1790</w:t>
             </w:r>
           </w:p>
         </w:tc>
@@ -3074,7 +3124,7 @@
                 <w:color w:val="000000"/>
                 <w:lang w:eastAsia="zh-CN"/>
               </w:rPr>
-              <w:t>8</w:t>
+              <w:t>11</w:t>
             </w:r>
           </w:p>
         </w:tc>
@@ -3108,7 +3158,7 @@
                 <w:color w:val="000000"/>
                 <w:lang w:eastAsia="zh-CN"/>
               </w:rPr>
-              <w:t>4142</w:t>
+              <w:t>2314</w:t>
             </w:r>
           </w:p>
         </w:tc>
@@ -3176,7 +3226,7 @@
                 <w:color w:val="000000"/>
                 <w:lang w:eastAsia="zh-CN"/>
               </w:rPr>
-              <w:t>5.19826</w:t>
+              <w:t>4.95874</w:t>
             </w:r>
           </w:p>
         </w:tc>
@@ -3214,41 +3264,41 @@
                 <w:color w:val="000000"/>
                 <w:lang w:eastAsia="zh-CN"/>
               </w:rPr>
-              <w:t>Search by name</w:t>
-            </w:r>
-          </w:p>
-        </w:tc>
-        <w:tc>
-          <w:tcPr>
-            <w:tcW w:w="980" w:type="dxa"/>
-            <w:tcBorders>
-              <w:top w:val="nil"/>
-              <w:left w:val="nil"/>
-              <w:bottom w:val="single" w:sz="4" w:space="0" w:color="auto"/>
-              <w:right w:val="single" w:sz="4" w:space="0" w:color="auto"/>
-            </w:tcBorders>
-            <w:shd w:val="clear" w:color="auto" w:fill="auto"/>
-            <w:noWrap/>
-            <w:vAlign w:val="bottom"/>
-            <w:hideMark/>
-          </w:tcPr>
-          <w:p>
-            <w:pPr>
-              <w:spacing w:after="0" w:line="240" w:lineRule="auto"/>
-              <w:jc w:val="right"/>
-              <w:rPr>
-                <w:rFonts w:ascii="Calibri" w:eastAsia="Times New Roman" w:hAnsi="Calibri" w:cs="Calibri"/>
-                <w:color w:val="000000"/>
-                <w:lang w:eastAsia="zh-CN"/>
-              </w:rPr>
-            </w:pPr>
-            <w:r>
-              <w:rPr>
-                <w:rFonts w:ascii="Calibri" w:eastAsia="Times New Roman" w:hAnsi="Calibri" w:cs="Calibri"/>
-                <w:color w:val="000000"/>
-                <w:lang w:eastAsia="zh-CN"/>
-              </w:rPr>
-              <w:t>3462</w:t>
+              <w:t>Open random page</w:t>
+            </w:r>
+          </w:p>
+        </w:tc>
+        <w:tc>
+          <w:tcPr>
+            <w:tcW w:w="1020" w:type="dxa"/>
+            <w:tcBorders>
+              <w:top w:val="nil"/>
+              <w:left w:val="nil"/>
+              <w:bottom w:val="single" w:sz="4" w:space="0" w:color="auto"/>
+              <w:right w:val="single" w:sz="4" w:space="0" w:color="auto"/>
+            </w:tcBorders>
+            <w:shd w:val="clear" w:color="auto" w:fill="auto"/>
+            <w:noWrap/>
+            <w:vAlign w:val="bottom"/>
+            <w:hideMark/>
+          </w:tcPr>
+          <w:p>
+            <w:pPr>
+              <w:spacing w:after="0" w:line="240" w:lineRule="auto"/>
+              <w:jc w:val="right"/>
+              <w:rPr>
+                <w:rFonts w:ascii="Calibri" w:eastAsia="Times New Roman" w:hAnsi="Calibri" w:cs="Calibri"/>
+                <w:color w:val="000000"/>
+                <w:lang w:eastAsia="zh-CN"/>
+              </w:rPr>
+            </w:pPr>
+            <w:r>
+              <w:rPr>
+                <w:rFonts w:ascii="Calibri" w:eastAsia="Times New Roman" w:hAnsi="Calibri" w:cs="Calibri"/>
+                <w:color w:val="000000"/>
+                <w:lang w:eastAsia="zh-CN"/>
+              </w:rPr>
+              <w:t>5651</w:t>
             </w:r>
           </w:p>
         </w:tc>
@@ -3282,7 +3332,7 @@
                 <w:color w:val="000000"/>
                 <w:lang w:eastAsia="zh-CN"/>
               </w:rPr>
-              <w:t>1605</w:t>
+              <w:t>526</w:t>
             </w:r>
           </w:p>
         </w:tc>
@@ -3316,7 +3366,7 @@
                 <w:color w:val="000000"/>
                 <w:lang w:eastAsia="zh-CN"/>
               </w:rPr>
-              <w:t>1526</w:t>
+              <w:t>432</w:t>
             </w:r>
           </w:p>
         </w:tc>
@@ -3350,7 +3400,7 @@
                 <w:color w:val="000000"/>
                 <w:lang w:eastAsia="zh-CN"/>
               </w:rPr>
-              <w:t>2974</w:t>
+              <w:t>1250</w:t>
             </w:r>
           </w:p>
         </w:tc>
@@ -3384,7 +3434,7 @@
                 <w:color w:val="000000"/>
                 <w:lang w:eastAsia="zh-CN"/>
               </w:rPr>
-              <w:t>3108</w:t>
+              <w:t>1498</w:t>
             </w:r>
           </w:p>
         </w:tc>
@@ -3418,7 +3468,7 @@
                 <w:color w:val="000000"/>
                 <w:lang w:eastAsia="zh-CN"/>
               </w:rPr>
-              <w:t>3694</w:t>
+              <w:t>1746</w:t>
             </w:r>
           </w:p>
         </w:tc>
@@ -3452,7 +3502,7 @@
                 <w:color w:val="000000"/>
                 <w:lang w:eastAsia="zh-CN"/>
               </w:rPr>
-              <w:t>12</w:t>
+              <w:t>8</w:t>
             </w:r>
           </w:p>
         </w:tc>
@@ -3486,7 +3536,7 @@
                 <w:color w:val="000000"/>
                 <w:lang w:eastAsia="zh-CN"/>
               </w:rPr>
-              <w:t>4145</w:t>
+              <w:t>2304</w:t>
             </w:r>
           </w:p>
         </w:tc>
@@ -3554,7 +3604,7 @@
                 <w:color w:val="000000"/>
                 <w:lang w:eastAsia="zh-CN"/>
               </w:rPr>
-              <w:t>5.14243</w:t>
+              <w:t>11.70779</w:t>
             </w:r>
           </w:p>
         </w:tc>
@@ -3592,41 +3642,41 @@
                 <w:color w:val="000000"/>
                 <w:lang w:eastAsia="zh-CN"/>
               </w:rPr>
-              <w:t>Open a post</w:t>
-            </w:r>
-          </w:p>
-        </w:tc>
-        <w:tc>
-          <w:tcPr>
-            <w:tcW w:w="980" w:type="dxa"/>
-            <w:tcBorders>
-              <w:top w:val="nil"/>
-              <w:left w:val="nil"/>
-              <w:bottom w:val="single" w:sz="4" w:space="0" w:color="auto"/>
-              <w:right w:val="single" w:sz="4" w:space="0" w:color="auto"/>
-            </w:tcBorders>
-            <w:shd w:val="clear" w:color="auto" w:fill="auto"/>
-            <w:noWrap/>
-            <w:vAlign w:val="bottom"/>
-            <w:hideMark/>
-          </w:tcPr>
-          <w:p>
-            <w:pPr>
-              <w:spacing w:after="0" w:line="240" w:lineRule="auto"/>
-              <w:jc w:val="right"/>
-              <w:rPr>
-                <w:rFonts w:ascii="Calibri" w:eastAsia="Times New Roman" w:hAnsi="Calibri" w:cs="Calibri"/>
-                <w:color w:val="000000"/>
-                <w:lang w:eastAsia="zh-CN"/>
-              </w:rPr>
-            </w:pPr>
-            <w:r>
-              <w:rPr>
-                <w:rFonts w:ascii="Calibri" w:eastAsia="Times New Roman" w:hAnsi="Calibri" w:cs="Calibri"/>
-                <w:color w:val="000000"/>
-                <w:lang w:eastAsia="zh-CN"/>
-              </w:rPr>
-              <w:t>12982</w:t>
+              <w:t>Open a random date</w:t>
+            </w:r>
+          </w:p>
+        </w:tc>
+        <w:tc>
+          <w:tcPr>
+            <w:tcW w:w="1020" w:type="dxa"/>
+            <w:tcBorders>
+              <w:top w:val="nil"/>
+              <w:left w:val="nil"/>
+              <w:bottom w:val="single" w:sz="4" w:space="0" w:color="auto"/>
+              <w:right w:val="single" w:sz="4" w:space="0" w:color="auto"/>
+            </w:tcBorders>
+            <w:shd w:val="clear" w:color="auto" w:fill="auto"/>
+            <w:noWrap/>
+            <w:vAlign w:val="bottom"/>
+            <w:hideMark/>
+          </w:tcPr>
+          <w:p>
+            <w:pPr>
+              <w:spacing w:after="0" w:line="240" w:lineRule="auto"/>
+              <w:jc w:val="right"/>
+              <w:rPr>
+                <w:rFonts w:ascii="Calibri" w:eastAsia="Times New Roman" w:hAnsi="Calibri" w:cs="Calibri"/>
+                <w:color w:val="000000"/>
+                <w:lang w:eastAsia="zh-CN"/>
+              </w:rPr>
+            </w:pPr>
+            <w:r>
+              <w:rPr>
+                <w:rFonts w:ascii="Calibri" w:eastAsia="Times New Roman" w:hAnsi="Calibri" w:cs="Calibri"/>
+                <w:color w:val="000000"/>
+                <w:lang w:eastAsia="zh-CN"/>
+              </w:rPr>
+              <w:t>2417</w:t>
             </w:r>
           </w:p>
         </w:tc>
@@ -3660,7 +3710,7 @@
                 <w:color w:val="000000"/>
                 <w:lang w:eastAsia="zh-CN"/>
               </w:rPr>
-              <w:t>1615</w:t>
+              <w:t>532</w:t>
             </w:r>
           </w:p>
         </w:tc>
@@ -3694,7 +3744,7 @@
                 <w:color w:val="000000"/>
                 <w:lang w:eastAsia="zh-CN"/>
               </w:rPr>
-              <w:t>1536</w:t>
+              <w:t>438</w:t>
             </w:r>
           </w:p>
         </w:tc>
@@ -3728,7 +3778,7 @@
                 <w:color w:val="000000"/>
                 <w:lang w:eastAsia="zh-CN"/>
               </w:rPr>
-              <w:t>2990</w:t>
+              <w:t>1229</w:t>
             </w:r>
           </w:p>
         </w:tc>
@@ -3762,7 +3812,7 @@
                 <w:color w:val="000000"/>
                 <w:lang w:eastAsia="zh-CN"/>
               </w:rPr>
-              <w:t>3122</w:t>
+              <w:t>1466</w:t>
             </w:r>
           </w:p>
         </w:tc>
@@ -3796,7 +3846,7 @@
                 <w:color w:val="000000"/>
                 <w:lang w:eastAsia="zh-CN"/>
               </w:rPr>
-              <w:t>3614</w:t>
+              <w:t>1763</w:t>
             </w:r>
           </w:p>
         </w:tc>
@@ -3830,7 +3880,7 @@
                 <w:color w:val="000000"/>
                 <w:lang w:eastAsia="zh-CN"/>
               </w:rPr>
-              <w:t>10</w:t>
+              <w:t>9</w:t>
             </w:r>
           </w:p>
         </w:tc>
@@ -3864,7 +3914,7 @@
                 <w:color w:val="000000"/>
                 <w:lang w:eastAsia="zh-CN"/>
               </w:rPr>
-              <w:t>4277</w:t>
+              <w:t>2297</w:t>
             </w:r>
           </w:p>
         </w:tc>
@@ -3932,7 +3982,7 @@
                 <w:color w:val="000000"/>
                 <w:lang w:eastAsia="zh-CN"/>
               </w:rPr>
-              <w:t>19.28493</w:t>
+              <w:t>5.01783</w:t>
             </w:r>
           </w:p>
         </w:tc>
@@ -3970,41 +4020,41 @@
                 <w:color w:val="000000"/>
                 <w:lang w:eastAsia="zh-CN"/>
               </w:rPr>
-              <w:t>Add Comment</w:t>
-            </w:r>
-          </w:p>
-        </w:tc>
-        <w:tc>
-          <w:tcPr>
-            <w:tcW w:w="980" w:type="dxa"/>
-            <w:tcBorders>
-              <w:top w:val="nil"/>
-              <w:left w:val="nil"/>
-              <w:bottom w:val="single" w:sz="4" w:space="0" w:color="auto"/>
-              <w:right w:val="single" w:sz="4" w:space="0" w:color="auto"/>
-            </w:tcBorders>
-            <w:shd w:val="clear" w:color="auto" w:fill="auto"/>
-            <w:noWrap/>
-            <w:vAlign w:val="bottom"/>
-            <w:hideMark/>
-          </w:tcPr>
-          <w:p>
-            <w:pPr>
-              <w:spacing w:after="0" w:line="240" w:lineRule="auto"/>
-              <w:jc w:val="right"/>
-              <w:rPr>
-                <w:rFonts w:ascii="Calibri" w:eastAsia="Times New Roman" w:hAnsi="Calibri" w:cs="Calibri"/>
-                <w:color w:val="000000"/>
-                <w:lang w:eastAsia="zh-CN"/>
-              </w:rPr>
-            </w:pPr>
-            <w:r>
-              <w:rPr>
-                <w:rFonts w:ascii="Calibri" w:eastAsia="Times New Roman" w:hAnsi="Calibri" w:cs="Calibri"/>
-                <w:color w:val="000000"/>
-                <w:lang w:eastAsia="zh-CN"/>
-              </w:rPr>
-              <w:t>12915</w:t>
+              <w:t>Open a random post</w:t>
+            </w:r>
+          </w:p>
+        </w:tc>
+        <w:tc>
+          <w:tcPr>
+            <w:tcW w:w="1020" w:type="dxa"/>
+            <w:tcBorders>
+              <w:top w:val="nil"/>
+              <w:left w:val="nil"/>
+              <w:bottom w:val="single" w:sz="4" w:space="0" w:color="auto"/>
+              <w:right w:val="single" w:sz="4" w:space="0" w:color="auto"/>
+            </w:tcBorders>
+            <w:shd w:val="clear" w:color="auto" w:fill="auto"/>
+            <w:noWrap/>
+            <w:vAlign w:val="bottom"/>
+            <w:hideMark/>
+          </w:tcPr>
+          <w:p>
+            <w:pPr>
+              <w:spacing w:after="0" w:line="240" w:lineRule="auto"/>
+              <w:jc w:val="right"/>
+              <w:rPr>
+                <w:rFonts w:ascii="Calibri" w:eastAsia="Times New Roman" w:hAnsi="Calibri" w:cs="Calibri"/>
+                <w:color w:val="000000"/>
+                <w:lang w:eastAsia="zh-CN"/>
+              </w:rPr>
+            </w:pPr>
+            <w:r>
+              <w:rPr>
+                <w:rFonts w:ascii="Calibri" w:eastAsia="Times New Roman" w:hAnsi="Calibri" w:cs="Calibri"/>
+                <w:color w:val="000000"/>
+                <w:lang w:eastAsia="zh-CN"/>
+              </w:rPr>
+              <w:t>2848</w:t>
             </w:r>
           </w:p>
         </w:tc>
@@ -4038,7 +4088,7 @@
                 <w:color w:val="000000"/>
                 <w:lang w:eastAsia="zh-CN"/>
               </w:rPr>
-              <w:t>1603</w:t>
+              <w:t>524</w:t>
             </w:r>
           </w:p>
         </w:tc>
@@ -4072,7 +4122,7 @@
                 <w:color w:val="000000"/>
                 <w:lang w:eastAsia="zh-CN"/>
               </w:rPr>
-              <w:t>1531</w:t>
+              <w:t>425</w:t>
             </w:r>
           </w:p>
         </w:tc>
@@ -4106,7 +4156,7 @@
                 <w:color w:val="000000"/>
                 <w:lang w:eastAsia="zh-CN"/>
               </w:rPr>
-              <w:t>2980</w:t>
+              <w:t>1242</w:t>
             </w:r>
           </w:p>
         </w:tc>
@@ -4140,7 +4190,7 @@
                 <w:color w:val="000000"/>
                 <w:lang w:eastAsia="zh-CN"/>
               </w:rPr>
-              <w:t>3096</w:t>
+              <w:t>1503</w:t>
             </w:r>
           </w:p>
         </w:tc>
@@ -4174,7 +4224,7 @@
                 <w:color w:val="000000"/>
                 <w:lang w:eastAsia="zh-CN"/>
               </w:rPr>
-              <w:t>3575</w:t>
+              <w:t>1796</w:t>
             </w:r>
           </w:p>
         </w:tc>
@@ -4208,7 +4258,7 @@
                 <w:color w:val="000000"/>
                 <w:lang w:eastAsia="zh-CN"/>
               </w:rPr>
-              <w:t>4</w:t>
+              <w:t>10</w:t>
             </w:r>
           </w:p>
         </w:tc>
@@ -4242,7 +4292,7 @@
                 <w:color w:val="000000"/>
                 <w:lang w:eastAsia="zh-CN"/>
               </w:rPr>
-              <w:t>4176</w:t>
+              <w:t>2321</w:t>
             </w:r>
           </w:p>
         </w:tc>
@@ -4310,7 +4360,7 @@
                 <w:color w:val="000000"/>
                 <w:lang w:eastAsia="zh-CN"/>
               </w:rPr>
-              <w:t>19.19016</w:t>
+              <w:t>5.9193</w:t>
             </w:r>
           </w:p>
         </w:tc>
@@ -4348,41 +4398,41 @@
                 <w:color w:val="000000"/>
                 <w:lang w:eastAsia="zh-CN"/>
               </w:rPr>
-              <w:t>HomePage</w:t>
-            </w:r>
-          </w:p>
-        </w:tc>
-        <w:tc>
-          <w:tcPr>
-            <w:tcW w:w="980" w:type="dxa"/>
-            <w:tcBorders>
-              <w:top w:val="nil"/>
-              <w:left w:val="nil"/>
-              <w:bottom w:val="single" w:sz="4" w:space="0" w:color="auto"/>
-              <w:right w:val="single" w:sz="4" w:space="0" w:color="auto"/>
-            </w:tcBorders>
-            <w:shd w:val="clear" w:color="auto" w:fill="auto"/>
-            <w:noWrap/>
-            <w:vAlign w:val="bottom"/>
-            <w:hideMark/>
-          </w:tcPr>
-          <w:p>
-            <w:pPr>
-              <w:spacing w:after="0" w:line="240" w:lineRule="auto"/>
-              <w:jc w:val="right"/>
-              <w:rPr>
-                <w:rFonts w:ascii="Calibri" w:eastAsia="Times New Roman" w:hAnsi="Calibri" w:cs="Calibri"/>
-                <w:color w:val="000000"/>
-                <w:lang w:eastAsia="zh-CN"/>
-              </w:rPr>
-            </w:pPr>
-            <w:r>
-              <w:rPr>
-                <w:rFonts w:ascii="Calibri" w:eastAsia="Times New Roman" w:hAnsi="Calibri" w:cs="Calibri"/>
-                <w:color w:val="000000"/>
-                <w:lang w:eastAsia="zh-CN"/>
-              </w:rPr>
-              <w:t>3523</w:t>
+              <w:t>Search by name</w:t>
+            </w:r>
+          </w:p>
+        </w:tc>
+        <w:tc>
+          <w:tcPr>
+            <w:tcW w:w="1020" w:type="dxa"/>
+            <w:tcBorders>
+              <w:top w:val="nil"/>
+              <w:left w:val="nil"/>
+              <w:bottom w:val="single" w:sz="4" w:space="0" w:color="auto"/>
+              <w:right w:val="single" w:sz="4" w:space="0" w:color="auto"/>
+            </w:tcBorders>
+            <w:shd w:val="clear" w:color="auto" w:fill="auto"/>
+            <w:noWrap/>
+            <w:vAlign w:val="bottom"/>
+            <w:hideMark/>
+          </w:tcPr>
+          <w:p>
+            <w:pPr>
+              <w:spacing w:after="0" w:line="240" w:lineRule="auto"/>
+              <w:jc w:val="right"/>
+              <w:rPr>
+                <w:rFonts w:ascii="Calibri" w:eastAsia="Times New Roman" w:hAnsi="Calibri" w:cs="Calibri"/>
+                <w:color w:val="000000"/>
+                <w:lang w:eastAsia="zh-CN"/>
+              </w:rPr>
+            </w:pPr>
+            <w:r>
+              <w:rPr>
+                <w:rFonts w:ascii="Calibri" w:eastAsia="Times New Roman" w:hAnsi="Calibri" w:cs="Calibri"/>
+                <w:color w:val="000000"/>
+                <w:lang w:eastAsia="zh-CN"/>
+              </w:rPr>
+              <w:t>2398</w:t>
             </w:r>
           </w:p>
         </w:tc>
@@ -4416,7 +4466,7 @@
                 <w:color w:val="000000"/>
                 <w:lang w:eastAsia="zh-CN"/>
               </w:rPr>
-              <w:t>1596</w:t>
+              <w:t>527</w:t>
             </w:r>
           </w:p>
         </w:tc>
@@ -4450,7 +4500,7 @@
                 <w:color w:val="000000"/>
                 <w:lang w:eastAsia="zh-CN"/>
               </w:rPr>
-              <w:t>1535</w:t>
+              <w:t>416</w:t>
             </w:r>
           </w:p>
         </w:tc>
@@ -4484,7 +4534,7 @@
                 <w:color w:val="000000"/>
                 <w:lang w:eastAsia="zh-CN"/>
               </w:rPr>
-              <w:t>2972</w:t>
+              <w:t>1266</w:t>
             </w:r>
           </w:p>
         </w:tc>
@@ -4518,7 +4568,7 @@
                 <w:color w:val="000000"/>
                 <w:lang w:eastAsia="zh-CN"/>
               </w:rPr>
-              <w:t>3105</w:t>
+              <w:t>1541</w:t>
             </w:r>
           </w:p>
         </w:tc>
@@ -4552,7 +4602,7 @@
                 <w:color w:val="000000"/>
                 <w:lang w:eastAsia="zh-CN"/>
               </w:rPr>
-              <w:t>3616</w:t>
+              <w:t>1830</w:t>
             </w:r>
           </w:p>
         </w:tc>
@@ -4586,7 +4636,7 @@
                 <w:color w:val="000000"/>
                 <w:lang w:eastAsia="zh-CN"/>
               </w:rPr>
-              <w:t>11</w:t>
+              <w:t>13</w:t>
             </w:r>
           </w:p>
         </w:tc>
@@ -4620,7 +4670,7 @@
                 <w:color w:val="000000"/>
                 <w:lang w:eastAsia="zh-CN"/>
               </w:rPr>
-              <w:t>4186</w:t>
+              <w:t>2260</w:t>
             </w:r>
           </w:p>
         </w:tc>
@@ -4688,7 +4738,7 @@
                 <w:color w:val="000000"/>
                 <w:lang w:eastAsia="zh-CN"/>
               </w:rPr>
-              <w:t>5.24183</w:t>
+              <w:t>5.00225</w:t>
             </w:r>
           </w:p>
         </w:tc>
@@ -4726,41 +4776,41 @@
                 <w:color w:val="000000"/>
                 <w:lang w:eastAsia="zh-CN"/>
               </w:rPr>
-              <w:t>Open random page</w:t>
-            </w:r>
-          </w:p>
-        </w:tc>
-        <w:tc>
-          <w:tcPr>
-            <w:tcW w:w="980" w:type="dxa"/>
-            <w:tcBorders>
-              <w:top w:val="nil"/>
-              <w:left w:val="nil"/>
-              <w:bottom w:val="single" w:sz="4" w:space="0" w:color="auto"/>
-              <w:right w:val="single" w:sz="4" w:space="0" w:color="auto"/>
-            </w:tcBorders>
-            <w:shd w:val="clear" w:color="auto" w:fill="auto"/>
-            <w:noWrap/>
-            <w:vAlign w:val="bottom"/>
-            <w:hideMark/>
-          </w:tcPr>
-          <w:p>
-            <w:pPr>
-              <w:spacing w:after="0" w:line="240" w:lineRule="auto"/>
-              <w:jc w:val="right"/>
-              <w:rPr>
-                <w:rFonts w:ascii="Calibri" w:eastAsia="Times New Roman" w:hAnsi="Calibri" w:cs="Calibri"/>
-                <w:color w:val="000000"/>
-                <w:lang w:eastAsia="zh-CN"/>
-              </w:rPr>
-            </w:pPr>
-            <w:r>
-              <w:rPr>
-                <w:rFonts w:ascii="Calibri" w:eastAsia="Times New Roman" w:hAnsi="Calibri" w:cs="Calibri"/>
-                <w:color w:val="000000"/>
-                <w:lang w:eastAsia="zh-CN"/>
-              </w:rPr>
-              <w:t>9522</w:t>
+              <w:t>Open the first post</w:t>
+            </w:r>
+          </w:p>
+        </w:tc>
+        <w:tc>
+          <w:tcPr>
+            <w:tcW w:w="1020" w:type="dxa"/>
+            <w:tcBorders>
+              <w:top w:val="nil"/>
+              <w:left w:val="nil"/>
+              <w:bottom w:val="single" w:sz="4" w:space="0" w:color="auto"/>
+              <w:right w:val="single" w:sz="4" w:space="0" w:color="auto"/>
+            </w:tcBorders>
+            <w:shd w:val="clear" w:color="auto" w:fill="auto"/>
+            <w:noWrap/>
+            <w:vAlign w:val="bottom"/>
+            <w:hideMark/>
+          </w:tcPr>
+          <w:p>
+            <w:pPr>
+              <w:spacing w:after="0" w:line="240" w:lineRule="auto"/>
+              <w:jc w:val="right"/>
+              <w:rPr>
+                <w:rFonts w:ascii="Calibri" w:eastAsia="Times New Roman" w:hAnsi="Calibri" w:cs="Calibri"/>
+                <w:color w:val="000000"/>
+                <w:lang w:eastAsia="zh-CN"/>
+              </w:rPr>
+            </w:pPr>
+            <w:r>
+              <w:rPr>
+                <w:rFonts w:ascii="Calibri" w:eastAsia="Times New Roman" w:hAnsi="Calibri" w:cs="Calibri"/>
+                <w:color w:val="000000"/>
+                <w:lang w:eastAsia="zh-CN"/>
+              </w:rPr>
+              <w:t>2774</w:t>
             </w:r>
           </w:p>
         </w:tc>
@@ -4794,7 +4844,7 @@
                 <w:color w:val="000000"/>
                 <w:lang w:eastAsia="zh-CN"/>
               </w:rPr>
-              <w:t>1611</w:t>
+              <w:t>537</w:t>
             </w:r>
           </w:p>
         </w:tc>
@@ -4828,7 +4878,7 @@
                 <w:color w:val="000000"/>
                 <w:lang w:eastAsia="zh-CN"/>
               </w:rPr>
-              <w:t>1542</w:t>
+              <w:t>450</w:t>
             </w:r>
           </w:p>
         </w:tc>
@@ -4862,7 +4912,7 @@
                 <w:color w:val="000000"/>
                 <w:lang w:eastAsia="zh-CN"/>
               </w:rPr>
-              <w:t>2987</w:t>
+              <w:t>1259</w:t>
             </w:r>
           </w:p>
         </w:tc>
@@ -4896,7 +4946,7 @@
                 <w:color w:val="000000"/>
                 <w:lang w:eastAsia="zh-CN"/>
               </w:rPr>
-              <w:t>3140</w:t>
+              <w:t>1490</w:t>
             </w:r>
           </w:p>
         </w:tc>
@@ -4930,7 +4980,7 @@
                 <w:color w:val="000000"/>
                 <w:lang w:eastAsia="zh-CN"/>
               </w:rPr>
-              <w:t>3621</w:t>
+              <w:t>1763</w:t>
             </w:r>
           </w:p>
         </w:tc>
@@ -4964,7 +5014,7 @@
                 <w:color w:val="000000"/>
                 <w:lang w:eastAsia="zh-CN"/>
               </w:rPr>
-              <w:t>8</w:t>
+              <w:t>10</w:t>
             </w:r>
           </w:p>
         </w:tc>
@@ -4998,7 +5048,7 @@
                 <w:color w:val="000000"/>
                 <w:lang w:eastAsia="zh-CN"/>
               </w:rPr>
-              <w:t>4173</w:t>
+              <w:t>2288</w:t>
             </w:r>
           </w:p>
         </w:tc>
@@ -5066,7 +5116,7 @@
                 <w:color w:val="000000"/>
                 <w:lang w:eastAsia="zh-CN"/>
               </w:rPr>
-              <w:t>14.16147</w:t>
+              <w:t>5.78307</w:t>
             </w:r>
           </w:p>
         </w:tc>
@@ -5104,41 +5154,41 @@
                 <w:color w:val="000000"/>
                 <w:lang w:eastAsia="zh-CN"/>
               </w:rPr>
-              <w:t>Open predefined date</w:t>
-            </w:r>
-          </w:p>
-        </w:tc>
-        <w:tc>
-          <w:tcPr>
-            <w:tcW w:w="980" w:type="dxa"/>
-            <w:tcBorders>
-              <w:top w:val="nil"/>
-              <w:left w:val="nil"/>
-              <w:bottom w:val="single" w:sz="4" w:space="0" w:color="auto"/>
-              <w:right w:val="single" w:sz="4" w:space="0" w:color="auto"/>
-            </w:tcBorders>
-            <w:shd w:val="clear" w:color="auto" w:fill="auto"/>
-            <w:noWrap/>
-            <w:vAlign w:val="bottom"/>
-            <w:hideMark/>
-          </w:tcPr>
-          <w:p>
-            <w:pPr>
-              <w:spacing w:after="0" w:line="240" w:lineRule="auto"/>
-              <w:jc w:val="right"/>
-              <w:rPr>
-                <w:rFonts w:ascii="Calibri" w:eastAsia="Times New Roman" w:hAnsi="Calibri" w:cs="Calibri"/>
-                <w:color w:val="000000"/>
-                <w:lang w:eastAsia="zh-CN"/>
-              </w:rPr>
-            </w:pPr>
-            <w:r>
-              <w:rPr>
-                <w:rFonts w:ascii="Calibri" w:eastAsia="Times New Roman" w:hAnsi="Calibri" w:cs="Calibri"/>
-                <w:color w:val="000000"/>
-                <w:lang w:eastAsia="zh-CN"/>
-              </w:rPr>
-              <w:t>3552</w:t>
+              <w:t>Add Comment</w:t>
+            </w:r>
+          </w:p>
+        </w:tc>
+        <w:tc>
+          <w:tcPr>
+            <w:tcW w:w="1020" w:type="dxa"/>
+            <w:tcBorders>
+              <w:top w:val="nil"/>
+              <w:left w:val="nil"/>
+              <w:bottom w:val="single" w:sz="4" w:space="0" w:color="auto"/>
+              <w:right w:val="single" w:sz="4" w:space="0" w:color="auto"/>
+            </w:tcBorders>
+            <w:shd w:val="clear" w:color="auto" w:fill="auto"/>
+            <w:noWrap/>
+            <w:vAlign w:val="bottom"/>
+            <w:hideMark/>
+          </w:tcPr>
+          <w:p>
+            <w:pPr>
+              <w:spacing w:after="0" w:line="240" w:lineRule="auto"/>
+              <w:jc w:val="right"/>
+              <w:rPr>
+                <w:rFonts w:ascii="Calibri" w:eastAsia="Times New Roman" w:hAnsi="Calibri" w:cs="Calibri"/>
+                <w:color w:val="000000"/>
+                <w:lang w:eastAsia="zh-CN"/>
+              </w:rPr>
+            </w:pPr>
+            <w:r>
+              <w:rPr>
+                <w:rFonts w:ascii="Calibri" w:eastAsia="Times New Roman" w:hAnsi="Calibri" w:cs="Calibri"/>
+                <w:color w:val="000000"/>
+                <w:lang w:eastAsia="zh-CN"/>
+              </w:rPr>
+              <w:t>2800</w:t>
             </w:r>
           </w:p>
         </w:tc>
@@ -5172,7 +5222,7 @@
                 <w:color w:val="000000"/>
                 <w:lang w:eastAsia="zh-CN"/>
               </w:rPr>
-              <w:t>1591</w:t>
+              <w:t>521</w:t>
             </w:r>
           </w:p>
         </w:tc>
@@ -5206,7 +5256,7 @@
                 <w:color w:val="000000"/>
                 <w:lang w:eastAsia="zh-CN"/>
               </w:rPr>
-              <w:t>1508</w:t>
+              <w:t>427</w:t>
             </w:r>
           </w:p>
         </w:tc>
@@ -5240,7 +5290,7 @@
                 <w:color w:val="000000"/>
                 <w:lang w:eastAsia="zh-CN"/>
               </w:rPr>
-              <w:t>2988</w:t>
+              <w:t>1241</w:t>
             </w:r>
           </w:p>
         </w:tc>
@@ -5274,7 +5324,7 @@
                 <w:color w:val="000000"/>
                 <w:lang w:eastAsia="zh-CN"/>
               </w:rPr>
-              <w:t>3136</w:t>
+              <w:t>1486</w:t>
             </w:r>
           </w:p>
         </w:tc>
@@ -5308,7 +5358,7 @@
                 <w:color w:val="000000"/>
                 <w:lang w:eastAsia="zh-CN"/>
               </w:rPr>
-              <w:t>3651</w:t>
+              <w:t>1765</w:t>
             </w:r>
           </w:p>
         </w:tc>
@@ -5342,7 +5392,7 @@
                 <w:color w:val="000000"/>
                 <w:lang w:eastAsia="zh-CN"/>
               </w:rPr>
-              <w:t>9</w:t>
+              <w:t>4</w:t>
             </w:r>
           </w:p>
         </w:tc>
@@ -5376,7 +5426,7 @@
                 <w:color w:val="000000"/>
                 <w:lang w:eastAsia="zh-CN"/>
               </w:rPr>
-              <w:t>4119</w:t>
+              <w:t>2313</w:t>
             </w:r>
           </w:p>
         </w:tc>
@@ -5444,7 +5494,7 @@
                 <w:color w:val="000000"/>
                 <w:lang w:eastAsia="zh-CN"/>
               </w:rPr>
-              <w:t>5.28683</w:t>
+              <w:t>5.83764</w:t>
             </w:r>
           </w:p>
         </w:tc>
@@ -5482,41 +5532,419 @@
                 <w:color w:val="000000"/>
                 <w:lang w:eastAsia="zh-CN"/>
               </w:rPr>
+              <w:t>Open predefined date</w:t>
+            </w:r>
+          </w:p>
+        </w:tc>
+        <w:tc>
+          <w:tcPr>
+            <w:tcW w:w="1020" w:type="dxa"/>
+            <w:tcBorders>
+              <w:top w:val="nil"/>
+              <w:left w:val="nil"/>
+              <w:bottom w:val="single" w:sz="4" w:space="0" w:color="auto"/>
+              <w:right w:val="single" w:sz="4" w:space="0" w:color="auto"/>
+            </w:tcBorders>
+            <w:shd w:val="clear" w:color="auto" w:fill="auto"/>
+            <w:noWrap/>
+            <w:vAlign w:val="bottom"/>
+            <w:hideMark/>
+          </w:tcPr>
+          <w:p>
+            <w:pPr>
+              <w:spacing w:after="0" w:line="240" w:lineRule="auto"/>
+              <w:jc w:val="right"/>
+              <w:rPr>
+                <w:rFonts w:ascii="Calibri" w:eastAsia="Times New Roman" w:hAnsi="Calibri" w:cs="Calibri"/>
+                <w:color w:val="000000"/>
+                <w:lang w:eastAsia="zh-CN"/>
+              </w:rPr>
+            </w:pPr>
+            <w:r>
+              <w:rPr>
+                <w:rFonts w:ascii="Calibri" w:eastAsia="Times New Roman" w:hAnsi="Calibri" w:cs="Calibri"/>
+                <w:color w:val="000000"/>
+                <w:lang w:eastAsia="zh-CN"/>
+              </w:rPr>
+              <w:t>2408</w:t>
+            </w:r>
+          </w:p>
+        </w:tc>
+        <w:tc>
+          <w:tcPr>
+            <w:tcW w:w="840" w:type="dxa"/>
+            <w:tcBorders>
+              <w:top w:val="nil"/>
+              <w:left w:val="nil"/>
+              <w:bottom w:val="single" w:sz="4" w:space="0" w:color="auto"/>
+              <w:right w:val="single" w:sz="4" w:space="0" w:color="auto"/>
+            </w:tcBorders>
+            <w:shd w:val="clear" w:color="auto" w:fill="auto"/>
+            <w:noWrap/>
+            <w:vAlign w:val="bottom"/>
+            <w:hideMark/>
+          </w:tcPr>
+          <w:p>
+            <w:pPr>
+              <w:spacing w:after="0" w:line="240" w:lineRule="auto"/>
+              <w:jc w:val="right"/>
+              <w:rPr>
+                <w:rFonts w:ascii="Calibri" w:eastAsia="Times New Roman" w:hAnsi="Calibri" w:cs="Calibri"/>
+                <w:color w:val="000000"/>
+                <w:lang w:eastAsia="zh-CN"/>
+              </w:rPr>
+            </w:pPr>
+            <w:r>
+              <w:rPr>
+                <w:rFonts w:ascii="Calibri" w:eastAsia="Times New Roman" w:hAnsi="Calibri" w:cs="Calibri"/>
+                <w:color w:val="000000"/>
+                <w:lang w:eastAsia="zh-CN"/>
+              </w:rPr>
+              <w:t>527</w:t>
+            </w:r>
+          </w:p>
+        </w:tc>
+        <w:tc>
+          <w:tcPr>
+            <w:tcW w:w="800" w:type="dxa"/>
+            <w:tcBorders>
+              <w:top w:val="nil"/>
+              <w:left w:val="nil"/>
+              <w:bottom w:val="single" w:sz="4" w:space="0" w:color="auto"/>
+              <w:right w:val="single" w:sz="4" w:space="0" w:color="auto"/>
+            </w:tcBorders>
+            <w:shd w:val="clear" w:color="auto" w:fill="auto"/>
+            <w:noWrap/>
+            <w:vAlign w:val="bottom"/>
+            <w:hideMark/>
+          </w:tcPr>
+          <w:p>
+            <w:pPr>
+              <w:spacing w:after="0" w:line="240" w:lineRule="auto"/>
+              <w:jc w:val="right"/>
+              <w:rPr>
+                <w:rFonts w:ascii="Calibri" w:eastAsia="Times New Roman" w:hAnsi="Calibri" w:cs="Calibri"/>
+                <w:color w:val="000000"/>
+                <w:lang w:eastAsia="zh-CN"/>
+              </w:rPr>
+            </w:pPr>
+            <w:r>
+              <w:rPr>
+                <w:rFonts w:ascii="Calibri" w:eastAsia="Times New Roman" w:hAnsi="Calibri" w:cs="Calibri"/>
+                <w:color w:val="000000"/>
+                <w:lang w:eastAsia="zh-CN"/>
+              </w:rPr>
+              <w:t>441</w:t>
+            </w:r>
+          </w:p>
+        </w:tc>
+        <w:tc>
+          <w:tcPr>
+            <w:tcW w:w="900" w:type="dxa"/>
+            <w:tcBorders>
+              <w:top w:val="nil"/>
+              <w:left w:val="nil"/>
+              <w:bottom w:val="single" w:sz="4" w:space="0" w:color="auto"/>
+              <w:right w:val="single" w:sz="4" w:space="0" w:color="auto"/>
+            </w:tcBorders>
+            <w:shd w:val="clear" w:color="auto" w:fill="auto"/>
+            <w:noWrap/>
+            <w:vAlign w:val="bottom"/>
+            <w:hideMark/>
+          </w:tcPr>
+          <w:p>
+            <w:pPr>
+              <w:spacing w:after="0" w:line="240" w:lineRule="auto"/>
+              <w:jc w:val="right"/>
+              <w:rPr>
+                <w:rFonts w:ascii="Calibri" w:eastAsia="Times New Roman" w:hAnsi="Calibri" w:cs="Calibri"/>
+                <w:color w:val="000000"/>
+                <w:lang w:eastAsia="zh-CN"/>
+              </w:rPr>
+            </w:pPr>
+            <w:r>
+              <w:rPr>
+                <w:rFonts w:ascii="Calibri" w:eastAsia="Times New Roman" w:hAnsi="Calibri" w:cs="Calibri"/>
+                <w:color w:val="000000"/>
+                <w:lang w:eastAsia="zh-CN"/>
+              </w:rPr>
+              <w:t>1238</w:t>
+            </w:r>
+          </w:p>
+        </w:tc>
+        <w:tc>
+          <w:tcPr>
+            <w:tcW w:w="900" w:type="dxa"/>
+            <w:tcBorders>
+              <w:top w:val="nil"/>
+              <w:left w:val="nil"/>
+              <w:bottom w:val="single" w:sz="4" w:space="0" w:color="auto"/>
+              <w:right w:val="single" w:sz="4" w:space="0" w:color="auto"/>
+            </w:tcBorders>
+            <w:shd w:val="clear" w:color="auto" w:fill="auto"/>
+            <w:noWrap/>
+            <w:vAlign w:val="bottom"/>
+            <w:hideMark/>
+          </w:tcPr>
+          <w:p>
+            <w:pPr>
+              <w:spacing w:after="0" w:line="240" w:lineRule="auto"/>
+              <w:jc w:val="right"/>
+              <w:rPr>
+                <w:rFonts w:ascii="Calibri" w:eastAsia="Times New Roman" w:hAnsi="Calibri" w:cs="Calibri"/>
+                <w:color w:val="000000"/>
+                <w:lang w:eastAsia="zh-CN"/>
+              </w:rPr>
+            </w:pPr>
+            <w:r>
+              <w:rPr>
+                <w:rFonts w:ascii="Calibri" w:eastAsia="Times New Roman" w:hAnsi="Calibri" w:cs="Calibri"/>
+                <w:color w:val="000000"/>
+                <w:lang w:eastAsia="zh-CN"/>
+              </w:rPr>
+              <w:t>1469</w:t>
+            </w:r>
+          </w:p>
+        </w:tc>
+        <w:tc>
+          <w:tcPr>
+            <w:tcW w:w="900" w:type="dxa"/>
+            <w:tcBorders>
+              <w:top w:val="nil"/>
+              <w:left w:val="nil"/>
+              <w:bottom w:val="single" w:sz="4" w:space="0" w:color="auto"/>
+              <w:right w:val="single" w:sz="4" w:space="0" w:color="auto"/>
+            </w:tcBorders>
+            <w:shd w:val="clear" w:color="auto" w:fill="auto"/>
+            <w:noWrap/>
+            <w:vAlign w:val="bottom"/>
+            <w:hideMark/>
+          </w:tcPr>
+          <w:p>
+            <w:pPr>
+              <w:spacing w:after="0" w:line="240" w:lineRule="auto"/>
+              <w:jc w:val="right"/>
+              <w:rPr>
+                <w:rFonts w:ascii="Calibri" w:eastAsia="Times New Roman" w:hAnsi="Calibri" w:cs="Calibri"/>
+                <w:color w:val="000000"/>
+                <w:lang w:eastAsia="zh-CN"/>
+              </w:rPr>
+            </w:pPr>
+            <w:r>
+              <w:rPr>
+                <w:rFonts w:ascii="Calibri" w:eastAsia="Times New Roman" w:hAnsi="Calibri" w:cs="Calibri"/>
+                <w:color w:val="000000"/>
+                <w:lang w:eastAsia="zh-CN"/>
+              </w:rPr>
+              <w:t>1780</w:t>
+            </w:r>
+          </w:p>
+        </w:tc>
+        <w:tc>
+          <w:tcPr>
+            <w:tcW w:w="460" w:type="dxa"/>
+            <w:tcBorders>
+              <w:top w:val="nil"/>
+              <w:left w:val="nil"/>
+              <w:bottom w:val="single" w:sz="4" w:space="0" w:color="auto"/>
+              <w:right w:val="single" w:sz="4" w:space="0" w:color="auto"/>
+            </w:tcBorders>
+            <w:shd w:val="clear" w:color="auto" w:fill="auto"/>
+            <w:noWrap/>
+            <w:vAlign w:val="bottom"/>
+            <w:hideMark/>
+          </w:tcPr>
+          <w:p>
+            <w:pPr>
+              <w:spacing w:after="0" w:line="240" w:lineRule="auto"/>
+              <w:jc w:val="right"/>
+              <w:rPr>
+                <w:rFonts w:ascii="Calibri" w:eastAsia="Times New Roman" w:hAnsi="Calibri" w:cs="Calibri"/>
+                <w:color w:val="000000"/>
+                <w:lang w:eastAsia="zh-CN"/>
+              </w:rPr>
+            </w:pPr>
+            <w:r>
+              <w:rPr>
+                <w:rFonts w:ascii="Calibri" w:eastAsia="Times New Roman" w:hAnsi="Calibri" w:cs="Calibri"/>
+                <w:color w:val="000000"/>
+                <w:lang w:eastAsia="zh-CN"/>
+              </w:rPr>
+              <w:t>9</w:t>
+            </w:r>
+          </w:p>
+        </w:tc>
+        <w:tc>
+          <w:tcPr>
+            <w:tcW w:w="540" w:type="dxa"/>
+            <w:tcBorders>
+              <w:top w:val="nil"/>
+              <w:left w:val="nil"/>
+              <w:bottom w:val="single" w:sz="4" w:space="0" w:color="auto"/>
+              <w:right w:val="single" w:sz="4" w:space="0" w:color="auto"/>
+            </w:tcBorders>
+            <w:shd w:val="clear" w:color="auto" w:fill="auto"/>
+            <w:noWrap/>
+            <w:vAlign w:val="bottom"/>
+            <w:hideMark/>
+          </w:tcPr>
+          <w:p>
+            <w:pPr>
+              <w:spacing w:after="0" w:line="240" w:lineRule="auto"/>
+              <w:jc w:val="right"/>
+              <w:rPr>
+                <w:rFonts w:ascii="Calibri" w:eastAsia="Times New Roman" w:hAnsi="Calibri" w:cs="Calibri"/>
+                <w:color w:val="000000"/>
+                <w:lang w:eastAsia="zh-CN"/>
+              </w:rPr>
+            </w:pPr>
+            <w:r>
+              <w:rPr>
+                <w:rFonts w:ascii="Calibri" w:eastAsia="Times New Roman" w:hAnsi="Calibri" w:cs="Calibri"/>
+                <w:color w:val="000000"/>
+                <w:lang w:eastAsia="zh-CN"/>
+              </w:rPr>
+              <w:t>2280</w:t>
+            </w:r>
+          </w:p>
+        </w:tc>
+        <w:tc>
+          <w:tcPr>
+            <w:tcW w:w="780" w:type="dxa"/>
+            <w:tcBorders>
+              <w:top w:val="nil"/>
+              <w:left w:val="nil"/>
+              <w:bottom w:val="single" w:sz="4" w:space="0" w:color="auto"/>
+              <w:right w:val="single" w:sz="4" w:space="0" w:color="auto"/>
+            </w:tcBorders>
+            <w:shd w:val="clear" w:color="auto" w:fill="auto"/>
+            <w:noWrap/>
+            <w:vAlign w:val="bottom"/>
+            <w:hideMark/>
+          </w:tcPr>
+          <w:p>
+            <w:pPr>
+              <w:spacing w:after="0" w:line="240" w:lineRule="auto"/>
+              <w:jc w:val="right"/>
+              <w:rPr>
+                <w:rFonts w:ascii="Calibri" w:eastAsia="Times New Roman" w:hAnsi="Calibri" w:cs="Calibri"/>
+                <w:color w:val="000000"/>
+                <w:lang w:eastAsia="zh-CN"/>
+              </w:rPr>
+            </w:pPr>
+            <w:r>
+              <w:rPr>
+                <w:rFonts w:ascii="Calibri" w:eastAsia="Times New Roman" w:hAnsi="Calibri" w:cs="Calibri"/>
+                <w:color w:val="000000"/>
+                <w:lang w:eastAsia="zh-CN"/>
+              </w:rPr>
+              <w:t>0.00%</w:t>
+            </w:r>
+          </w:p>
+        </w:tc>
+        <w:tc>
+          <w:tcPr>
+            <w:tcW w:w="1180" w:type="dxa"/>
+            <w:tcBorders>
+              <w:top w:val="nil"/>
+              <w:left w:val="nil"/>
+              <w:bottom w:val="single" w:sz="4" w:space="0" w:color="auto"/>
+              <w:right w:val="single" w:sz="4" w:space="0" w:color="auto"/>
+            </w:tcBorders>
+            <w:shd w:val="clear" w:color="auto" w:fill="auto"/>
+            <w:noWrap/>
+            <w:vAlign w:val="bottom"/>
+            <w:hideMark/>
+          </w:tcPr>
+          <w:p>
+            <w:pPr>
+              <w:spacing w:after="0" w:line="240" w:lineRule="auto"/>
+              <w:jc w:val="right"/>
+              <w:rPr>
+                <w:rFonts w:ascii="Calibri" w:eastAsia="Times New Roman" w:hAnsi="Calibri" w:cs="Calibri"/>
+                <w:color w:val="000000"/>
+                <w:lang w:eastAsia="zh-CN"/>
+              </w:rPr>
+            </w:pPr>
+            <w:r>
+              <w:rPr>
+                <w:rFonts w:ascii="Calibri" w:eastAsia="Times New Roman" w:hAnsi="Calibri" w:cs="Calibri"/>
+                <w:color w:val="000000"/>
+                <w:lang w:eastAsia="zh-CN"/>
+              </w:rPr>
+              <w:t>5.06583</w:t>
+            </w:r>
+          </w:p>
+        </w:tc>
+      </w:tr>
+      <w:tr>
+        <w:trPr>
+          <w:trHeight w:val="290"/>
+        </w:trPr>
+        <w:tc>
+          <w:tcPr>
+            <w:tcW w:w="2005" w:type="dxa"/>
+            <w:tcBorders>
+              <w:top w:val="nil"/>
+              <w:left w:val="single" w:sz="4" w:space="0" w:color="auto"/>
+              <w:bottom w:val="single" w:sz="4" w:space="0" w:color="auto"/>
+              <w:right w:val="single" w:sz="4" w:space="0" w:color="auto"/>
+            </w:tcBorders>
+            <w:shd w:val="clear" w:color="auto" w:fill="auto"/>
+            <w:noWrap/>
+            <w:vAlign w:val="bottom"/>
+            <w:hideMark/>
+          </w:tcPr>
+          <w:p>
+            <w:pPr>
+              <w:spacing w:after="0" w:line="240" w:lineRule="auto"/>
+              <w:rPr>
+                <w:rFonts w:ascii="Calibri" w:eastAsia="Times New Roman" w:hAnsi="Calibri" w:cs="Calibri"/>
+                <w:color w:val="000000"/>
+                <w:lang w:eastAsia="zh-CN"/>
+              </w:rPr>
+            </w:pPr>
+            <w:r>
+              <w:rPr>
+                <w:rFonts w:ascii="Calibri" w:eastAsia="Times New Roman" w:hAnsi="Calibri" w:cs="Calibri"/>
+                <w:color w:val="000000"/>
+                <w:lang w:eastAsia="zh-CN"/>
+              </w:rPr>
               <w:t>TOTAL</w:t>
             </w:r>
           </w:p>
         </w:tc>
         <w:tc>
           <w:tcPr>
-            <w:tcW w:w="980" w:type="dxa"/>
-            <w:tcBorders>
-              <w:top w:val="nil"/>
-              <w:left w:val="nil"/>
-              <w:bottom w:val="single" w:sz="4" w:space="0" w:color="auto"/>
-              <w:right w:val="single" w:sz="4" w:space="0" w:color="auto"/>
-            </w:tcBorders>
-            <w:shd w:val="clear" w:color="auto" w:fill="auto"/>
-            <w:noWrap/>
-            <w:vAlign w:val="bottom"/>
-            <w:hideMark/>
-          </w:tcPr>
-          <w:p>
-            <w:pPr>
-              <w:spacing w:after="0" w:line="240" w:lineRule="auto"/>
-              <w:jc w:val="right"/>
-              <w:rPr>
-                <w:rFonts w:ascii="Calibri" w:eastAsia="Times New Roman" w:hAnsi="Calibri" w:cs="Calibri"/>
-                <w:color w:val="000000"/>
-                <w:lang w:eastAsia="zh-CN"/>
-              </w:rPr>
-            </w:pPr>
-            <w:r>
-              <w:rPr>
-                <w:rFonts w:ascii="Calibri" w:eastAsia="Times New Roman" w:hAnsi="Calibri" w:cs="Calibri"/>
-                <w:color w:val="000000"/>
-                <w:lang w:eastAsia="zh-CN"/>
-              </w:rPr>
-              <w:t>57007</w:t>
+            <w:tcW w:w="1020" w:type="dxa"/>
+            <w:tcBorders>
+              <w:top w:val="nil"/>
+              <w:left w:val="nil"/>
+              <w:bottom w:val="single" w:sz="4" w:space="0" w:color="auto"/>
+              <w:right w:val="single" w:sz="4" w:space="0" w:color="auto"/>
+            </w:tcBorders>
+            <w:shd w:val="clear" w:color="auto" w:fill="auto"/>
+            <w:noWrap/>
+            <w:vAlign w:val="bottom"/>
+            <w:hideMark/>
+          </w:tcPr>
+          <w:p>
+            <w:pPr>
+              <w:spacing w:after="0" w:line="240" w:lineRule="auto"/>
+              <w:jc w:val="right"/>
+              <w:rPr>
+                <w:rFonts w:ascii="Calibri" w:eastAsia="Times New Roman" w:hAnsi="Calibri" w:cs="Calibri"/>
+                <w:color w:val="000000"/>
+                <w:lang w:eastAsia="zh-CN"/>
+              </w:rPr>
+            </w:pPr>
+            <w:r>
+              <w:rPr>
+                <w:rFonts w:ascii="Calibri" w:eastAsia="Times New Roman" w:hAnsi="Calibri" w:cs="Calibri"/>
+                <w:color w:val="000000"/>
+                <w:lang w:eastAsia="zh-CN"/>
+              </w:rPr>
+              <w:t>28766</w:t>
             </w:r>
           </w:p>
         </w:tc>
@@ -5550,7 +5978,7 @@
                 <w:color w:val="000000"/>
                 <w:lang w:eastAsia="zh-CN"/>
               </w:rPr>
-              <w:t>1605</w:t>
+              <w:t>528</w:t>
             </w:r>
           </w:p>
         </w:tc>
@@ -5584,7 +6012,7 @@
                 <w:color w:val="000000"/>
                 <w:lang w:eastAsia="zh-CN"/>
               </w:rPr>
-              <w:t>1533</w:t>
+              <w:t>432</w:t>
             </w:r>
           </w:p>
         </w:tc>
@@ -5618,7 +6046,7 @@
                 <w:color w:val="000000"/>
                 <w:lang w:eastAsia="zh-CN"/>
               </w:rPr>
-              <w:t>2983</w:t>
+              <w:t>1251</w:t>
             </w:r>
           </w:p>
         </w:tc>
@@ -5652,7 +6080,7 @@
                 <w:color w:val="000000"/>
                 <w:lang w:eastAsia="zh-CN"/>
               </w:rPr>
-              <w:t>3115</w:t>
+              <w:t>1506</w:t>
             </w:r>
           </w:p>
         </w:tc>
@@ -5686,7 +6114,7 @@
                 <w:color w:val="000000"/>
                 <w:lang w:eastAsia="zh-CN"/>
               </w:rPr>
-              <w:t>3611</w:t>
+              <w:t>1773</w:t>
             </w:r>
           </w:p>
         </w:tc>
@@ -5754,7 +6182,7 @@
                 <w:color w:val="000000"/>
                 <w:lang w:eastAsia="zh-CN"/>
               </w:rPr>
-              <w:t>4277</w:t>
+              <w:t>2321</w:t>
             </w:r>
           </w:p>
         </w:tc>
@@ -5822,7 +6250,7 @@
                 <w:color w:val="000000"/>
                 <w:lang w:eastAsia="zh-CN"/>
               </w:rPr>
-              <w:t>83.88946</w:t>
+              <w:t>58.71199</w:t>
             </w:r>
           </w:p>
         </w:tc>
@@ -5850,10 +6278,10 @@
         </w:rPr>
         <w:lastRenderedPageBreak/>
         <w:drawing>
-          <wp:inline distT="0" distB="0" distL="0" distR="0" wp14:anchorId="144EB1C6" wp14:editId="6FA2D263">
-            <wp:extent cx="5895975" cy="2667000"/>
+          <wp:inline distT="0" distB="0" distL="0" distR="0" wp14:anchorId="70D1BF3E" wp14:editId="5CFA8290">
+            <wp:extent cx="6143625" cy="2667000"/>
             <wp:effectExtent l="0" t="0" r="9525" b="0"/>
-            <wp:docPr id="2" name="Picture 2"/>
+            <wp:docPr id="6" name="Picture 6"/>
             <wp:cNvGraphicFramePr>
               <a:graphicFrameLocks xmlns:a="http://schemas.openxmlformats.org/drawingml/2006/main" noChangeAspect="1"/>
             </wp:cNvGraphicFramePr>
@@ -5882,7 +6310,7 @@
                   <pic:spPr bwMode="auto">
                     <a:xfrm>
                       <a:off x="0" y="0"/>
-                      <a:ext cx="5895975" cy="2667000"/>
+                      <a:ext cx="6143625" cy="2667000"/>
                     </a:xfrm>
                     <a:prstGeom prst="rect">
                       <a:avLst/>
@@ -5920,10 +6348,10 @@
           <w:szCs w:val="28"/>
         </w:rPr>
         <w:drawing>
-          <wp:inline distT="0" distB="0" distL="0" distR="0" wp14:anchorId="49D1FBDE" wp14:editId="422C938F">
-            <wp:extent cx="5829300" cy="1704975"/>
-            <wp:effectExtent l="0" t="0" r="0" b="9525"/>
-            <wp:docPr id="3" name="Picture 3"/>
+          <wp:inline distT="0" distB="0" distL="0" distR="0" wp14:anchorId="17917925" wp14:editId="1F317AD8">
+            <wp:extent cx="6086475" cy="1704975"/>
+            <wp:effectExtent l="0" t="0" r="9525" b="9525"/>
+            <wp:docPr id="7" name="Picture 7"/>
             <wp:cNvGraphicFramePr>
               <a:graphicFrameLocks xmlns:a="http://schemas.openxmlformats.org/drawingml/2006/main" noChangeAspect="1"/>
             </wp:cNvGraphicFramePr>
@@ -5952,7 +6380,7 @@
                   <pic:spPr bwMode="auto">
                     <a:xfrm>
                       <a:off x="0" y="0"/>
-                      <a:ext cx="5829300" cy="1704975"/>
+                      <a:ext cx="6086475" cy="1704975"/>
                     </a:xfrm>
                     <a:prstGeom prst="rect">
                       <a:avLst/>
@@ -5972,6 +6400,7 @@
     <w:p>
       <w:pPr>
         <w:pStyle w:val="NormalWeb"/>
+        <w:ind w:left="360"/>
         <w:rPr>
           <w:b/>
           <w:bCs/>
@@ -6221,6 +6650,7 @@
         </w:rPr>
         <w:t xml:space="preserve">Workstation: </w:t>
       </w:r>
+      <w:proofErr w:type="spellStart"/>
       <w:r>
         <w:rPr>
           <w:bCs/>
@@ -6230,6 +6660,7 @@
         </w:rPr>
         <w:t>Vbox</w:t>
       </w:r>
+      <w:proofErr w:type="spellEnd"/>
     </w:p>
     <w:p>
       <w:pPr>
@@ -6287,7 +6718,27 @@
           <w:sz w:val="28"/>
           <w:szCs w:val="28"/>
         </w:rPr>
-        <w:t>Processor: Intel(R) Core(TM) i7-7700 CPU 3.60Hz</w:t>
+        <w:t xml:space="preserve">Processor: Intel(R) </w:t>
+      </w:r>
+      <w:proofErr w:type="gramStart"/>
+      <w:r>
+        <w:rPr>
+          <w:bCs/>
+          <w:color w:val="000000"/>
+          <w:sz w:val="28"/>
+          <w:szCs w:val="28"/>
+        </w:rPr>
+        <w:t>Core(</w:t>
+      </w:r>
+      <w:proofErr w:type="gramEnd"/>
+      <w:r>
+        <w:rPr>
+          <w:bCs/>
+          <w:color w:val="000000"/>
+          <w:sz w:val="28"/>
+          <w:szCs w:val="28"/>
+        </w:rPr>
+        <w:t>TM) i7-7700 CPU 3.60Hz</w:t>
       </w:r>
     </w:p>
     <w:p>
@@ -6392,7 +6843,27 @@
           <w:sz w:val="28"/>
           <w:szCs w:val="28"/>
         </w:rPr>
-        <w:t xml:space="preserve"> randomized in format yyyy/</w:t>
+        <w:t xml:space="preserve"> randomized in format </w:t>
+      </w:r>
+      <w:proofErr w:type="spellStart"/>
+      <w:r>
+        <w:rPr>
+          <w:bCs/>
+          <w:color w:val="000000"/>
+          <w:sz w:val="28"/>
+          <w:szCs w:val="28"/>
+        </w:rPr>
+        <w:t>yyyy</w:t>
+      </w:r>
+      <w:proofErr w:type="spellEnd"/>
+      <w:r>
+        <w:rPr>
+          <w:bCs/>
+          <w:color w:val="000000"/>
+          <w:sz w:val="28"/>
+          <w:szCs w:val="28"/>
+        </w:rPr>
+        <w:t>/</w:t>
       </w:r>
       <w:r>
         <w:rPr>
@@ -6449,7 +6920,27 @@
           <w:sz w:val="28"/>
           <w:szCs w:val="28"/>
         </w:rPr>
-        <w:t xml:space="preserve"> file in format yyyy/</w:t>
+        <w:t xml:space="preserve"> file in format </w:t>
+      </w:r>
+      <w:proofErr w:type="spellStart"/>
+      <w:r>
+        <w:rPr>
+          <w:bCs/>
+          <w:color w:val="000000"/>
+          <w:sz w:val="28"/>
+          <w:szCs w:val="28"/>
+        </w:rPr>
+        <w:t>yyyy</w:t>
+      </w:r>
+      <w:proofErr w:type="spellEnd"/>
+      <w:r>
+        <w:rPr>
+          <w:bCs/>
+          <w:color w:val="000000"/>
+          <w:sz w:val="28"/>
+          <w:szCs w:val="28"/>
+        </w:rPr>
+        <w:t>/</w:t>
       </w:r>
       <w:r>
         <w:rPr>
@@ -6579,21 +7070,23 @@
           <w:szCs w:val="28"/>
         </w:rPr>
       </w:pPr>
-      <w:r>
-        <w:rPr>
-          <w:color w:val="000000"/>
-          <w:sz w:val="28"/>
-          <w:szCs w:val="28"/>
-        </w:rPr>
-        <w:t xml:space="preserve">Author : </w:t>
-      </w:r>
-      <w:r>
-        <w:rPr>
-          <w:color w:val="000000"/>
-          <w:sz w:val="28"/>
-          <w:szCs w:val="28"/>
-        </w:rPr>
-        <w:t>Sofia_${__Random(1,100)}</w:t>
+      <w:proofErr w:type="gramStart"/>
+      <w:r>
+        <w:rPr>
+          <w:color w:val="000000"/>
+          <w:sz w:val="28"/>
+          <w:szCs w:val="28"/>
+        </w:rPr>
+        <w:t>Author :</w:t>
+      </w:r>
+      <w:proofErr w:type="gramEnd"/>
+      <w:r>
+        <w:rPr>
+          <w:color w:val="000000"/>
+          <w:sz w:val="28"/>
+          <w:szCs w:val="28"/>
+        </w:rPr>
+        <w:t xml:space="preserve"> Sofia_${__Random(1,100)}</w:t>
       </w:r>
     </w:p>
     <w:p>
@@ -6611,15 +7104,43 @@
           <w:sz w:val="28"/>
           <w:szCs w:val="28"/>
         </w:rPr>
-        <w:t xml:space="preserve">Comments: </w:t>
-      </w:r>
-      <w:r>
-        <w:rPr>
-          <w:color w:val="000000"/>
-          <w:sz w:val="28"/>
-          <w:szCs w:val="28"/>
-        </w:rPr>
-        <w:t>${__RandomString(10,abcdefghijklmnopqrstuvwxyz,random_string)}</w:t>
+        <w:t>Comments: ${__</w:t>
+      </w:r>
+      <w:proofErr w:type="spellStart"/>
+      <w:r>
+        <w:rPr>
+          <w:color w:val="000000"/>
+          <w:sz w:val="28"/>
+          <w:szCs w:val="28"/>
+        </w:rPr>
+        <w:t>RandomString</w:t>
+      </w:r>
+      <w:proofErr w:type="spellEnd"/>
+      <w:r>
+        <w:rPr>
+          <w:color w:val="000000"/>
+          <w:sz w:val="28"/>
+          <w:szCs w:val="28"/>
+        </w:rPr>
+        <w:t>(</w:t>
+      </w:r>
+      <w:proofErr w:type="gramStart"/>
+      <w:r>
+        <w:rPr>
+          <w:color w:val="000000"/>
+          <w:sz w:val="28"/>
+          <w:szCs w:val="28"/>
+        </w:rPr>
+        <w:t>10,abcdefghijklmnopqrstuvwxyz</w:t>
+      </w:r>
+      <w:proofErr w:type="gramEnd"/>
+      <w:r>
+        <w:rPr>
+          <w:color w:val="000000"/>
+          <w:sz w:val="28"/>
+          <w:szCs w:val="28"/>
+        </w:rPr>
+        <w:t>,random_string)}</w:t>
       </w:r>
     </w:p>
     <w:p>
@@ -8142,21 +8663,6 @@
 </file>
 
 <file path=customXml/item2.xml><?xml version="1.0" encoding="utf-8"?>
-<p:properties xmlns:p="http://schemas.microsoft.com/office/2006/metadata/properties" xmlns:xsi="http://www.w3.org/2001/XMLSchema-instance" xmlns:pc="http://schemas.microsoft.com/office/infopath/2007/PartnerControls">
-  <documentManagement/>
-</p:properties>
-</file>
-
-<file path=customXml/item3.xml><?xml version="1.0" encoding="utf-8"?>
-<?mso-contentType ?>
-<FormTemplates xmlns="http://schemas.microsoft.com/sharepoint/v3/contenttype/forms">
-  <Display>DocumentLibraryForm</Display>
-  <Edit>DocumentLibraryForm</Edit>
-  <New>DocumentLibraryForm</New>
-</FormTemplates>
-</file>
-
-<file path=customXml/item4.xml><?xml version="1.0" encoding="utf-8"?>
 <ct:contentTypeSchema xmlns:ct="http://schemas.microsoft.com/office/2006/metadata/contentType" xmlns:ma="http://schemas.microsoft.com/office/2006/metadata/properties/metaAttributes" ct:_="" ma:_="" ma:contentTypeName="Document" ma:contentTypeID="0x010100F4B27F810FC04A4588F5F54E0AF1216E" ma:contentTypeVersion="12" ma:contentTypeDescription="Create a new document." ma:contentTypeScope="" ma:versionID="53d35dab6b3b61b20a79d0a4391fb7d5">
   <xsd:schema xmlns:xsd="http://www.w3.org/2001/XMLSchema" xmlns:xs="http://www.w3.org/2001/XMLSchema" xmlns:p="http://schemas.microsoft.com/office/2006/metadata/properties" xmlns:ns3="9d0fb873-c850-471b-abf0-5b23169f533d" xmlns:ns4="b7f665f5-098d-467f-a8d5-a91d72f85d80" targetNamespace="http://schemas.microsoft.com/office/2006/metadata/properties" ma:root="true" ma:fieldsID="75322315ceedbbcabc842fa7cb4bdcc9" ns3:_="" ns4:_="">
     <xsd:import namespace="9d0fb873-c850-471b-abf0-5b23169f533d"/>
@@ -8373,6 +8879,21 @@
 </ct:contentTypeSchema>
 </file>
 
+<file path=customXml/item3.xml><?xml version="1.0" encoding="utf-8"?>
+<?mso-contentType ?>
+<FormTemplates xmlns="http://schemas.microsoft.com/sharepoint/v3/contenttype/forms">
+  <Display>DocumentLibraryForm</Display>
+  <Edit>DocumentLibraryForm</Edit>
+  <New>DocumentLibraryForm</New>
+</FormTemplates>
+</file>
+
+<file path=customXml/item4.xml><?xml version="1.0" encoding="utf-8"?>
+<p:properties xmlns:p="http://schemas.microsoft.com/office/2006/metadata/properties" xmlns:xsi="http://www.w3.org/2001/XMLSchema-instance" xmlns:pc="http://schemas.microsoft.com/office/infopath/2007/PartnerControls">
+  <documentManagement/>
+</p:properties>
+</file>
+
 <file path=customXml/itemProps1.xml><?xml version="1.0" encoding="utf-8"?>
 <ds:datastoreItem xmlns:ds="http://schemas.openxmlformats.org/officeDocument/2006/customXml" ds:itemID="{344CEF1D-77E1-4A50-94F3-6CF1D119425A}">
   <ds:schemaRefs>
@@ -8382,23 +8903,6 @@
 </file>
 
 <file path=customXml/itemProps2.xml><?xml version="1.0" encoding="utf-8"?>
-<ds:datastoreItem xmlns:ds="http://schemas.openxmlformats.org/officeDocument/2006/customXml" ds:itemID="{86A11579-2787-4C00-8CDD-1BF71D3E413E}">
-  <ds:schemaRefs>
-    <ds:schemaRef ds:uri="http://schemas.microsoft.com/office/2006/metadata/properties"/>
-    <ds:schemaRef ds:uri="http://schemas.microsoft.com/office/infopath/2007/PartnerControls"/>
-  </ds:schemaRefs>
-</ds:datastoreItem>
-</file>
-
-<file path=customXml/itemProps3.xml><?xml version="1.0" encoding="utf-8"?>
-<ds:datastoreItem xmlns:ds="http://schemas.openxmlformats.org/officeDocument/2006/customXml" ds:itemID="{EE22E8DA-4EC3-4275-99C2-DF90C6899FF3}">
-  <ds:schemaRefs>
-    <ds:schemaRef ds:uri="http://schemas.microsoft.com/sharepoint/v3/contenttype/forms"/>
-  </ds:schemaRefs>
-</ds:datastoreItem>
-</file>
-
-<file path=customXml/itemProps4.xml><?xml version="1.0" encoding="utf-8"?>
 <ds:datastoreItem xmlns:ds="http://schemas.openxmlformats.org/officeDocument/2006/customXml" ds:itemID="{5728E0D3-6A90-458A-B931-49B9B26E1FD1}">
   <ds:schemaRefs>
     <ds:schemaRef ds:uri="http://schemas.microsoft.com/office/2006/metadata/contentType"/>
@@ -8415,4 +8919,21 @@
     <ds:schemaRef ds:uri="http://schemas.microsoft.com/internal/obd"/>
   </ds:schemaRefs>
 </ds:datastoreItem>
+</file>
+
+<file path=customXml/itemProps3.xml><?xml version="1.0" encoding="utf-8"?>
+<ds:datastoreItem xmlns:ds="http://schemas.openxmlformats.org/officeDocument/2006/customXml" ds:itemID="{EE22E8DA-4EC3-4275-99C2-DF90C6899FF3}">
+  <ds:schemaRefs>
+    <ds:schemaRef ds:uri="http://schemas.microsoft.com/sharepoint/v3/contenttype/forms"/>
+  </ds:schemaRefs>
+</ds:datastoreItem>
+</file>
+
+<file path=customXml/itemProps4.xml><?xml version="1.0" encoding="utf-8"?>
+<ds:datastoreItem xmlns:ds="http://schemas.openxmlformats.org/officeDocument/2006/customXml" ds:itemID="{86A11579-2787-4C00-8CDD-1BF71D3E413E}">
+  <ds:schemaRefs>
+    <ds:schemaRef ds:uri="http://schemas.microsoft.com/office/2006/metadata/properties"/>
+    <ds:schemaRef ds:uri="http://schemas.microsoft.com/office/infopath/2007/PartnerControls"/>
+  </ds:schemaRefs>
+</ds:datastoreItem>
 </file>
</xml_diff>